<commit_message>
Added Client module, fixed readme and docs, fixed configuration file
</commit_message>
<xml_diff>
--- a/docs/Relazione.docx
+++ b/docs/Relazione.docx
@@ -7,6 +7,7 @@
         <w:rPr>
           <w:rFonts w:asciiTheme="majorHAnsi" w:eastAsiaTheme="majorEastAsia" w:hAnsiTheme="majorHAnsi" w:cstheme="majorBidi"/>
           <w:caps/>
+          <w:lang w:eastAsia="en-US"/>
         </w:rPr>
         <w:id w:val="-1816093590"/>
         <w:docPartObj>
@@ -20,7 +21,6 @@
           <w:caps w:val="0"/>
           <w:sz w:val="20"/>
           <w:szCs w:val="20"/>
-          <w:lang w:eastAsia="en-US"/>
         </w:rPr>
       </w:sdtEndPr>
       <w:sdtContent>
@@ -43,6 +43,7 @@
                 <w:rPr>
                   <w:rFonts w:asciiTheme="majorHAnsi" w:eastAsiaTheme="majorEastAsia" w:hAnsiTheme="majorHAnsi" w:cstheme="majorBidi"/>
                   <w:caps/>
+                  <w:lang w:eastAsia="en-US"/>
                 </w:rPr>
                 <w:alias w:val="Società"/>
                 <w:id w:val="15524243"/>
@@ -52,6 +53,11 @@
                 <w:dataBinding w:prefixMappings="xmlns:ns0='http://schemas.openxmlformats.org/officeDocument/2006/extended-properties'" w:xpath="/ns0:Properties[1]/ns0:Company[1]" w:storeItemID="{6668398D-A668-4E3E-A5EB-62B293D839F1}"/>
                 <w:text/>
               </w:sdtPr>
+              <w:sdtEndPr>
+                <w:rPr>
+                  <w:lang w:eastAsia="it-IT"/>
+                </w:rPr>
+              </w:sdtEndPr>
               <w:sdtContent>
                 <w:tc>
                   <w:tcPr>
@@ -98,6 +104,7 @@
                 <w:dataBinding w:prefixMappings="xmlns:ns0='http://schemas.openxmlformats.org/package/2006/metadata/core-properties' xmlns:ns1='http://purl.org/dc/elements/1.1/'" w:xpath="/ns0:coreProperties[1]/ns1:title[1]" w:storeItemID="{6C3C8BC8-F283-45AE-878A-BAB7291924A1}"/>
                 <w:text/>
               </w:sdtPr>
+              <w:sdtEndPr/>
               <w:sdtContent>
                 <w:tc>
                   <w:tcPr>
@@ -162,12 +169,10 @@
                 </w:rPr>
                 <w:alias w:val="Sottotitolo"/>
                 <w:id w:val="15524255"/>
-                <w:placeholder>
-                  <w:docPart w:val="087A90EE40D44DC8A1DD19E5190E332A"/>
-                </w:placeholder>
                 <w:dataBinding w:prefixMappings="xmlns:ns0='http://schemas.openxmlformats.org/package/2006/metadata/core-properties' xmlns:ns1='http://purl.org/dc/elements/1.1/'" w:xpath="/ns0:coreProperties[1]/ns1:subject[1]" w:storeItemID="{6C3C8BC8-F283-45AE-878A-BAB7291924A1}"/>
                 <w:text/>
               </w:sdtPr>
+              <w:sdtEndPr/>
               <w:sdtContent>
                 <w:tc>
                   <w:tcPr>
@@ -334,87 +339,129 @@
             <w:jc w:val="center"/>
           </w:pPr>
         </w:p>
-        <w:p/>
         <w:p>
           <w:pPr>
+            <w:jc w:val="center"/>
+          </w:pPr>
+          <w:r>
+            <w:rPr>
+              <w:noProof/>
+              <w:lang w:eastAsia="it-IT"/>
+            </w:rPr>
+            <w:drawing>
+              <wp:inline distT="0" distB="0" distL="0" distR="0">
+                <wp:extent cx="4400550" cy="1112122"/>
+                <wp:effectExtent l="0" t="0" r="0" b="0"/>
+                <wp:docPr id="1" name="Immagine 1"/>
+                <wp:cNvGraphicFramePr>
+                  <a:graphicFrameLocks xmlns:a="http://schemas.openxmlformats.org/drawingml/2006/main" noChangeAspect="1"/>
+                </wp:cNvGraphicFramePr>
+                <a:graphic xmlns:a="http://schemas.openxmlformats.org/drawingml/2006/main">
+                  <a:graphicData uri="http://schemas.openxmlformats.org/drawingml/2006/picture">
+                    <pic:pic xmlns:pic="http://schemas.openxmlformats.org/drawingml/2006/picture">
+                      <pic:nvPicPr>
+                        <pic:cNvPr id="0" name="OP-UA_logo.png"/>
+                        <pic:cNvPicPr/>
+                      </pic:nvPicPr>
+                      <pic:blipFill>
+                        <a:blip r:embed="rId9">
+                          <a:extLst>
+                            <a:ext uri="{28A0092B-C50C-407E-A947-70E740481C1C}">
+                              <a14:useLocalDpi xmlns:a14="http://schemas.microsoft.com/office/drawing/2010/main" val="0"/>
+                            </a:ext>
+                          </a:extLst>
+                        </a:blip>
+                        <a:stretch>
+                          <a:fillRect/>
+                        </a:stretch>
+                      </pic:blipFill>
+                      <pic:spPr>
+                        <a:xfrm>
+                          <a:off x="0" y="0"/>
+                          <a:ext cx="4400776" cy="1112179"/>
+                        </a:xfrm>
+                        <a:prstGeom prst="rect">
+                          <a:avLst/>
+                        </a:prstGeom>
+                      </pic:spPr>
+                    </pic:pic>
+                  </a:graphicData>
+                </a:graphic>
+              </wp:inline>
+            </w:drawing>
+          </w:r>
+        </w:p>
+        <w:p>
+          <w:pPr>
+            <w:jc w:val="center"/>
+            <w:rPr>
+              <w:rFonts w:ascii="Georgia" w:hAnsi="Georgia"/>
+              <w:noProof/>
+              <w:sz w:val="20"/>
+              <w:szCs w:val="20"/>
+              <w:lang w:eastAsia="it-IT"/>
+            </w:rPr>
+          </w:pPr>
+        </w:p>
+        <w:p>
+          <w:pPr>
+            <w:jc w:val="center"/>
             <w:rPr>
               <w:rFonts w:ascii="Georgia" w:hAnsi="Georgia"/>
               <w:sz w:val="20"/>
               <w:szCs w:val="20"/>
             </w:rPr>
           </w:pPr>
-        </w:p>
-        <w:p>
-          <w:pPr>
+          <w:r>
             <w:rPr>
               <w:rFonts w:ascii="Georgia" w:hAnsi="Georgia"/>
+              <w:noProof/>
               <w:sz w:val="20"/>
               <w:szCs w:val="20"/>
+              <w:lang w:eastAsia="it-IT"/>
             </w:rPr>
-          </w:pPr>
-        </w:p>
-        <w:p>
-          <w:pPr>
-            <w:rPr>
-              <w:rFonts w:ascii="Georgia" w:hAnsi="Georgia"/>
-              <w:sz w:val="20"/>
-              <w:szCs w:val="20"/>
-            </w:rPr>
-          </w:pPr>
-        </w:p>
-        <w:p>
-          <w:pPr>
-            <w:rPr>
-              <w:rFonts w:ascii="Georgia" w:hAnsi="Georgia"/>
-              <w:sz w:val="20"/>
-              <w:szCs w:val="20"/>
-            </w:rPr>
-          </w:pPr>
-        </w:p>
-        <w:p>
-          <w:pPr>
-            <w:rPr>
-              <w:rFonts w:ascii="Georgia" w:hAnsi="Georgia"/>
-              <w:sz w:val="20"/>
-              <w:szCs w:val="20"/>
-            </w:rPr>
-          </w:pPr>
-        </w:p>
-        <w:p>
-          <w:pPr>
-            <w:rPr>
-              <w:rFonts w:ascii="Georgia" w:hAnsi="Georgia"/>
-              <w:sz w:val="20"/>
-              <w:szCs w:val="20"/>
-            </w:rPr>
-          </w:pPr>
-        </w:p>
-        <w:p>
-          <w:pPr>
-            <w:rPr>
-              <w:rFonts w:ascii="Georgia" w:hAnsi="Georgia"/>
-              <w:sz w:val="20"/>
-              <w:szCs w:val="20"/>
-            </w:rPr>
-          </w:pPr>
-        </w:p>
-        <w:p>
-          <w:pPr>
-            <w:rPr>
-              <w:rFonts w:ascii="Georgia" w:hAnsi="Georgia"/>
-              <w:sz w:val="20"/>
-              <w:szCs w:val="20"/>
-            </w:rPr>
-          </w:pPr>
-        </w:p>
-        <w:p>
-          <w:pPr>
-            <w:rPr>
-              <w:rFonts w:ascii="Georgia" w:hAnsi="Georgia"/>
-              <w:sz w:val="20"/>
-              <w:szCs w:val="20"/>
-            </w:rPr>
-          </w:pPr>
+            <w:drawing>
+              <wp:inline distT="0" distB="0" distL="0" distR="0">
+                <wp:extent cx="3686175" cy="1238250"/>
+                <wp:effectExtent l="0" t="0" r="9525" b="0"/>
+                <wp:docPr id="2" name="Immagine 2"/>
+                <wp:cNvGraphicFramePr>
+                  <a:graphicFrameLocks xmlns:a="http://schemas.openxmlformats.org/drawingml/2006/main" noChangeAspect="1"/>
+                </wp:cNvGraphicFramePr>
+                <a:graphic xmlns:a="http://schemas.openxmlformats.org/drawingml/2006/main">
+                  <a:graphicData uri="http://schemas.openxmlformats.org/drawingml/2006/picture">
+                    <pic:pic xmlns:pic="http://schemas.openxmlformats.org/drawingml/2006/picture">
+                      <pic:nvPicPr>
+                        <pic:cNvPr id="0" name="python_logo.png"/>
+                        <pic:cNvPicPr/>
+                      </pic:nvPicPr>
+                      <pic:blipFill>
+                        <a:blip r:embed="rId10">
+                          <a:extLst>
+                            <a:ext uri="{28A0092B-C50C-407E-A947-70E740481C1C}">
+                              <a14:useLocalDpi xmlns:a14="http://schemas.microsoft.com/office/drawing/2010/main" val="0"/>
+                            </a:ext>
+                          </a:extLst>
+                        </a:blip>
+                        <a:stretch>
+                          <a:fillRect/>
+                        </a:stretch>
+                      </pic:blipFill>
+                      <pic:spPr>
+                        <a:xfrm>
+                          <a:off x="0" y="0"/>
+                          <a:ext cx="3686175" cy="1238250"/>
+                        </a:xfrm>
+                        <a:prstGeom prst="rect">
+                          <a:avLst/>
+                        </a:prstGeom>
+                      </pic:spPr>
+                    </pic:pic>
+                  </a:graphicData>
+                </a:graphic>
+              </wp:inline>
+            </w:drawing>
+          </w:r>
         </w:p>
         <w:p>
           <w:pPr>
@@ -633,7 +680,7 @@
         </w:rPr>
         <w:t>al seguente link (</w:t>
       </w:r>
-      <w:hyperlink r:id="rId9" w:history="1">
+      <w:hyperlink r:id="rId11" w:history="1">
         <w:r>
           <w:rPr>
             <w:rStyle w:val="Collegamentoipertestuale"/>
@@ -661,23 +708,76 @@
         <w:t xml:space="preserve"> </w:t>
       </w:r>
     </w:p>
+    <w:p>
+      <w:pPr>
+        <w:jc w:val="both"/>
+        <w:rPr>
+          <w:rFonts w:ascii="Georgia" w:hAnsi="Georgia"/>
+          <w:sz w:val="24"/>
+          <w:szCs w:val="24"/>
+        </w:rPr>
+      </w:pPr>
+      <w:r>
+        <w:rPr>
+          <w:rFonts w:ascii="Georgia" w:hAnsi="Georgia"/>
+          <w:sz w:val="24"/>
+          <w:szCs w:val="24"/>
+        </w:rPr>
+        <w:t xml:space="preserve">Il codice sorgente dell’elaborato è disponibile su </w:t>
+      </w:r>
+      <w:proofErr w:type="spellStart"/>
+      <w:r>
+        <w:rPr>
+          <w:rFonts w:ascii="Georgia" w:hAnsi="Georgia"/>
+          <w:sz w:val="24"/>
+          <w:szCs w:val="24"/>
+        </w:rPr>
+        <w:t>github</w:t>
+      </w:r>
+      <w:proofErr w:type="spellEnd"/>
+      <w:r>
+        <w:rPr>
+          <w:rFonts w:ascii="Georgia" w:hAnsi="Georgia"/>
+          <w:sz w:val="24"/>
+          <w:szCs w:val="24"/>
+        </w:rPr>
+        <w:t xml:space="preserve"> al corrispondente indirizzo</w:t>
+      </w:r>
+      <w:r>
+        <w:rPr>
+          <w:rFonts w:ascii="Georgia" w:hAnsi="Georgia"/>
+          <w:sz w:val="24"/>
+          <w:szCs w:val="24"/>
+        </w:rPr>
+        <w:t xml:space="preserve"> </w:t>
+      </w:r>
+      <w:r>
+        <w:rPr>
+          <w:rFonts w:ascii="Georgia" w:hAnsi="Georgia"/>
+          <w:sz w:val="24"/>
+          <w:szCs w:val="24"/>
+        </w:rPr>
+        <w:t>(aggiungere link).</w:t>
+      </w:r>
+    </w:p>
     <w:sdt>
       <w:sdtPr>
+        <w:rPr>
+          <w:rFonts w:asciiTheme="minorHAnsi" w:eastAsiaTheme="minorHAnsi" w:hAnsiTheme="minorHAnsi" w:cstheme="minorBidi"/>
+          <w:b w:val="0"/>
+          <w:bCs w:val="0"/>
+          <w:color w:val="auto"/>
+          <w:sz w:val="22"/>
+          <w:szCs w:val="22"/>
+          <w:lang w:eastAsia="en-US"/>
+        </w:rPr>
         <w:id w:val="-1203698012"/>
         <w:docPartObj>
           <w:docPartGallery w:val="Table of Contents"/>
           <w:docPartUnique/>
         </w:docPartObj>
       </w:sdtPr>
-      <w:sdtEndPr>
-        <w:rPr>
-          <w:rFonts w:asciiTheme="minorHAnsi" w:eastAsiaTheme="minorHAnsi" w:hAnsiTheme="minorHAnsi" w:cstheme="minorBidi"/>
-          <w:color w:val="auto"/>
-          <w:sz w:val="22"/>
-          <w:szCs w:val="22"/>
-          <w:lang w:eastAsia="en-US"/>
-        </w:rPr>
-      </w:sdtEndPr>
+      <w:sdtEndPr/>
       <w:sdtContent>
         <w:p>
           <w:pPr>
@@ -708,13 +808,13 @@
           <w:r>
             <w:fldChar w:fldCharType="separate"/>
           </w:r>
-          <w:hyperlink w:anchor="_Toc42020273" w:history="1">
+          <w:hyperlink w:anchor="_Toc42093584" w:history="1">
             <w:r>
               <w:rPr>
                 <w:rStyle w:val="Collegamentoipertestuale"/>
                 <w:noProof/>
               </w:rPr>
-              <w:t>Aggregation Server - Architettura</w:t>
+              <w:t>Aggregation Server – Architettura</w:t>
             </w:r>
             <w:r>
               <w:rPr>
@@ -735,7 +835,7 @@
                 <w:noProof/>
                 <w:webHidden/>
               </w:rPr>
-              <w:instrText xml:space="preserve"> PAGEREF _Toc42020273 \h </w:instrText>
+              <w:instrText xml:space="preserve"> PAGEREF _Toc42093584 \h </w:instrText>
             </w:r>
             <w:r>
               <w:rPr>
@@ -781,42 +881,730 @@
       <w:pPr>
         <w:pStyle w:val="Titolo1"/>
       </w:pPr>
-      <w:bookmarkStart w:id="0" w:name="_Toc42020273"/>
+      <w:bookmarkStart w:id="0" w:name="_Toc42093584"/>
       <w:proofErr w:type="spellStart"/>
       <w:r>
         <w:t>Aggregation</w:t>
       </w:r>
       <w:proofErr w:type="spellEnd"/>
       <w:r>
-        <w:t xml:space="preserve"> Server - </w:t>
-      </w:r>
-      <w:r>
-        <w:t>Architettura</w:t>
+        <w:t xml:space="preserve"> Server </w:t>
+      </w:r>
+      <w:r>
+        <w:t>–</w:t>
+      </w:r>
+      <w:r>
+        <w:t xml:space="preserve"> </w:t>
+      </w:r>
+      <w:r>
+        <w:t>Architettur</w:t>
+      </w:r>
+      <w:r>
+        <w:t>a</w:t>
       </w:r>
       <w:bookmarkEnd w:id="0"/>
-      <w:r>
-        <w:t xml:space="preserve"> </w:t>
-      </w:r>
     </w:p>
+    <w:p/>
     <w:p>
       <w:pPr>
         <w:jc w:val="both"/>
-        <w:rPr>
-          <w:rFonts w:ascii="Georgia" w:hAnsi="Georgia"/>
-          <w:sz w:val="20"/>
-          <w:szCs w:val="20"/>
-        </w:rPr>
       </w:pPr>
+      <w:r>
+        <w:rPr>
+          <w:noProof/>
+          <w:lang w:eastAsia="it-IT"/>
+        </w:rPr>
+        <w:drawing>
+          <wp:inline distT="0" distB="0" distL="0" distR="0">
+            <wp:extent cx="5272673" cy="3676650"/>
+            <wp:effectExtent l="0" t="0" r="4445" b="0"/>
+            <wp:docPr id="3" name="Immagine 3"/>
+            <wp:cNvGraphicFramePr>
+              <a:graphicFrameLocks xmlns:a="http://schemas.openxmlformats.org/drawingml/2006/main" noChangeAspect="1"/>
+            </wp:cNvGraphicFramePr>
+            <a:graphic xmlns:a="http://schemas.openxmlformats.org/drawingml/2006/main">
+              <a:graphicData uri="http://schemas.openxmlformats.org/drawingml/2006/picture">
+                <pic:pic xmlns:pic="http://schemas.openxmlformats.org/drawingml/2006/picture">
+                  <pic:nvPicPr>
+                    <pic:cNvPr id="0" name="AggregationServerArch.png"/>
+                    <pic:cNvPicPr/>
+                  </pic:nvPicPr>
+                  <pic:blipFill>
+                    <a:blip r:embed="rId12">
+                      <a:extLst>
+                        <a:ext uri="{28A0092B-C50C-407E-A947-70E740481C1C}">
+                          <a14:useLocalDpi xmlns:a14="http://schemas.microsoft.com/office/drawing/2010/main" val="0"/>
+                        </a:ext>
+                      </a:extLst>
+                    </a:blip>
+                    <a:stretch>
+                      <a:fillRect/>
+                    </a:stretch>
+                  </pic:blipFill>
+                  <pic:spPr>
+                    <a:xfrm>
+                      <a:off x="0" y="0"/>
+                      <a:ext cx="5276568" cy="3679366"/>
+                    </a:xfrm>
+                    <a:prstGeom prst="rect">
+                      <a:avLst/>
+                    </a:prstGeom>
+                  </pic:spPr>
+                </pic:pic>
+              </a:graphicData>
+            </a:graphic>
+          </wp:inline>
+        </w:drawing>
+      </w:r>
       <w:bookmarkStart w:id="1" w:name="_GoBack"/>
       <w:bookmarkEnd w:id="1"/>
     </w:p>
     <w:p>
       <w:pPr>
-        <w:jc w:val="center"/>
-        <w:rPr>
-          <w:rFonts w:ascii="Georgia" w:hAnsi="Georgia"/>
-          <w:sz w:val="24"/>
-          <w:szCs w:val="24"/>
+        <w:jc w:val="both"/>
+        <w:rPr>
+          <w:rFonts w:ascii="Georgia" w:hAnsi="Georgia"/>
+          <w:sz w:val="24"/>
+          <w:szCs w:val="24"/>
+        </w:rPr>
+      </w:pPr>
+      <w:r>
+        <w:rPr>
+          <w:rFonts w:ascii="Georgia" w:hAnsi="Georgia"/>
+          <w:sz w:val="24"/>
+          <w:szCs w:val="24"/>
+        </w:rPr>
+        <w:t xml:space="preserve">La figura in alto mostra l’architettura di base dell’elaborato. L’elemento </w:t>
+      </w:r>
+      <w:proofErr w:type="spellStart"/>
+      <w:r>
+        <w:rPr>
+          <w:rFonts w:ascii="Georgia" w:hAnsi="Georgia"/>
+          <w:sz w:val="24"/>
+          <w:szCs w:val="24"/>
+        </w:rPr>
+        <w:t>Aggregation</w:t>
+      </w:r>
+      <w:proofErr w:type="spellEnd"/>
+      <w:r>
+        <w:rPr>
+          <w:rFonts w:ascii="Georgia" w:hAnsi="Georgia"/>
+          <w:sz w:val="24"/>
+          <w:szCs w:val="24"/>
+        </w:rPr>
+        <w:t xml:space="preserve"> server sarà un Server OPC-UA. L’</w:t>
+      </w:r>
+      <w:proofErr w:type="spellStart"/>
+      <w:r>
+        <w:rPr>
+          <w:rFonts w:ascii="Georgia" w:hAnsi="Georgia"/>
+          <w:sz w:val="24"/>
+          <w:szCs w:val="24"/>
+        </w:rPr>
+        <w:t>address</w:t>
+      </w:r>
+      <w:proofErr w:type="spellEnd"/>
+      <w:r>
+        <w:rPr>
+          <w:rFonts w:ascii="Georgia" w:hAnsi="Georgia"/>
+          <w:sz w:val="24"/>
+          <w:szCs w:val="24"/>
+        </w:rPr>
+        <w:t xml:space="preserve"> </w:t>
+      </w:r>
+      <w:proofErr w:type="spellStart"/>
+      <w:r>
+        <w:rPr>
+          <w:rFonts w:ascii="Georgia" w:hAnsi="Georgia"/>
+          <w:sz w:val="24"/>
+          <w:szCs w:val="24"/>
+        </w:rPr>
+        <w:t>space</w:t>
+      </w:r>
+      <w:proofErr w:type="spellEnd"/>
+      <w:r>
+        <w:rPr>
+          <w:rFonts w:ascii="Georgia" w:hAnsi="Georgia"/>
+          <w:sz w:val="24"/>
+          <w:szCs w:val="24"/>
+        </w:rPr>
+        <w:t xml:space="preserve"> è stato </w:t>
+      </w:r>
+      <w:proofErr w:type="spellStart"/>
+      <w:r>
+        <w:rPr>
+          <w:rFonts w:ascii="Georgia" w:hAnsi="Georgia"/>
+          <w:sz w:val="24"/>
+          <w:szCs w:val="24"/>
+        </w:rPr>
+        <w:t>customizzato</w:t>
+      </w:r>
+      <w:proofErr w:type="spellEnd"/>
+      <w:r>
+        <w:rPr>
+          <w:rFonts w:ascii="Georgia" w:hAnsi="Georgia"/>
+          <w:sz w:val="24"/>
+          <w:szCs w:val="24"/>
+        </w:rPr>
+        <w:t xml:space="preserve"> creando un nuovo </w:t>
+      </w:r>
+      <w:proofErr w:type="spellStart"/>
+      <w:r>
+        <w:rPr>
+          <w:rFonts w:ascii="Georgia" w:hAnsi="Georgia"/>
+          <w:sz w:val="24"/>
+          <w:szCs w:val="24"/>
+        </w:rPr>
+        <w:t>namespace</w:t>
+      </w:r>
+      <w:proofErr w:type="spellEnd"/>
+      <w:r>
+        <w:rPr>
+          <w:rFonts w:ascii="Georgia" w:hAnsi="Georgia"/>
+          <w:sz w:val="24"/>
+          <w:szCs w:val="24"/>
+        </w:rPr>
+        <w:t xml:space="preserve"> specifico per l’applicazione e ai suoi componenti di base è stato </w:t>
+      </w:r>
+      <w:r>
+        <w:rPr>
+          <w:rFonts w:ascii="Georgia" w:hAnsi="Georgia"/>
+          <w:sz w:val="24"/>
+          <w:szCs w:val="24"/>
+        </w:rPr>
+        <w:t xml:space="preserve">aggiunto </w:t>
+      </w:r>
+      <w:r>
+        <w:rPr>
+          <w:rFonts w:ascii="Georgia" w:hAnsi="Georgia"/>
+          <w:sz w:val="24"/>
+          <w:szCs w:val="24"/>
+        </w:rPr>
+        <w:t xml:space="preserve">un </w:t>
+      </w:r>
+      <w:proofErr w:type="spellStart"/>
+      <w:r>
+        <w:rPr>
+          <w:rFonts w:ascii="Georgia" w:hAnsi="Georgia"/>
+          <w:sz w:val="24"/>
+          <w:szCs w:val="24"/>
+        </w:rPr>
+        <w:t>Node</w:t>
+      </w:r>
+      <w:proofErr w:type="spellEnd"/>
+      <w:r>
+        <w:rPr>
+          <w:rFonts w:ascii="Georgia" w:hAnsi="Georgia"/>
+          <w:sz w:val="24"/>
+          <w:szCs w:val="24"/>
+        </w:rPr>
+        <w:t xml:space="preserve"> di </w:t>
+      </w:r>
+      <w:r>
+        <w:rPr>
+          <w:rFonts w:ascii="Georgia" w:hAnsi="Georgia"/>
+          <w:sz w:val="24"/>
+          <w:szCs w:val="24"/>
+        </w:rPr>
+        <w:t>ti</w:t>
+      </w:r>
+      <w:r>
+        <w:rPr>
+          <w:rFonts w:ascii="Georgia" w:hAnsi="Georgia"/>
+          <w:sz w:val="24"/>
+          <w:szCs w:val="24"/>
+        </w:rPr>
+        <w:t>po folder che avrà lo scopo di raccogliere</w:t>
+      </w:r>
+      <w:r>
+        <w:rPr>
+          <w:rFonts w:ascii="Georgia" w:hAnsi="Georgia"/>
+          <w:sz w:val="24"/>
+          <w:szCs w:val="24"/>
+        </w:rPr>
+        <w:t xml:space="preserve"> e organizzare</w:t>
+      </w:r>
+      <w:r>
+        <w:rPr>
+          <w:rFonts w:ascii="Georgia" w:hAnsi="Georgia"/>
+          <w:sz w:val="24"/>
+          <w:szCs w:val="24"/>
+        </w:rPr>
+        <w:t xml:space="preserve"> gli oggetti </w:t>
+      </w:r>
+      <w:proofErr w:type="spellStart"/>
+      <w:r>
+        <w:rPr>
+          <w:rFonts w:ascii="Georgia" w:hAnsi="Georgia"/>
+          <w:sz w:val="24"/>
+          <w:szCs w:val="24"/>
+        </w:rPr>
+        <w:t>AggregatedServer</w:t>
+      </w:r>
+      <w:proofErr w:type="spellEnd"/>
+      <w:r>
+        <w:rPr>
+          <w:rFonts w:ascii="Georgia" w:hAnsi="Georgia"/>
+          <w:sz w:val="24"/>
+          <w:szCs w:val="24"/>
+        </w:rPr>
+        <w:t xml:space="preserve">. </w:t>
+      </w:r>
+      <w:r>
+        <w:rPr>
+          <w:rFonts w:ascii="Georgia" w:hAnsi="Georgia"/>
+          <w:sz w:val="24"/>
+          <w:szCs w:val="24"/>
+        </w:rPr>
+        <w:t xml:space="preserve">Tali oggetti </w:t>
+      </w:r>
+      <w:r>
+        <w:rPr>
+          <w:rFonts w:ascii="Georgia" w:hAnsi="Georgia"/>
+          <w:sz w:val="24"/>
+          <w:szCs w:val="24"/>
+        </w:rPr>
+        <w:t xml:space="preserve">modellano </w:t>
+      </w:r>
+      <w:r>
+        <w:rPr>
+          <w:rFonts w:ascii="Georgia" w:hAnsi="Georgia"/>
+          <w:sz w:val="24"/>
+          <w:szCs w:val="24"/>
+        </w:rPr>
+        <w:t xml:space="preserve"> i sample server che verranno aggregati </w:t>
+      </w:r>
+      <w:r>
+        <w:rPr>
+          <w:rFonts w:ascii="Georgia" w:hAnsi="Georgia"/>
+          <w:sz w:val="24"/>
+          <w:szCs w:val="24"/>
+        </w:rPr>
+        <w:t xml:space="preserve">, a tale proposito è stato creato un nuovo Object </w:t>
+      </w:r>
+      <w:proofErr w:type="spellStart"/>
+      <w:r>
+        <w:rPr>
+          <w:rFonts w:ascii="Georgia" w:hAnsi="Georgia"/>
+          <w:sz w:val="24"/>
+          <w:szCs w:val="24"/>
+        </w:rPr>
+        <w:t>Type</w:t>
+      </w:r>
+      <w:proofErr w:type="spellEnd"/>
+      <w:r>
+        <w:rPr>
+          <w:rFonts w:ascii="Georgia" w:hAnsi="Georgia"/>
+          <w:sz w:val="24"/>
+          <w:szCs w:val="24"/>
+        </w:rPr>
+        <w:t xml:space="preserve"> custom chiamato proprio </w:t>
+      </w:r>
+      <w:proofErr w:type="spellStart"/>
+      <w:r>
+        <w:rPr>
+          <w:rFonts w:ascii="Georgia" w:hAnsi="Georgia"/>
+          <w:sz w:val="24"/>
+          <w:szCs w:val="24"/>
+        </w:rPr>
+        <w:t>AggratedServer</w:t>
+      </w:r>
+      <w:proofErr w:type="spellEnd"/>
+      <w:r>
+        <w:rPr>
+          <w:rFonts w:ascii="Georgia" w:hAnsi="Georgia"/>
+          <w:sz w:val="24"/>
+          <w:szCs w:val="24"/>
+        </w:rPr>
+        <w:t xml:space="preserve"> a cui è stato aggiunto un set di variabili che modellano i valori di cui si vuole tener traccia.</w:t>
+      </w:r>
+    </w:p>
+    <w:p>
+      <w:pPr>
+        <w:jc w:val="both"/>
+        <w:rPr>
+          <w:rFonts w:ascii="Georgia" w:hAnsi="Georgia"/>
+          <w:sz w:val="24"/>
+          <w:szCs w:val="24"/>
+        </w:rPr>
+      </w:pPr>
+      <w:r>
+        <w:rPr>
+          <w:rFonts w:ascii="Georgia" w:hAnsi="Georgia"/>
+          <w:sz w:val="24"/>
+          <w:szCs w:val="24"/>
+        </w:rPr>
+        <w:t>All’interno dell’</w:t>
+      </w:r>
+      <w:proofErr w:type="spellStart"/>
+      <w:r>
+        <w:rPr>
+          <w:rFonts w:ascii="Georgia" w:hAnsi="Georgia"/>
+          <w:sz w:val="24"/>
+          <w:szCs w:val="24"/>
+        </w:rPr>
+        <w:t>aggre</w:t>
+      </w:r>
+      <w:r>
+        <w:rPr>
+          <w:rFonts w:ascii="Georgia" w:hAnsi="Georgia"/>
+          <w:sz w:val="24"/>
+          <w:szCs w:val="24"/>
+        </w:rPr>
+        <w:t>g</w:t>
+      </w:r>
+      <w:r>
+        <w:rPr>
+          <w:rFonts w:ascii="Georgia" w:hAnsi="Georgia"/>
+          <w:sz w:val="24"/>
+          <w:szCs w:val="24"/>
+        </w:rPr>
+        <w:t>a</w:t>
+      </w:r>
+      <w:r>
+        <w:rPr>
+          <w:rFonts w:ascii="Georgia" w:hAnsi="Georgia"/>
+          <w:sz w:val="24"/>
+          <w:szCs w:val="24"/>
+        </w:rPr>
+        <w:t>tion</w:t>
+      </w:r>
+      <w:proofErr w:type="spellEnd"/>
+      <w:r>
+        <w:rPr>
+          <w:rFonts w:ascii="Georgia" w:hAnsi="Georgia"/>
+          <w:sz w:val="24"/>
+          <w:szCs w:val="24"/>
+        </w:rPr>
+        <w:t xml:space="preserve"> server è previsto un modulo client che avrà il compito di stabilire le connessioni con i sample server</w:t>
+      </w:r>
+      <w:r>
+        <w:rPr>
+          <w:rFonts w:ascii="Georgia" w:hAnsi="Georgia"/>
+          <w:sz w:val="24"/>
+          <w:szCs w:val="24"/>
+        </w:rPr>
+        <w:t xml:space="preserve"> al fine di leggere e scrivere le variabili di cui si vuole tenere traccia. Le informazioni relative ai sample server da aggregare </w:t>
+      </w:r>
+      <w:r>
+        <w:rPr>
+          <w:rFonts w:ascii="Georgia" w:hAnsi="Georgia"/>
+          <w:sz w:val="24"/>
+          <w:szCs w:val="24"/>
+        </w:rPr>
+        <w:t xml:space="preserve">, </w:t>
+      </w:r>
+      <w:r>
+        <w:rPr>
+          <w:rFonts w:ascii="Georgia" w:hAnsi="Georgia"/>
+          <w:sz w:val="24"/>
+          <w:szCs w:val="24"/>
+        </w:rPr>
+        <w:t xml:space="preserve">e che quindi il </w:t>
+      </w:r>
+      <w:r>
+        <w:rPr>
+          <w:rFonts w:ascii="Georgia" w:hAnsi="Georgia"/>
+          <w:sz w:val="24"/>
+          <w:szCs w:val="24"/>
+        </w:rPr>
+        <w:lastRenderedPageBreak/>
+        <w:t xml:space="preserve">modulo client deve raggiungere </w:t>
+      </w:r>
+      <w:r>
+        <w:rPr>
+          <w:rFonts w:ascii="Georgia" w:hAnsi="Georgia"/>
+          <w:sz w:val="24"/>
+          <w:szCs w:val="24"/>
+        </w:rPr>
+        <w:t xml:space="preserve">, </w:t>
+      </w:r>
+      <w:r>
+        <w:rPr>
+          <w:rFonts w:ascii="Georgia" w:hAnsi="Georgia"/>
+          <w:sz w:val="24"/>
+          <w:szCs w:val="24"/>
+        </w:rPr>
+        <w:t>sono contenuti all’interno di</w:t>
+      </w:r>
+      <w:r>
+        <w:rPr>
+          <w:rFonts w:ascii="Georgia" w:hAnsi="Georgia"/>
+          <w:sz w:val="24"/>
+          <w:szCs w:val="24"/>
+        </w:rPr>
+        <w:t xml:space="preserve"> un file di configurazione in f</w:t>
+      </w:r>
+      <w:r>
+        <w:rPr>
+          <w:rFonts w:ascii="Georgia" w:hAnsi="Georgia"/>
+          <w:sz w:val="24"/>
+          <w:szCs w:val="24"/>
+        </w:rPr>
+        <w:t>o</w:t>
+      </w:r>
+      <w:r>
+        <w:rPr>
+          <w:rFonts w:ascii="Georgia" w:hAnsi="Georgia"/>
+          <w:sz w:val="24"/>
+          <w:szCs w:val="24"/>
+        </w:rPr>
+        <w:t>r</w:t>
+      </w:r>
+      <w:r>
+        <w:rPr>
+          <w:rFonts w:ascii="Georgia" w:hAnsi="Georgia"/>
+          <w:sz w:val="24"/>
+          <w:szCs w:val="24"/>
+        </w:rPr>
+        <w:t xml:space="preserve">mato </w:t>
+      </w:r>
+      <w:proofErr w:type="spellStart"/>
+      <w:r>
+        <w:rPr>
+          <w:rFonts w:ascii="Georgia" w:hAnsi="Georgia"/>
+          <w:i/>
+          <w:sz w:val="24"/>
+          <w:szCs w:val="24"/>
+        </w:rPr>
+        <w:t>json</w:t>
+      </w:r>
+      <w:proofErr w:type="spellEnd"/>
+      <w:r>
+        <w:rPr>
+          <w:rFonts w:ascii="Georgia" w:hAnsi="Georgia"/>
+          <w:i/>
+          <w:sz w:val="24"/>
+          <w:szCs w:val="24"/>
+        </w:rPr>
+        <w:t xml:space="preserve"> </w:t>
+      </w:r>
+      <w:r>
+        <w:rPr>
+          <w:rFonts w:ascii="Georgia" w:hAnsi="Georgia"/>
+          <w:sz w:val="24"/>
+          <w:szCs w:val="24"/>
+        </w:rPr>
+        <w:t>( tale file verrà discusso in dettaglio in seguito )</w:t>
+      </w:r>
+      <w:r>
+        <w:rPr>
+          <w:rFonts w:ascii="Georgia" w:hAnsi="Georgia"/>
+          <w:sz w:val="24"/>
+          <w:szCs w:val="24"/>
+        </w:rPr>
+        <w:t xml:space="preserve"> in cui sono anche indicati i </w:t>
+      </w:r>
+      <w:proofErr w:type="spellStart"/>
+      <w:r>
+        <w:rPr>
+          <w:rFonts w:ascii="Georgia" w:hAnsi="Georgia"/>
+          <w:sz w:val="24"/>
+          <w:szCs w:val="24"/>
+        </w:rPr>
+        <w:t>nodeI</w:t>
+      </w:r>
+      <w:r>
+        <w:rPr>
+          <w:rFonts w:ascii="Georgia" w:hAnsi="Georgia"/>
+          <w:sz w:val="24"/>
+          <w:szCs w:val="24"/>
+        </w:rPr>
+        <w:t>d</w:t>
+      </w:r>
+      <w:proofErr w:type="spellEnd"/>
+      <w:r>
+        <w:rPr>
+          <w:rFonts w:ascii="Georgia" w:hAnsi="Georgia"/>
+          <w:sz w:val="24"/>
+          <w:szCs w:val="24"/>
+        </w:rPr>
+        <w:t xml:space="preserve"> delle informazioni da recuperare e le modalità di recupero cioè tramite </w:t>
+      </w:r>
+      <w:proofErr w:type="spellStart"/>
+      <w:r>
+        <w:rPr>
+          <w:rFonts w:ascii="Georgia" w:hAnsi="Georgia"/>
+          <w:sz w:val="24"/>
+          <w:szCs w:val="24"/>
+        </w:rPr>
+        <w:t>subscription</w:t>
+      </w:r>
+      <w:proofErr w:type="spellEnd"/>
+      <w:r>
+        <w:rPr>
+          <w:rFonts w:ascii="Georgia" w:hAnsi="Georgia"/>
+          <w:sz w:val="24"/>
+          <w:szCs w:val="24"/>
+        </w:rPr>
+        <w:t xml:space="preserve"> o polling ( </w:t>
+      </w:r>
+      <w:proofErr w:type="spellStart"/>
+      <w:r>
+        <w:rPr>
+          <w:rFonts w:ascii="Georgia" w:hAnsi="Georgia"/>
+          <w:sz w:val="24"/>
+          <w:szCs w:val="24"/>
+        </w:rPr>
+        <w:t>read</w:t>
+      </w:r>
+      <w:proofErr w:type="spellEnd"/>
+      <w:r>
+        <w:rPr>
+          <w:rFonts w:ascii="Georgia" w:hAnsi="Georgia"/>
+          <w:sz w:val="24"/>
+          <w:szCs w:val="24"/>
+        </w:rPr>
+        <w:t>/</w:t>
+      </w:r>
+      <w:proofErr w:type="spellStart"/>
+      <w:r>
+        <w:rPr>
+          <w:rFonts w:ascii="Georgia" w:hAnsi="Georgia"/>
+          <w:sz w:val="24"/>
+          <w:szCs w:val="24"/>
+        </w:rPr>
+        <w:t>write</w:t>
+      </w:r>
+      <w:proofErr w:type="spellEnd"/>
+      <w:r>
+        <w:rPr>
+          <w:rFonts w:ascii="Georgia" w:hAnsi="Georgia"/>
+          <w:sz w:val="24"/>
+          <w:szCs w:val="24"/>
+        </w:rPr>
+        <w:t xml:space="preserve"> ).</w:t>
+      </w:r>
+    </w:p>
+    <w:p>
+      <w:pPr>
+        <w:jc w:val="both"/>
+        <w:rPr>
+          <w:rFonts w:ascii="Georgia" w:hAnsi="Georgia"/>
+          <w:sz w:val="24"/>
+          <w:szCs w:val="24"/>
+        </w:rPr>
+      </w:pPr>
+      <w:r>
+        <w:rPr>
+          <w:rFonts w:ascii="Georgia" w:hAnsi="Georgia"/>
+          <w:sz w:val="24"/>
+          <w:szCs w:val="24"/>
+        </w:rPr>
+        <w:t>I valori prelevati dal modulo client devono essere sincronizzati con le copie locali dell’</w:t>
+      </w:r>
+      <w:proofErr w:type="spellStart"/>
+      <w:r>
+        <w:rPr>
+          <w:rFonts w:ascii="Georgia" w:hAnsi="Georgia"/>
+          <w:sz w:val="24"/>
+          <w:szCs w:val="24"/>
+        </w:rPr>
+        <w:t>aggregation</w:t>
+      </w:r>
+      <w:proofErr w:type="spellEnd"/>
+      <w:r>
+        <w:rPr>
+          <w:rFonts w:ascii="Georgia" w:hAnsi="Georgia"/>
+          <w:sz w:val="24"/>
+          <w:szCs w:val="24"/>
+        </w:rPr>
+        <w:t xml:space="preserve"> server cioè le </w:t>
+      </w:r>
+      <w:proofErr w:type="spellStart"/>
+      <w:r>
+        <w:rPr>
+          <w:rFonts w:ascii="Georgia" w:hAnsi="Georgia"/>
+          <w:sz w:val="24"/>
+          <w:szCs w:val="24"/>
+        </w:rPr>
+        <w:t>variable</w:t>
+      </w:r>
+      <w:proofErr w:type="spellEnd"/>
+      <w:r>
+        <w:rPr>
+          <w:rFonts w:ascii="Georgia" w:hAnsi="Georgia"/>
+          <w:sz w:val="24"/>
+          <w:szCs w:val="24"/>
+        </w:rPr>
+        <w:t xml:space="preserve"> degli </w:t>
+      </w:r>
+      <w:proofErr w:type="spellStart"/>
+      <w:r>
+        <w:rPr>
+          <w:rFonts w:ascii="Georgia" w:hAnsi="Georgia"/>
+          <w:sz w:val="24"/>
+          <w:szCs w:val="24"/>
+        </w:rPr>
+        <w:t>AggregatedServer</w:t>
+      </w:r>
+      <w:proofErr w:type="spellEnd"/>
+      <w:r>
+        <w:rPr>
+          <w:rFonts w:ascii="Georgia" w:hAnsi="Georgia"/>
+          <w:sz w:val="24"/>
+          <w:szCs w:val="24"/>
+        </w:rPr>
+        <w:t xml:space="preserve"> , per tale scopo tali dati devono mantenere con source </w:t>
+      </w:r>
+      <w:proofErr w:type="spellStart"/>
+      <w:r>
+        <w:rPr>
+          <w:rFonts w:ascii="Georgia" w:hAnsi="Georgia"/>
+          <w:sz w:val="24"/>
+          <w:szCs w:val="24"/>
+        </w:rPr>
+        <w:t>ti</w:t>
+      </w:r>
+      <w:r>
+        <w:rPr>
+          <w:rFonts w:ascii="Georgia" w:hAnsi="Georgia"/>
+          <w:sz w:val="24"/>
+          <w:szCs w:val="24"/>
+        </w:rPr>
+        <w:t>m</w:t>
+      </w:r>
+      <w:r>
+        <w:rPr>
+          <w:rFonts w:ascii="Georgia" w:hAnsi="Georgia"/>
+          <w:sz w:val="24"/>
+          <w:szCs w:val="24"/>
+        </w:rPr>
+        <w:t>e</w:t>
+      </w:r>
+      <w:r>
+        <w:rPr>
+          <w:rFonts w:ascii="Georgia" w:hAnsi="Georgia"/>
+          <w:sz w:val="24"/>
+          <w:szCs w:val="24"/>
+        </w:rPr>
+        <w:t>stamp</w:t>
+      </w:r>
+      <w:proofErr w:type="spellEnd"/>
+      <w:r>
+        <w:rPr>
+          <w:rFonts w:ascii="Georgia" w:hAnsi="Georgia"/>
+          <w:sz w:val="24"/>
+          <w:szCs w:val="24"/>
+        </w:rPr>
+        <w:t xml:space="preserve"> quello del sample server</w:t>
+      </w:r>
+      <w:r>
+        <w:rPr>
+          <w:rFonts w:ascii="Georgia" w:hAnsi="Georgia"/>
+          <w:sz w:val="24"/>
+          <w:szCs w:val="24"/>
+        </w:rPr>
+        <w:t>.</w:t>
+      </w:r>
+    </w:p>
+    <w:p>
+      <w:pPr>
+        <w:jc w:val="both"/>
+        <w:rPr>
+          <w:rFonts w:ascii="Georgia" w:hAnsi="Georgia"/>
+          <w:sz w:val="20"/>
+          <w:szCs w:val="20"/>
         </w:rPr>
       </w:pPr>
     </w:p>
@@ -830,9 +1618,19 @@
         </w:rPr>
       </w:pPr>
     </w:p>
+    <w:p>
+      <w:pPr>
+        <w:jc w:val="center"/>
+        <w:rPr>
+          <w:rFonts w:ascii="Georgia" w:hAnsi="Georgia"/>
+          <w:sz w:val="24"/>
+          <w:szCs w:val="24"/>
+        </w:rPr>
+      </w:pPr>
+    </w:p>
     <w:sectPr>
-      <w:headerReference w:type="default" r:id="rId10"/>
-      <w:footerReference w:type="default" r:id="rId11"/>
+      <w:headerReference w:type="default" r:id="rId13"/>
+      <w:footerReference w:type="default" r:id="rId14"/>
       <w:pgSz w:w="11906" w:h="16838"/>
       <w:pgMar w:top="1417" w:right="1134" w:bottom="1134" w:left="1134" w:header="708" w:footer="708" w:gutter="0"/>
       <w:pgNumType w:start="0"/>
@@ -879,6 +1677,7 @@
         <w:docPartUnique/>
       </w:docPartObj>
     </w:sdtPr>
+    <w:sdtEndPr/>
     <w:sdtContent>
       <w:p>
         <w:pPr>
@@ -2009,68 +2808,6 @@
         </w:p>
       </w:docPartBody>
     </w:docPart>
-    <w:docPart>
-      <w:docPartPr>
-        <w:name w:val="8101F49067A64BDB91308A6ED06DC3D8"/>
-        <w:category>
-          <w:name w:val="Generale"/>
-          <w:gallery w:val="placeholder"/>
-        </w:category>
-        <w:types>
-          <w:type w:val="bbPlcHdr"/>
-        </w:types>
-        <w:behaviors>
-          <w:behavior w:val="content"/>
-        </w:behaviors>
-        <w:guid w:val="{DAB8DC3A-2ED6-4674-9A7B-1DE9EE7CFD9F}"/>
-      </w:docPartPr>
-      <w:docPartBody>
-        <w:p>
-          <w:pPr>
-            <w:pStyle w:val="8101F49067A64BDB91308A6ED06DC3D8"/>
-          </w:pPr>
-          <w:r>
-            <w:rPr>
-              <w:rFonts w:asciiTheme="majorHAnsi" w:eastAsiaTheme="majorEastAsia" w:hAnsiTheme="majorHAnsi" w:cstheme="majorBidi"/>
-              <w:sz w:val="80"/>
-              <w:szCs w:val="80"/>
-            </w:rPr>
-            <w:t>[Digitare il titolo del documento]</w:t>
-          </w:r>
-        </w:p>
-      </w:docPartBody>
-    </w:docPart>
-    <w:docPart>
-      <w:docPartPr>
-        <w:name w:val="087A90EE40D44DC8A1DD19E5190E332A"/>
-        <w:category>
-          <w:name w:val="Generale"/>
-          <w:gallery w:val="placeholder"/>
-        </w:category>
-        <w:types>
-          <w:type w:val="bbPlcHdr"/>
-        </w:types>
-        <w:behaviors>
-          <w:behavior w:val="content"/>
-        </w:behaviors>
-        <w:guid w:val="{01D92275-02F2-47BD-93D1-E3B57693B5B0}"/>
-      </w:docPartPr>
-      <w:docPartBody>
-        <w:p>
-          <w:pPr>
-            <w:pStyle w:val="087A90EE40D44DC8A1DD19E5190E332A"/>
-          </w:pPr>
-          <w:r>
-            <w:rPr>
-              <w:rFonts w:asciiTheme="majorHAnsi" w:eastAsiaTheme="majorEastAsia" w:hAnsiTheme="majorHAnsi" w:cstheme="majorBidi"/>
-              <w:sz w:val="44"/>
-              <w:szCs w:val="44"/>
-            </w:rPr>
-            <w:t>[Digitare il sottotitolo del documento]</w:t>
-          </w:r>
-        </w:p>
-      </w:docPartBody>
-    </w:docPart>
   </w:docParts>
 </w:glossaryDocument>
 </file>
@@ -2131,7 +2868,10 @@
   <w:rsids>
     <w:rsidRoot w:val="001675F7"/>
     <w:rsid w:val="001675F7"/>
+    <w:rsid w:val="003E7CB3"/>
+    <w:rsid w:val="00720C17"/>
     <w:rsid w:val="00E058A4"/>
+    <w:rsid w:val="00F64EB8"/>
   </w:rsids>
   <m:mathPr>
     <m:mathFont m:val="Cambria Math"/>
@@ -2905,7 +3645,7 @@
 </file>
 
 <file path=customXml/itemProps2.xml><?xml version="1.0" encoding="utf-8"?>
-<ds:datastoreItem xmlns:ds="http://schemas.openxmlformats.org/officeDocument/2006/customXml" ds:itemID="{7E2C979C-0A31-48A4-B6F6-48A6585D217D}">
+<ds:datastoreItem xmlns:ds="http://schemas.openxmlformats.org/officeDocument/2006/customXml" ds:itemID="{2206B909-C7C7-481F-97E6-5BFECE26778A}">
   <ds:schemaRefs>
     <ds:schemaRef ds:uri="http://schemas.openxmlformats.org/officeDocument/2006/bibliography"/>
   </ds:schemaRefs>

</xml_diff>

<commit_message>
Added Thread_client file , added function in aggregation server , fixed docs and readme
</commit_message>
<xml_diff>
--- a/docs/Relazione.docx
+++ b/docs/Relazione.docx
@@ -802,7 +802,7 @@
           <w:r>
             <w:fldChar w:fldCharType="separate"/>
           </w:r>
-          <w:hyperlink w:anchor="_Toc42270154" w:history="1">
+          <w:hyperlink w:anchor="_Toc42365925" w:history="1">
             <w:r>
               <w:rPr>
                 <w:rStyle w:val="Collegamentoipertestuale"/>
@@ -829,7 +829,7 @@
                 <w:noProof/>
                 <w:webHidden/>
               </w:rPr>
-              <w:instrText xml:space="preserve"> PAGEREF _Toc42270154 \h </w:instrText>
+              <w:instrText xml:space="preserve"> PAGEREF _Toc42365925 \h </w:instrText>
             </w:r>
             <w:r>
               <w:rPr>
@@ -872,7 +872,7 @@
               <w:lang w:eastAsia="it-IT"/>
             </w:rPr>
           </w:pPr>
-          <w:hyperlink w:anchor="_Toc42270155" w:history="1">
+          <w:hyperlink w:anchor="_Toc42365926" w:history="1">
             <w:r>
               <w:rPr>
                 <w:rStyle w:val="Collegamentoipertestuale"/>
@@ -899,7 +899,7 @@
                 <w:noProof/>
                 <w:webHidden/>
               </w:rPr>
-              <w:instrText xml:space="preserve"> PAGEREF _Toc42270155 \h </w:instrText>
+              <w:instrText xml:space="preserve"> PAGEREF _Toc42365926 \h </w:instrText>
             </w:r>
             <w:r>
               <w:rPr>
@@ -942,7 +942,7 @@
               <w:lang w:eastAsia="it-IT"/>
             </w:rPr>
           </w:pPr>
-          <w:hyperlink w:anchor="_Toc42270156" w:history="1">
+          <w:hyperlink w:anchor="_Toc42365927" w:history="1">
             <w:r>
               <w:rPr>
                 <w:rStyle w:val="Collegamentoipertestuale"/>
@@ -969,7 +969,7 @@
                 <w:noProof/>
                 <w:webHidden/>
               </w:rPr>
-              <w:instrText xml:space="preserve"> PAGEREF _Toc42270156 \h </w:instrText>
+              <w:instrText xml:space="preserve"> PAGEREF _Toc42365927 \h </w:instrText>
             </w:r>
             <w:r>
               <w:rPr>
@@ -989,7 +989,7 @@
                 <w:noProof/>
                 <w:webHidden/>
               </w:rPr>
-              <w:t>2</w:t>
+              <w:t>3</w:t>
             </w:r>
             <w:r>
               <w:rPr>
@@ -1012,7 +1012,7 @@
               <w:lang w:eastAsia="it-IT"/>
             </w:rPr>
           </w:pPr>
-          <w:hyperlink w:anchor="_Toc42270157" w:history="1">
+          <w:hyperlink w:anchor="_Toc42365928" w:history="1">
             <w:r>
               <w:rPr>
                 <w:rStyle w:val="Collegamentoipertestuale"/>
@@ -1039,7 +1039,7 @@
                 <w:noProof/>
                 <w:webHidden/>
               </w:rPr>
-              <w:instrText xml:space="preserve"> PAGEREF _Toc42270157 \h </w:instrText>
+              <w:instrText xml:space="preserve"> PAGEREF _Toc42365928 \h </w:instrText>
             </w:r>
             <w:r>
               <w:rPr>
@@ -1059,7 +1059,7 @@
                 <w:noProof/>
                 <w:webHidden/>
               </w:rPr>
-              <w:t>3</w:t>
+              <w:t>4</w:t>
             </w:r>
             <w:r>
               <w:rPr>
@@ -1082,7 +1082,7 @@
               <w:lang w:eastAsia="it-IT"/>
             </w:rPr>
           </w:pPr>
-          <w:hyperlink w:anchor="_Toc42270158" w:history="1">
+          <w:hyperlink w:anchor="_Toc42365929" w:history="1">
             <w:r>
               <w:rPr>
                 <w:rStyle w:val="Collegamentoipertestuale"/>
@@ -1109,7 +1109,7 @@
                 <w:noProof/>
                 <w:webHidden/>
               </w:rPr>
-              <w:instrText xml:space="preserve"> PAGEREF _Toc42270158 \h </w:instrText>
+              <w:instrText xml:space="preserve"> PAGEREF _Toc42365929 \h </w:instrText>
             </w:r>
             <w:r>
               <w:rPr>
@@ -1129,7 +1129,7 @@
                 <w:noProof/>
                 <w:webHidden/>
               </w:rPr>
-              <w:t>3</w:t>
+              <w:t>4</w:t>
             </w:r>
             <w:r>
               <w:rPr>
@@ -1152,13 +1152,13 @@
               <w:lang w:eastAsia="it-IT"/>
             </w:rPr>
           </w:pPr>
-          <w:hyperlink w:anchor="_Toc42270159" w:history="1">
+          <w:hyperlink w:anchor="_Toc42365930" w:history="1">
             <w:r>
               <w:rPr>
                 <w:rStyle w:val="Collegamentoipertestuale"/>
                 <w:noProof/>
               </w:rPr>
-              <w:t>Aggregation Server</w:t>
+              <w:t>aggregationServer.py</w:t>
             </w:r>
             <w:r>
               <w:rPr>
@@ -1179,7 +1179,7 @@
                 <w:noProof/>
                 <w:webHidden/>
               </w:rPr>
-              <w:instrText xml:space="preserve"> PAGEREF _Toc42270159 \h </w:instrText>
+              <w:instrText xml:space="preserve"> PAGEREF _Toc42365930 \h </w:instrText>
             </w:r>
             <w:r>
               <w:rPr>
@@ -1222,13 +1222,13 @@
               <w:lang w:eastAsia="it-IT"/>
             </w:rPr>
           </w:pPr>
-          <w:hyperlink w:anchor="_Toc42270160" w:history="1">
+          <w:hyperlink w:anchor="_Toc42365931" w:history="1">
             <w:r>
               <w:rPr>
                 <w:rStyle w:val="Collegamentoipertestuale"/>
                 <w:noProof/>
               </w:rPr>
-              <w:t>Client</w:t>
+              <w:t>Client.py</w:t>
             </w:r>
             <w:r>
               <w:rPr>
@@ -1249,7 +1249,78 @@
                 <w:noProof/>
                 <w:webHidden/>
               </w:rPr>
-              <w:instrText xml:space="preserve"> PAGEREF _Toc42270160 \h </w:instrText>
+              <w:instrText xml:space="preserve"> PAGEREF _Toc42365931 \h </w:instrText>
+            </w:r>
+            <w:r>
+              <w:rPr>
+                <w:noProof/>
+                <w:webHidden/>
+              </w:rPr>
+            </w:r>
+            <w:r>
+              <w:rPr>
+                <w:noProof/>
+                <w:webHidden/>
+              </w:rPr>
+              <w:fldChar w:fldCharType="separate"/>
+            </w:r>
+            <w:r>
+              <w:rPr>
+                <w:noProof/>
+                <w:webHidden/>
+              </w:rPr>
+              <w:t>4</w:t>
+            </w:r>
+            <w:r>
+              <w:rPr>
+                <w:noProof/>
+                <w:webHidden/>
+              </w:rPr>
+              <w:fldChar w:fldCharType="end"/>
+            </w:r>
+          </w:hyperlink>
+        </w:p>
+        <w:p>
+          <w:pPr>
+            <w:pStyle w:val="Sommario2"/>
+            <w:tabs>
+              <w:tab w:val="right" w:leader="dot" w:pos="9628"/>
+            </w:tabs>
+            <w:rPr>
+              <w:rFonts w:eastAsiaTheme="minorEastAsia"/>
+              <w:noProof/>
+              <w:lang w:eastAsia="it-IT"/>
+            </w:rPr>
+          </w:pPr>
+          <w:hyperlink w:anchor="_Toc42365932" w:history="1">
+            <w:r>
+              <w:rPr>
+                <w:rStyle w:val="Collegamentoipertestuale"/>
+                <w:rFonts w:ascii="Georgia" w:hAnsi="Georgia"/>
+                <w:noProof/>
+              </w:rPr>
+              <w:t>Thread_client.py</w:t>
+            </w:r>
+            <w:r>
+              <w:rPr>
+                <w:noProof/>
+                <w:webHidden/>
+              </w:rPr>
+              <w:tab/>
+            </w:r>
+            <w:r>
+              <w:rPr>
+                <w:noProof/>
+                <w:webHidden/>
+              </w:rPr>
+              <w:fldChar w:fldCharType="begin"/>
+            </w:r>
+            <w:r>
+              <w:rPr>
+                <w:noProof/>
+                <w:webHidden/>
+              </w:rPr>
+              <w:instrText xml:space="preserve"> PAGEREF _Toc42365932 \h </w:instrText>
             </w:r>
             <w:r>
               <w:rPr>
@@ -1292,12 +1363,152 @@
               <w:lang w:eastAsia="it-IT"/>
             </w:rPr>
           </w:pPr>
-          <w:hyperlink w:anchor="_Toc42270161" w:history="1">
+          <w:hyperlink w:anchor="_Toc42365933" w:history="1">
             <w:r>
               <w:rPr>
                 <w:rStyle w:val="Collegamentoipertestuale"/>
                 <w:noProof/>
               </w:rPr>
+              <w:t>Risultati</w:t>
+            </w:r>
+            <w:r>
+              <w:rPr>
+                <w:noProof/>
+                <w:webHidden/>
+              </w:rPr>
+              <w:tab/>
+            </w:r>
+            <w:r>
+              <w:rPr>
+                <w:noProof/>
+                <w:webHidden/>
+              </w:rPr>
+              <w:fldChar w:fldCharType="begin"/>
+            </w:r>
+            <w:r>
+              <w:rPr>
+                <w:noProof/>
+                <w:webHidden/>
+              </w:rPr>
+              <w:instrText xml:space="preserve"> PAGEREF _Toc42365933 \h </w:instrText>
+            </w:r>
+            <w:r>
+              <w:rPr>
+                <w:noProof/>
+                <w:webHidden/>
+              </w:rPr>
+            </w:r>
+            <w:r>
+              <w:rPr>
+                <w:noProof/>
+                <w:webHidden/>
+              </w:rPr>
+              <w:fldChar w:fldCharType="separate"/>
+            </w:r>
+            <w:r>
+              <w:rPr>
+                <w:noProof/>
+                <w:webHidden/>
+              </w:rPr>
+              <w:t>4</w:t>
+            </w:r>
+            <w:r>
+              <w:rPr>
+                <w:noProof/>
+                <w:webHidden/>
+              </w:rPr>
+              <w:fldChar w:fldCharType="end"/>
+            </w:r>
+          </w:hyperlink>
+        </w:p>
+        <w:p>
+          <w:pPr>
+            <w:pStyle w:val="Sommario1"/>
+            <w:tabs>
+              <w:tab w:val="right" w:leader="dot" w:pos="9628"/>
+            </w:tabs>
+            <w:rPr>
+              <w:rFonts w:eastAsiaTheme="minorEastAsia"/>
+              <w:noProof/>
+              <w:lang w:eastAsia="it-IT"/>
+            </w:rPr>
+          </w:pPr>
+          <w:hyperlink w:anchor="_Toc42365934" w:history="1">
+            <w:r>
+              <w:rPr>
+                <w:rStyle w:val="Collegamentoipertestuale"/>
+                <w:noProof/>
+              </w:rPr>
+              <w:t>Note sulle funzioni dello stack</w:t>
+            </w:r>
+            <w:r>
+              <w:rPr>
+                <w:noProof/>
+                <w:webHidden/>
+              </w:rPr>
+              <w:tab/>
+            </w:r>
+            <w:r>
+              <w:rPr>
+                <w:noProof/>
+                <w:webHidden/>
+              </w:rPr>
+              <w:fldChar w:fldCharType="begin"/>
+            </w:r>
+            <w:r>
+              <w:rPr>
+                <w:noProof/>
+                <w:webHidden/>
+              </w:rPr>
+              <w:instrText xml:space="preserve"> PAGEREF _Toc42365934 \h </w:instrText>
+            </w:r>
+            <w:r>
+              <w:rPr>
+                <w:noProof/>
+                <w:webHidden/>
+              </w:rPr>
+            </w:r>
+            <w:r>
+              <w:rPr>
+                <w:noProof/>
+                <w:webHidden/>
+              </w:rPr>
+              <w:fldChar w:fldCharType="separate"/>
+            </w:r>
+            <w:r>
+              <w:rPr>
+                <w:noProof/>
+                <w:webHidden/>
+              </w:rPr>
+              <w:t>4</w:t>
+            </w:r>
+            <w:r>
+              <w:rPr>
+                <w:noProof/>
+                <w:webHidden/>
+              </w:rPr>
+              <w:fldChar w:fldCharType="end"/>
+            </w:r>
+          </w:hyperlink>
+        </w:p>
+        <w:p>
+          <w:pPr>
+            <w:pStyle w:val="Sommario1"/>
+            <w:tabs>
+              <w:tab w:val="right" w:leader="dot" w:pos="9628"/>
+            </w:tabs>
+            <w:rPr>
+              <w:rFonts w:eastAsiaTheme="minorEastAsia"/>
+              <w:noProof/>
+              <w:lang w:eastAsia="it-IT"/>
+            </w:rPr>
+          </w:pPr>
+          <w:hyperlink w:anchor="_Toc42365935" w:history="1">
+            <w:r>
+              <w:rPr>
+                <w:rStyle w:val="Collegamentoipertestuale"/>
+                <w:noProof/>
+              </w:rPr>
               <w:t>Altri Dettagli</w:t>
             </w:r>
             <w:r>
@@ -1319,7 +1530,7 @@
                 <w:noProof/>
                 <w:webHidden/>
               </w:rPr>
-              <w:instrText xml:space="preserve"> PAGEREF _Toc42270161 \h </w:instrText>
+              <w:instrText xml:space="preserve"> PAGEREF _Toc42365935 \h </w:instrText>
             </w:r>
             <w:r>
               <w:rPr>
@@ -1339,7 +1550,7 @@
                 <w:noProof/>
                 <w:webHidden/>
               </w:rPr>
-              <w:t>4</w:t>
+              <w:t>5</w:t>
             </w:r>
             <w:r>
               <w:rPr>
@@ -1365,7 +1576,7 @@
       <w:pPr>
         <w:pStyle w:val="Titolo1"/>
       </w:pPr>
-      <w:bookmarkStart w:id="0" w:name="_Toc42270154"/>
+      <w:bookmarkStart w:id="0" w:name="_Toc42365925"/>
       <w:proofErr w:type="spellStart"/>
       <w:r>
         <w:t>Aggregation</w:t>
@@ -1398,6 +1609,7 @@
           <w:noProof/>
           <w:lang w:eastAsia="it-IT"/>
         </w:rPr>
+        <w:lastRenderedPageBreak/>
         <w:drawing>
           <wp:inline distT="0" distB="0" distL="0" distR="0" wp14:anchorId="5C665379" wp14:editId="5C9D335B">
             <wp:extent cx="5272673" cy="3676650"/>
@@ -1456,251 +1668,698 @@
           <w:sz w:val="24"/>
           <w:szCs w:val="24"/>
         </w:rPr>
+        <w:t xml:space="preserve">La figura in alto mostra l’architettura di base dell’elaborato. L’elemento </w:t>
+      </w:r>
+      <w:proofErr w:type="spellStart"/>
+      <w:r>
+        <w:rPr>
+          <w:rFonts w:ascii="Georgia" w:hAnsi="Georgia"/>
+          <w:sz w:val="24"/>
+          <w:szCs w:val="24"/>
+        </w:rPr>
+        <w:t>Aggregation</w:t>
+      </w:r>
+      <w:proofErr w:type="spellEnd"/>
+      <w:r>
+        <w:rPr>
+          <w:rFonts w:ascii="Georgia" w:hAnsi="Georgia"/>
+          <w:sz w:val="24"/>
+          <w:szCs w:val="24"/>
+        </w:rPr>
+        <w:t xml:space="preserve"> server sarà un Server OPC-UA. L’</w:t>
+      </w:r>
+      <w:proofErr w:type="spellStart"/>
+      <w:r>
+        <w:rPr>
+          <w:rFonts w:ascii="Georgia" w:hAnsi="Georgia"/>
+          <w:sz w:val="24"/>
+          <w:szCs w:val="24"/>
+        </w:rPr>
+        <w:t>address</w:t>
+      </w:r>
+      <w:proofErr w:type="spellEnd"/>
+      <w:r>
+        <w:rPr>
+          <w:rFonts w:ascii="Georgia" w:hAnsi="Georgia"/>
+          <w:sz w:val="24"/>
+          <w:szCs w:val="24"/>
+        </w:rPr>
+        <w:t xml:space="preserve"> </w:t>
+      </w:r>
+      <w:proofErr w:type="spellStart"/>
+      <w:r>
+        <w:rPr>
+          <w:rFonts w:ascii="Georgia" w:hAnsi="Georgia"/>
+          <w:sz w:val="24"/>
+          <w:szCs w:val="24"/>
+        </w:rPr>
+        <w:t>space</w:t>
+      </w:r>
+      <w:proofErr w:type="spellEnd"/>
+      <w:r>
+        <w:rPr>
+          <w:rFonts w:ascii="Georgia" w:hAnsi="Georgia"/>
+          <w:sz w:val="24"/>
+          <w:szCs w:val="24"/>
+        </w:rPr>
+        <w:t xml:space="preserve"> è stato </w:t>
+      </w:r>
+      <w:proofErr w:type="spellStart"/>
+      <w:r>
+        <w:rPr>
+          <w:rFonts w:ascii="Georgia" w:hAnsi="Georgia"/>
+          <w:sz w:val="24"/>
+          <w:szCs w:val="24"/>
+        </w:rPr>
+        <w:t>customizzato</w:t>
+      </w:r>
+      <w:proofErr w:type="spellEnd"/>
+      <w:r>
+        <w:rPr>
+          <w:rFonts w:ascii="Georgia" w:hAnsi="Georgia"/>
+          <w:sz w:val="24"/>
+          <w:szCs w:val="24"/>
+        </w:rPr>
+        <w:t xml:space="preserve"> creando un nuovo </w:t>
+      </w:r>
+      <w:proofErr w:type="spellStart"/>
+      <w:r>
+        <w:rPr>
+          <w:rFonts w:ascii="Georgia" w:hAnsi="Georgia"/>
+          <w:sz w:val="24"/>
+          <w:szCs w:val="24"/>
+        </w:rPr>
+        <w:t>namespace</w:t>
+      </w:r>
+      <w:proofErr w:type="spellEnd"/>
+      <w:r>
+        <w:rPr>
+          <w:rFonts w:ascii="Georgia" w:hAnsi="Georgia"/>
+          <w:sz w:val="24"/>
+          <w:szCs w:val="24"/>
+        </w:rPr>
+        <w:t xml:space="preserve"> specifico per l’applicazione e ai suoi componenti di base è stato </w:t>
+      </w:r>
+      <w:r>
+        <w:rPr>
+          <w:rFonts w:ascii="Georgia" w:hAnsi="Georgia"/>
+          <w:sz w:val="24"/>
+          <w:szCs w:val="24"/>
+        </w:rPr>
+        <w:t xml:space="preserve">aggiunto </w:t>
+      </w:r>
+      <w:r>
+        <w:rPr>
+          <w:rFonts w:ascii="Georgia" w:hAnsi="Georgia"/>
+          <w:sz w:val="24"/>
+          <w:szCs w:val="24"/>
+        </w:rPr>
+        <w:t xml:space="preserve">un </w:t>
+      </w:r>
+      <w:proofErr w:type="spellStart"/>
+      <w:r>
+        <w:rPr>
+          <w:rFonts w:ascii="Georgia" w:hAnsi="Georgia"/>
+          <w:sz w:val="24"/>
+          <w:szCs w:val="24"/>
+        </w:rPr>
+        <w:t>Node</w:t>
+      </w:r>
+      <w:proofErr w:type="spellEnd"/>
+      <w:r>
+        <w:rPr>
+          <w:rFonts w:ascii="Georgia" w:hAnsi="Georgia"/>
+          <w:sz w:val="24"/>
+          <w:szCs w:val="24"/>
+        </w:rPr>
+        <w:t xml:space="preserve"> di </w:t>
+      </w:r>
+      <w:r>
+        <w:rPr>
+          <w:rFonts w:ascii="Georgia" w:hAnsi="Georgia"/>
+          <w:sz w:val="24"/>
+          <w:szCs w:val="24"/>
+        </w:rPr>
+        <w:t>ti</w:t>
+      </w:r>
+      <w:r>
+        <w:rPr>
+          <w:rFonts w:ascii="Georgia" w:hAnsi="Georgia"/>
+          <w:sz w:val="24"/>
+          <w:szCs w:val="24"/>
+        </w:rPr>
+        <w:t>po folder che avrà lo scopo di raccogliere</w:t>
+      </w:r>
+      <w:r>
+        <w:rPr>
+          <w:rFonts w:ascii="Georgia" w:hAnsi="Georgia"/>
+          <w:sz w:val="24"/>
+          <w:szCs w:val="24"/>
+        </w:rPr>
+        <w:t xml:space="preserve"> e organizzare</w:t>
+      </w:r>
+      <w:r>
+        <w:rPr>
+          <w:rFonts w:ascii="Georgia" w:hAnsi="Georgia"/>
+          <w:sz w:val="24"/>
+          <w:szCs w:val="24"/>
+        </w:rPr>
+        <w:t xml:space="preserve"> gli oggetti </w:t>
+      </w:r>
+      <w:proofErr w:type="spellStart"/>
+      <w:r>
+        <w:rPr>
+          <w:rFonts w:ascii="Georgia" w:hAnsi="Georgia"/>
+          <w:sz w:val="24"/>
+          <w:szCs w:val="24"/>
+        </w:rPr>
+        <w:t>AggregatedServer</w:t>
+      </w:r>
+      <w:proofErr w:type="spellEnd"/>
+      <w:r>
+        <w:rPr>
+          <w:rFonts w:ascii="Georgia" w:hAnsi="Georgia"/>
+          <w:sz w:val="24"/>
+          <w:szCs w:val="24"/>
+        </w:rPr>
+        <w:t xml:space="preserve">. </w:t>
+      </w:r>
+      <w:r>
+        <w:rPr>
+          <w:rFonts w:ascii="Georgia" w:hAnsi="Georgia"/>
+          <w:sz w:val="24"/>
+          <w:szCs w:val="24"/>
+        </w:rPr>
+        <w:t xml:space="preserve">Tali oggetti </w:t>
+      </w:r>
+      <w:r>
+        <w:rPr>
+          <w:rFonts w:ascii="Georgia" w:hAnsi="Georgia"/>
+          <w:sz w:val="24"/>
+          <w:szCs w:val="24"/>
+        </w:rPr>
+        <w:t xml:space="preserve">modellano </w:t>
+      </w:r>
+      <w:r>
+        <w:rPr>
+          <w:rFonts w:ascii="Georgia" w:hAnsi="Georgia"/>
+          <w:sz w:val="24"/>
+          <w:szCs w:val="24"/>
+        </w:rPr>
+        <w:t xml:space="preserve"> i sample server che verranno aggregati </w:t>
+      </w:r>
+      <w:r>
+        <w:rPr>
+          <w:rFonts w:ascii="Georgia" w:hAnsi="Georgia"/>
+          <w:sz w:val="24"/>
+          <w:szCs w:val="24"/>
+        </w:rPr>
+        <w:t xml:space="preserve">, a tale proposito è stato creato un nuovo Object </w:t>
+      </w:r>
+      <w:proofErr w:type="spellStart"/>
+      <w:r>
+        <w:rPr>
+          <w:rFonts w:ascii="Georgia" w:hAnsi="Georgia"/>
+          <w:sz w:val="24"/>
+          <w:szCs w:val="24"/>
+        </w:rPr>
+        <w:t>Type</w:t>
+      </w:r>
+      <w:proofErr w:type="spellEnd"/>
+      <w:r>
+        <w:rPr>
+          <w:rFonts w:ascii="Georgia" w:hAnsi="Georgia"/>
+          <w:sz w:val="24"/>
+          <w:szCs w:val="24"/>
+        </w:rPr>
+        <w:t xml:space="preserve"> custom chiamato proprio </w:t>
+      </w:r>
+      <w:proofErr w:type="spellStart"/>
+      <w:r>
+        <w:rPr>
+          <w:rFonts w:ascii="Georgia" w:hAnsi="Georgia"/>
+          <w:sz w:val="24"/>
+          <w:szCs w:val="24"/>
+        </w:rPr>
+        <w:t>AggratedServer</w:t>
+      </w:r>
+      <w:proofErr w:type="spellEnd"/>
+      <w:r>
+        <w:rPr>
+          <w:rFonts w:ascii="Georgia" w:hAnsi="Georgia"/>
+          <w:sz w:val="24"/>
+          <w:szCs w:val="24"/>
+        </w:rPr>
+        <w:t xml:space="preserve"> a cui è stato aggiunto un set di variabili che modellano i valori di cui si vuole tener traccia.</w:t>
+      </w:r>
+    </w:p>
+    <w:p>
+      <w:pPr>
+        <w:jc w:val="both"/>
+        <w:rPr>
+          <w:rFonts w:ascii="Georgia" w:hAnsi="Georgia"/>
+          <w:sz w:val="24"/>
+          <w:szCs w:val="24"/>
+        </w:rPr>
+      </w:pPr>
+      <w:r>
+        <w:rPr>
+          <w:rFonts w:ascii="Georgia" w:hAnsi="Georgia"/>
+          <w:sz w:val="24"/>
+          <w:szCs w:val="24"/>
+        </w:rPr>
+        <w:t>All’interno dell’</w:t>
+      </w:r>
+      <w:proofErr w:type="spellStart"/>
+      <w:r>
+        <w:rPr>
+          <w:rFonts w:ascii="Georgia" w:hAnsi="Georgia"/>
+          <w:sz w:val="24"/>
+          <w:szCs w:val="24"/>
+        </w:rPr>
+        <w:t>aggre</w:t>
+      </w:r>
+      <w:r>
+        <w:rPr>
+          <w:rFonts w:ascii="Georgia" w:hAnsi="Georgia"/>
+          <w:sz w:val="24"/>
+          <w:szCs w:val="24"/>
+        </w:rPr>
+        <w:t>g</w:t>
+      </w:r>
+      <w:r>
+        <w:rPr>
+          <w:rFonts w:ascii="Georgia" w:hAnsi="Georgia"/>
+          <w:sz w:val="24"/>
+          <w:szCs w:val="24"/>
+        </w:rPr>
+        <w:t>a</w:t>
+      </w:r>
+      <w:r>
+        <w:rPr>
+          <w:rFonts w:ascii="Georgia" w:hAnsi="Georgia"/>
+          <w:sz w:val="24"/>
+          <w:szCs w:val="24"/>
+        </w:rPr>
+        <w:t>tion</w:t>
+      </w:r>
+      <w:proofErr w:type="spellEnd"/>
+      <w:r>
+        <w:rPr>
+          <w:rFonts w:ascii="Georgia" w:hAnsi="Georgia"/>
+          <w:sz w:val="24"/>
+          <w:szCs w:val="24"/>
+        </w:rPr>
+        <w:t xml:space="preserve"> server è previsto un modulo client che avrà il compito di stabilire le connessioni con i sample server</w:t>
+      </w:r>
+      <w:r>
+        <w:rPr>
+          <w:rFonts w:ascii="Georgia" w:hAnsi="Georgia"/>
+          <w:sz w:val="24"/>
+          <w:szCs w:val="24"/>
+        </w:rPr>
+        <w:t xml:space="preserve"> al fine di leggere e scrivere le variabili di cui si vuole tenere traccia. Le informazioni relative ai sample server da aggregare </w:t>
+      </w:r>
+      <w:r>
+        <w:rPr>
+          <w:rFonts w:ascii="Georgia" w:hAnsi="Georgia"/>
+          <w:sz w:val="24"/>
+          <w:szCs w:val="24"/>
+        </w:rPr>
+        <w:t xml:space="preserve">, </w:t>
+      </w:r>
+      <w:r>
+        <w:rPr>
+          <w:rFonts w:ascii="Georgia" w:hAnsi="Georgia"/>
+          <w:sz w:val="24"/>
+          <w:szCs w:val="24"/>
+        </w:rPr>
+        <w:t xml:space="preserve">e che quindi il modulo client deve raggiungere </w:t>
+      </w:r>
+      <w:r>
+        <w:rPr>
+          <w:rFonts w:ascii="Georgia" w:hAnsi="Georgia"/>
+          <w:sz w:val="24"/>
+          <w:szCs w:val="24"/>
+        </w:rPr>
+        <w:t xml:space="preserve">, </w:t>
+      </w:r>
+      <w:r>
+        <w:rPr>
+          <w:rFonts w:ascii="Georgia" w:hAnsi="Georgia"/>
+          <w:sz w:val="24"/>
+          <w:szCs w:val="24"/>
+        </w:rPr>
+        <w:t>sono contenuti all’interno di</w:t>
+      </w:r>
+      <w:r>
+        <w:rPr>
+          <w:rFonts w:ascii="Georgia" w:hAnsi="Georgia"/>
+          <w:sz w:val="24"/>
+          <w:szCs w:val="24"/>
+        </w:rPr>
+        <w:t xml:space="preserve"> un file di configurazione in f</w:t>
+      </w:r>
+      <w:r>
+        <w:rPr>
+          <w:rFonts w:ascii="Georgia" w:hAnsi="Georgia"/>
+          <w:sz w:val="24"/>
+          <w:szCs w:val="24"/>
+        </w:rPr>
+        <w:t>o</w:t>
+      </w:r>
+      <w:r>
+        <w:rPr>
+          <w:rFonts w:ascii="Georgia" w:hAnsi="Georgia"/>
+          <w:sz w:val="24"/>
+          <w:szCs w:val="24"/>
+        </w:rPr>
+        <w:t>r</w:t>
+      </w:r>
+      <w:r>
+        <w:rPr>
+          <w:rFonts w:ascii="Georgia" w:hAnsi="Georgia"/>
+          <w:sz w:val="24"/>
+          <w:szCs w:val="24"/>
+        </w:rPr>
+        <w:t xml:space="preserve">mato </w:t>
+      </w:r>
+      <w:proofErr w:type="spellStart"/>
+      <w:r>
+        <w:rPr>
+          <w:rFonts w:ascii="Georgia" w:hAnsi="Georgia"/>
+          <w:i/>
+          <w:sz w:val="24"/>
+          <w:szCs w:val="24"/>
+        </w:rPr>
+        <w:t>json</w:t>
+      </w:r>
+      <w:proofErr w:type="spellEnd"/>
+      <w:r>
+        <w:rPr>
+          <w:rFonts w:ascii="Georgia" w:hAnsi="Georgia"/>
+          <w:i/>
+          <w:sz w:val="24"/>
+          <w:szCs w:val="24"/>
+        </w:rPr>
+        <w:t xml:space="preserve"> </w:t>
+      </w:r>
+      <w:r>
+        <w:rPr>
+          <w:rFonts w:ascii="Georgia" w:hAnsi="Georgia"/>
+          <w:sz w:val="24"/>
+          <w:szCs w:val="24"/>
+        </w:rPr>
+        <w:t>( tale file verrà discusso in dettaglio in seguito )</w:t>
+      </w:r>
+      <w:r>
+        <w:rPr>
+          <w:rFonts w:ascii="Georgia" w:hAnsi="Georgia"/>
+          <w:sz w:val="24"/>
+          <w:szCs w:val="24"/>
+        </w:rPr>
+        <w:t xml:space="preserve"> in cui sono anche indicati i </w:t>
+      </w:r>
+      <w:proofErr w:type="spellStart"/>
+      <w:r>
+        <w:rPr>
+          <w:rFonts w:ascii="Georgia" w:hAnsi="Georgia"/>
+          <w:sz w:val="24"/>
+          <w:szCs w:val="24"/>
+        </w:rPr>
+        <w:t>nodeI</w:t>
+      </w:r>
+      <w:r>
+        <w:rPr>
+          <w:rFonts w:ascii="Georgia" w:hAnsi="Georgia"/>
+          <w:sz w:val="24"/>
+          <w:szCs w:val="24"/>
+        </w:rPr>
+        <w:t>d</w:t>
+      </w:r>
+      <w:proofErr w:type="spellEnd"/>
+      <w:r>
+        <w:rPr>
+          <w:rFonts w:ascii="Georgia" w:hAnsi="Georgia"/>
+          <w:sz w:val="24"/>
+          <w:szCs w:val="24"/>
+        </w:rPr>
+        <w:t xml:space="preserve"> delle informazioni da recuperare e le modalità di recupero cioè tramite </w:t>
+      </w:r>
+      <w:proofErr w:type="spellStart"/>
+      <w:r>
+        <w:rPr>
+          <w:rFonts w:ascii="Georgia" w:hAnsi="Georgia"/>
+          <w:sz w:val="24"/>
+          <w:szCs w:val="24"/>
+        </w:rPr>
+        <w:t>subscription</w:t>
+      </w:r>
+      <w:proofErr w:type="spellEnd"/>
+      <w:r>
+        <w:rPr>
+          <w:rFonts w:ascii="Georgia" w:hAnsi="Georgia"/>
+          <w:sz w:val="24"/>
+          <w:szCs w:val="24"/>
+        </w:rPr>
+        <w:t xml:space="preserve"> o polling ( </w:t>
+      </w:r>
+      <w:proofErr w:type="spellStart"/>
+      <w:r>
+        <w:rPr>
+          <w:rFonts w:ascii="Georgia" w:hAnsi="Georgia"/>
+          <w:sz w:val="24"/>
+          <w:szCs w:val="24"/>
+        </w:rPr>
+        <w:t>read</w:t>
+      </w:r>
+      <w:proofErr w:type="spellEnd"/>
+      <w:r>
+        <w:rPr>
+          <w:rFonts w:ascii="Georgia" w:hAnsi="Georgia"/>
+          <w:sz w:val="24"/>
+          <w:szCs w:val="24"/>
+        </w:rPr>
+        <w:t>/</w:t>
+      </w:r>
+      <w:proofErr w:type="spellStart"/>
+      <w:r>
+        <w:rPr>
+          <w:rFonts w:ascii="Georgia" w:hAnsi="Georgia"/>
+          <w:sz w:val="24"/>
+          <w:szCs w:val="24"/>
+        </w:rPr>
+        <w:t>write</w:t>
+      </w:r>
+      <w:proofErr w:type="spellEnd"/>
+      <w:r>
+        <w:rPr>
+          <w:rFonts w:ascii="Georgia" w:hAnsi="Georgia"/>
+          <w:sz w:val="24"/>
+          <w:szCs w:val="24"/>
+        </w:rPr>
+        <w:t xml:space="preserve"> ).</w:t>
+      </w:r>
+    </w:p>
+    <w:p>
+      <w:pPr>
+        <w:jc w:val="both"/>
+        <w:rPr>
+          <w:rFonts w:ascii="Georgia" w:hAnsi="Georgia"/>
+          <w:sz w:val="24"/>
+          <w:szCs w:val="24"/>
+        </w:rPr>
+      </w:pPr>
+      <w:r>
+        <w:rPr>
+          <w:rFonts w:ascii="Georgia" w:hAnsi="Georgia"/>
+          <w:sz w:val="24"/>
+          <w:szCs w:val="24"/>
+        </w:rPr>
+        <w:t>I valori prelevati dal modulo client devono essere sincronizzati con le copie locali dell’</w:t>
+      </w:r>
+      <w:proofErr w:type="spellStart"/>
+      <w:r>
+        <w:rPr>
+          <w:rFonts w:ascii="Georgia" w:hAnsi="Georgia"/>
+          <w:sz w:val="24"/>
+          <w:szCs w:val="24"/>
+        </w:rPr>
+        <w:t>aggregation</w:t>
+      </w:r>
+      <w:proofErr w:type="spellEnd"/>
+      <w:r>
+        <w:rPr>
+          <w:rFonts w:ascii="Georgia" w:hAnsi="Georgia"/>
+          <w:sz w:val="24"/>
+          <w:szCs w:val="24"/>
+        </w:rPr>
+        <w:t xml:space="preserve"> server cioè le </w:t>
+      </w:r>
+      <w:proofErr w:type="spellStart"/>
+      <w:r>
+        <w:rPr>
+          <w:rFonts w:ascii="Georgia" w:hAnsi="Georgia"/>
+          <w:sz w:val="24"/>
+          <w:szCs w:val="24"/>
+        </w:rPr>
+        <w:t>variable</w:t>
+      </w:r>
+      <w:proofErr w:type="spellEnd"/>
+      <w:r>
+        <w:rPr>
+          <w:rFonts w:ascii="Georgia" w:hAnsi="Georgia"/>
+          <w:sz w:val="24"/>
+          <w:szCs w:val="24"/>
+        </w:rPr>
+        <w:t xml:space="preserve"> degli </w:t>
+      </w:r>
+      <w:proofErr w:type="spellStart"/>
+      <w:r>
+        <w:rPr>
+          <w:rFonts w:ascii="Georgia" w:hAnsi="Georgia"/>
+          <w:sz w:val="24"/>
+          <w:szCs w:val="24"/>
+        </w:rPr>
+        <w:t>AggregatedServer</w:t>
+      </w:r>
+      <w:proofErr w:type="spellEnd"/>
+      <w:r>
+        <w:rPr>
+          <w:rFonts w:ascii="Georgia" w:hAnsi="Georgia"/>
+          <w:sz w:val="24"/>
+          <w:szCs w:val="24"/>
+        </w:rPr>
+        <w:t xml:space="preserve"> , per tale scop</w:t>
+      </w:r>
+      <w:r>
+        <w:rPr>
+          <w:rFonts w:ascii="Georgia" w:hAnsi="Georgia"/>
+          <w:sz w:val="24"/>
+          <w:szCs w:val="24"/>
+        </w:rPr>
+        <w:t>o tali dati devono mantenere come</w:t>
+      </w:r>
+      <w:r>
+        <w:rPr>
+          <w:rFonts w:ascii="Georgia" w:hAnsi="Georgia"/>
+          <w:sz w:val="24"/>
+          <w:szCs w:val="24"/>
+        </w:rPr>
+        <w:t xml:space="preserve"> source </w:t>
+      </w:r>
+      <w:proofErr w:type="spellStart"/>
+      <w:r>
+        <w:rPr>
+          <w:rFonts w:ascii="Georgia" w:hAnsi="Georgia"/>
+          <w:sz w:val="24"/>
+          <w:szCs w:val="24"/>
+        </w:rPr>
+        <w:t>ti</w:t>
+      </w:r>
+      <w:r>
+        <w:rPr>
+          <w:rFonts w:ascii="Georgia" w:hAnsi="Georgia"/>
+          <w:sz w:val="24"/>
+          <w:szCs w:val="24"/>
+        </w:rPr>
+        <w:t>m</w:t>
+      </w:r>
+      <w:r>
+        <w:rPr>
+          <w:rFonts w:ascii="Georgia" w:hAnsi="Georgia"/>
+          <w:sz w:val="24"/>
+          <w:szCs w:val="24"/>
+        </w:rPr>
+        <w:t>e</w:t>
+      </w:r>
+      <w:r>
+        <w:rPr>
+          <w:rFonts w:ascii="Georgia" w:hAnsi="Georgia"/>
+          <w:sz w:val="24"/>
+          <w:szCs w:val="24"/>
+        </w:rPr>
+        <w:t>stamp</w:t>
+      </w:r>
+      <w:proofErr w:type="spellEnd"/>
+      <w:r>
+        <w:rPr>
+          <w:rFonts w:ascii="Georgia" w:hAnsi="Georgia"/>
+          <w:sz w:val="24"/>
+          <w:szCs w:val="24"/>
+        </w:rPr>
+        <w:t xml:space="preserve"> quello del sample server</w:t>
+      </w:r>
+      <w:r>
+        <w:rPr>
+          <w:rFonts w:ascii="Georgia" w:hAnsi="Georgia"/>
+          <w:sz w:val="24"/>
+          <w:szCs w:val="24"/>
+        </w:rPr>
+        <w:t>.</w:t>
+      </w:r>
+    </w:p>
+    <w:p>
+      <w:pPr>
+        <w:pStyle w:val="Titolo1"/>
+      </w:pPr>
+      <w:bookmarkStart w:id="1" w:name="_Toc42365926"/>
+      <w:r>
+        <w:t>File di Configurazione</w:t>
+      </w:r>
+      <w:bookmarkEnd w:id="1"/>
+    </w:p>
+    <w:p>
+      <w:pPr>
+        <w:jc w:val="both"/>
+        <w:rPr>
+          <w:rFonts w:ascii="Georgia" w:hAnsi="Georgia"/>
+          <w:sz w:val="24"/>
+          <w:szCs w:val="24"/>
+        </w:rPr>
+      </w:pPr>
+      <w:r>
+        <w:rPr>
+          <w:rFonts w:ascii="Georgia" w:hAnsi="Georgia"/>
+          <w:sz w:val="24"/>
+          <w:szCs w:val="24"/>
+        </w:rPr>
+        <w:t xml:space="preserve">In questa sezione verranno descritti i file di configurazione </w:t>
+      </w:r>
+      <w:proofErr w:type="spellStart"/>
+      <w:r>
+        <w:rPr>
+          <w:rFonts w:ascii="Georgia" w:hAnsi="Georgia"/>
+          <w:sz w:val="24"/>
+          <w:szCs w:val="24"/>
+        </w:rPr>
+        <w:t>json</w:t>
+      </w:r>
+      <w:proofErr w:type="spellEnd"/>
+      <w:r>
+        <w:rPr>
+          <w:rFonts w:ascii="Georgia" w:hAnsi="Georgia"/>
+          <w:sz w:val="24"/>
+          <w:szCs w:val="24"/>
+        </w:rPr>
+        <w:t xml:space="preserve"> utilizzati per il passaggio delle informazioni di configurazione e per la creazione dei certificati x509v3.</w:t>
+      </w:r>
+    </w:p>
+    <w:p>
+      <w:pPr>
+        <w:pStyle w:val="Titolo2"/>
+      </w:pPr>
+      <w:bookmarkStart w:id="2" w:name="_Toc42365927"/>
+      <w:proofErr w:type="spellStart"/>
+      <w:r>
         <w:lastRenderedPageBreak/>
-        <w:t xml:space="preserve">La figura in alto mostra l’architettura di base dell’elaborato. L’elemento </w:t>
-      </w:r>
-      <w:proofErr w:type="spellStart"/>
-      <w:r>
-        <w:rPr>
-          <w:rFonts w:ascii="Georgia" w:hAnsi="Georgia"/>
-          <w:sz w:val="24"/>
-          <w:szCs w:val="24"/>
-        </w:rPr>
-        <w:t>Aggregation</w:t>
-      </w:r>
-      <w:proofErr w:type="spellEnd"/>
-      <w:r>
-        <w:rPr>
-          <w:rFonts w:ascii="Georgia" w:hAnsi="Georgia"/>
-          <w:sz w:val="24"/>
-          <w:szCs w:val="24"/>
-        </w:rPr>
-        <w:t xml:space="preserve"> server sarà un Server OPC-UA. L’</w:t>
-      </w:r>
-      <w:proofErr w:type="spellStart"/>
-      <w:r>
-        <w:rPr>
-          <w:rFonts w:ascii="Georgia" w:hAnsi="Georgia"/>
-          <w:sz w:val="24"/>
-          <w:szCs w:val="24"/>
-        </w:rPr>
-        <w:t>address</w:t>
-      </w:r>
-      <w:proofErr w:type="spellEnd"/>
-      <w:r>
-        <w:rPr>
-          <w:rFonts w:ascii="Georgia" w:hAnsi="Georgia"/>
-          <w:sz w:val="24"/>
-          <w:szCs w:val="24"/>
-        </w:rPr>
-        <w:t xml:space="preserve"> </w:t>
-      </w:r>
-      <w:proofErr w:type="spellStart"/>
-      <w:r>
-        <w:rPr>
-          <w:rFonts w:ascii="Georgia" w:hAnsi="Georgia"/>
-          <w:sz w:val="24"/>
-          <w:szCs w:val="24"/>
-        </w:rPr>
-        <w:t>space</w:t>
-      </w:r>
-      <w:proofErr w:type="spellEnd"/>
-      <w:r>
-        <w:rPr>
-          <w:rFonts w:ascii="Georgia" w:hAnsi="Georgia"/>
-          <w:sz w:val="24"/>
-          <w:szCs w:val="24"/>
-        </w:rPr>
-        <w:t xml:space="preserve"> è stato </w:t>
-      </w:r>
-      <w:proofErr w:type="spellStart"/>
-      <w:r>
-        <w:rPr>
-          <w:rFonts w:ascii="Georgia" w:hAnsi="Georgia"/>
-          <w:sz w:val="24"/>
-          <w:szCs w:val="24"/>
-        </w:rPr>
-        <w:t>customizzato</w:t>
-      </w:r>
-      <w:proofErr w:type="spellEnd"/>
-      <w:r>
-        <w:rPr>
-          <w:rFonts w:ascii="Georgia" w:hAnsi="Georgia"/>
-          <w:sz w:val="24"/>
-          <w:szCs w:val="24"/>
-        </w:rPr>
-        <w:t xml:space="preserve"> creando un nuovo </w:t>
-      </w:r>
-      <w:proofErr w:type="spellStart"/>
-      <w:r>
-        <w:rPr>
-          <w:rFonts w:ascii="Georgia" w:hAnsi="Georgia"/>
-          <w:sz w:val="24"/>
-          <w:szCs w:val="24"/>
-        </w:rPr>
-        <w:t>namespace</w:t>
-      </w:r>
-      <w:proofErr w:type="spellEnd"/>
-      <w:r>
-        <w:rPr>
-          <w:rFonts w:ascii="Georgia" w:hAnsi="Georgia"/>
-          <w:sz w:val="24"/>
-          <w:szCs w:val="24"/>
-        </w:rPr>
-        <w:t xml:space="preserve"> specifico per l’applicazione e ai suoi componenti di base è stato </w:t>
-      </w:r>
-      <w:r>
-        <w:rPr>
-          <w:rFonts w:ascii="Georgia" w:hAnsi="Georgia"/>
-          <w:sz w:val="24"/>
-          <w:szCs w:val="24"/>
-        </w:rPr>
-        <w:t xml:space="preserve">aggiunto </w:t>
-      </w:r>
-      <w:r>
-        <w:rPr>
-          <w:rFonts w:ascii="Georgia" w:hAnsi="Georgia"/>
-          <w:sz w:val="24"/>
-          <w:szCs w:val="24"/>
-        </w:rPr>
-        <w:t xml:space="preserve">un </w:t>
-      </w:r>
-      <w:proofErr w:type="spellStart"/>
-      <w:r>
-        <w:rPr>
-          <w:rFonts w:ascii="Georgia" w:hAnsi="Georgia"/>
-          <w:sz w:val="24"/>
-          <w:szCs w:val="24"/>
-        </w:rPr>
-        <w:t>Node</w:t>
-      </w:r>
-      <w:proofErr w:type="spellEnd"/>
-      <w:r>
-        <w:rPr>
-          <w:rFonts w:ascii="Georgia" w:hAnsi="Georgia"/>
-          <w:sz w:val="24"/>
-          <w:szCs w:val="24"/>
-        </w:rPr>
-        <w:t xml:space="preserve"> di </w:t>
-      </w:r>
-      <w:r>
-        <w:rPr>
-          <w:rFonts w:ascii="Georgia" w:hAnsi="Georgia"/>
-          <w:sz w:val="24"/>
-          <w:szCs w:val="24"/>
-        </w:rPr>
-        <w:t>ti</w:t>
-      </w:r>
-      <w:r>
-        <w:rPr>
-          <w:rFonts w:ascii="Georgia" w:hAnsi="Georgia"/>
-          <w:sz w:val="24"/>
-          <w:szCs w:val="24"/>
-        </w:rPr>
-        <w:t>po folder che avrà lo scopo di raccogliere</w:t>
-      </w:r>
-      <w:r>
-        <w:rPr>
-          <w:rFonts w:ascii="Georgia" w:hAnsi="Georgia"/>
-          <w:sz w:val="24"/>
-          <w:szCs w:val="24"/>
-        </w:rPr>
-        <w:t xml:space="preserve"> e organizzare</w:t>
-      </w:r>
-      <w:r>
-        <w:rPr>
-          <w:rFonts w:ascii="Georgia" w:hAnsi="Georgia"/>
-          <w:sz w:val="24"/>
-          <w:szCs w:val="24"/>
-        </w:rPr>
-        <w:t xml:space="preserve"> gli oggetti </w:t>
-      </w:r>
-      <w:proofErr w:type="spellStart"/>
-      <w:r>
-        <w:rPr>
-          <w:rFonts w:ascii="Georgia" w:hAnsi="Georgia"/>
-          <w:sz w:val="24"/>
-          <w:szCs w:val="24"/>
-        </w:rPr>
-        <w:t>AggregatedServer</w:t>
-      </w:r>
-      <w:proofErr w:type="spellEnd"/>
-      <w:r>
-        <w:rPr>
-          <w:rFonts w:ascii="Georgia" w:hAnsi="Georgia"/>
-          <w:sz w:val="24"/>
-          <w:szCs w:val="24"/>
-        </w:rPr>
-        <w:t xml:space="preserve">. </w:t>
-      </w:r>
-      <w:r>
-        <w:rPr>
-          <w:rFonts w:ascii="Georgia" w:hAnsi="Georgia"/>
-          <w:sz w:val="24"/>
-          <w:szCs w:val="24"/>
-        </w:rPr>
-        <w:t xml:space="preserve">Tali oggetti </w:t>
-      </w:r>
-      <w:r>
-        <w:rPr>
-          <w:rFonts w:ascii="Georgia" w:hAnsi="Georgia"/>
-          <w:sz w:val="24"/>
-          <w:szCs w:val="24"/>
-        </w:rPr>
-        <w:t xml:space="preserve">modellano </w:t>
-      </w:r>
-      <w:r>
-        <w:rPr>
-          <w:rFonts w:ascii="Georgia" w:hAnsi="Georgia"/>
-          <w:sz w:val="24"/>
-          <w:szCs w:val="24"/>
-        </w:rPr>
-        <w:t xml:space="preserve"> i sample server che verranno aggregati </w:t>
-      </w:r>
-      <w:r>
-        <w:rPr>
-          <w:rFonts w:ascii="Georgia" w:hAnsi="Georgia"/>
-          <w:sz w:val="24"/>
-          <w:szCs w:val="24"/>
-        </w:rPr>
-        <w:t xml:space="preserve">, a tale proposito è stato creato un nuovo Object </w:t>
-      </w:r>
-      <w:proofErr w:type="spellStart"/>
-      <w:r>
-        <w:rPr>
-          <w:rFonts w:ascii="Georgia" w:hAnsi="Georgia"/>
-          <w:sz w:val="24"/>
-          <w:szCs w:val="24"/>
-        </w:rPr>
-        <w:t>Type</w:t>
-      </w:r>
-      <w:proofErr w:type="spellEnd"/>
-      <w:r>
-        <w:rPr>
-          <w:rFonts w:ascii="Georgia" w:hAnsi="Georgia"/>
-          <w:sz w:val="24"/>
-          <w:szCs w:val="24"/>
-        </w:rPr>
-        <w:t xml:space="preserve"> custom chiamato proprio </w:t>
-      </w:r>
-      <w:proofErr w:type="spellStart"/>
-      <w:r>
-        <w:rPr>
-          <w:rFonts w:ascii="Georgia" w:hAnsi="Georgia"/>
-          <w:sz w:val="24"/>
-          <w:szCs w:val="24"/>
-        </w:rPr>
-        <w:t>AggratedServer</w:t>
-      </w:r>
-      <w:proofErr w:type="spellEnd"/>
-      <w:r>
-        <w:rPr>
-          <w:rFonts w:ascii="Georgia" w:hAnsi="Georgia"/>
-          <w:sz w:val="24"/>
-          <w:szCs w:val="24"/>
-        </w:rPr>
-        <w:t xml:space="preserve"> a cui è stato aggiunto un set di variabili che modellano i valori di cui si vuole tener traccia.</w:t>
-      </w:r>
+        <w:t>C</w:t>
+      </w:r>
+      <w:r>
+        <w:t>onfig.json</w:t>
+      </w:r>
+      <w:bookmarkEnd w:id="2"/>
+      <w:proofErr w:type="spellEnd"/>
     </w:p>
     <w:p>
       <w:pPr>
@@ -1708,453 +2367,6 @@
         <w:rPr>
           <w:rFonts w:ascii="Georgia" w:hAnsi="Georgia"/>
           <w:sz w:val="24"/>
-          <w:szCs w:val="24"/>
-        </w:rPr>
-      </w:pPr>
-      <w:r>
-        <w:rPr>
-          <w:rFonts w:ascii="Georgia" w:hAnsi="Georgia"/>
-          <w:sz w:val="24"/>
-          <w:szCs w:val="24"/>
-        </w:rPr>
-        <w:t>All’interno dell’</w:t>
-      </w:r>
-      <w:proofErr w:type="spellStart"/>
-      <w:r>
-        <w:rPr>
-          <w:rFonts w:ascii="Georgia" w:hAnsi="Georgia"/>
-          <w:sz w:val="24"/>
-          <w:szCs w:val="24"/>
-        </w:rPr>
-        <w:t>aggre</w:t>
-      </w:r>
-      <w:r>
-        <w:rPr>
-          <w:rFonts w:ascii="Georgia" w:hAnsi="Georgia"/>
-          <w:sz w:val="24"/>
-          <w:szCs w:val="24"/>
-        </w:rPr>
-        <w:t>g</w:t>
-      </w:r>
-      <w:r>
-        <w:rPr>
-          <w:rFonts w:ascii="Georgia" w:hAnsi="Georgia"/>
-          <w:sz w:val="24"/>
-          <w:szCs w:val="24"/>
-        </w:rPr>
-        <w:t>a</w:t>
-      </w:r>
-      <w:r>
-        <w:rPr>
-          <w:rFonts w:ascii="Georgia" w:hAnsi="Georgia"/>
-          <w:sz w:val="24"/>
-          <w:szCs w:val="24"/>
-        </w:rPr>
-        <w:t>tion</w:t>
-      </w:r>
-      <w:proofErr w:type="spellEnd"/>
-      <w:r>
-        <w:rPr>
-          <w:rFonts w:ascii="Georgia" w:hAnsi="Georgia"/>
-          <w:sz w:val="24"/>
-          <w:szCs w:val="24"/>
-        </w:rPr>
-        <w:t xml:space="preserve"> server è previsto un modulo client che avrà il compito di stabilire le connessioni con i sample server</w:t>
-      </w:r>
-      <w:r>
-        <w:rPr>
-          <w:rFonts w:ascii="Georgia" w:hAnsi="Georgia"/>
-          <w:sz w:val="24"/>
-          <w:szCs w:val="24"/>
-        </w:rPr>
-        <w:t xml:space="preserve"> al fine di leggere e scrivere le variabili di cui si vuole tenere traccia. Le informazioni relative ai sample server da aggregare </w:t>
-      </w:r>
-      <w:r>
-        <w:rPr>
-          <w:rFonts w:ascii="Georgia" w:hAnsi="Georgia"/>
-          <w:sz w:val="24"/>
-          <w:szCs w:val="24"/>
-        </w:rPr>
-        <w:t xml:space="preserve">, </w:t>
-      </w:r>
-      <w:r>
-        <w:rPr>
-          <w:rFonts w:ascii="Georgia" w:hAnsi="Georgia"/>
-          <w:sz w:val="24"/>
-          <w:szCs w:val="24"/>
-        </w:rPr>
-        <w:t xml:space="preserve">e che quindi il modulo client deve raggiungere </w:t>
-      </w:r>
-      <w:r>
-        <w:rPr>
-          <w:rFonts w:ascii="Georgia" w:hAnsi="Georgia"/>
-          <w:sz w:val="24"/>
-          <w:szCs w:val="24"/>
-        </w:rPr>
-        <w:t xml:space="preserve">, </w:t>
-      </w:r>
-      <w:r>
-        <w:rPr>
-          <w:rFonts w:ascii="Georgia" w:hAnsi="Georgia"/>
-          <w:sz w:val="24"/>
-          <w:szCs w:val="24"/>
-        </w:rPr>
-        <w:t>sono contenuti all’interno di</w:t>
-      </w:r>
-      <w:r>
-        <w:rPr>
-          <w:rFonts w:ascii="Georgia" w:hAnsi="Georgia"/>
-          <w:sz w:val="24"/>
-          <w:szCs w:val="24"/>
-        </w:rPr>
-        <w:t xml:space="preserve"> un file di configurazione in f</w:t>
-      </w:r>
-      <w:r>
-        <w:rPr>
-          <w:rFonts w:ascii="Georgia" w:hAnsi="Georgia"/>
-          <w:sz w:val="24"/>
-          <w:szCs w:val="24"/>
-        </w:rPr>
-        <w:t>o</w:t>
-      </w:r>
-      <w:r>
-        <w:rPr>
-          <w:rFonts w:ascii="Georgia" w:hAnsi="Georgia"/>
-          <w:sz w:val="24"/>
-          <w:szCs w:val="24"/>
-        </w:rPr>
-        <w:t>r</w:t>
-      </w:r>
-      <w:r>
-        <w:rPr>
-          <w:rFonts w:ascii="Georgia" w:hAnsi="Georgia"/>
-          <w:sz w:val="24"/>
-          <w:szCs w:val="24"/>
-        </w:rPr>
-        <w:t xml:space="preserve">mato </w:t>
-      </w:r>
-      <w:proofErr w:type="spellStart"/>
-      <w:r>
-        <w:rPr>
-          <w:rFonts w:ascii="Georgia" w:hAnsi="Georgia"/>
-          <w:i/>
-          <w:sz w:val="24"/>
-          <w:szCs w:val="24"/>
-        </w:rPr>
-        <w:t>json</w:t>
-      </w:r>
-      <w:proofErr w:type="spellEnd"/>
-      <w:r>
-        <w:rPr>
-          <w:rFonts w:ascii="Georgia" w:hAnsi="Georgia"/>
-          <w:i/>
-          <w:sz w:val="24"/>
-          <w:szCs w:val="24"/>
-        </w:rPr>
-        <w:t xml:space="preserve"> </w:t>
-      </w:r>
-      <w:r>
-        <w:rPr>
-          <w:rFonts w:ascii="Georgia" w:hAnsi="Georgia"/>
-          <w:sz w:val="24"/>
-          <w:szCs w:val="24"/>
-        </w:rPr>
-        <w:t>( tale file verrà discusso in dettaglio in seguito )</w:t>
-      </w:r>
-      <w:r>
-        <w:rPr>
-          <w:rFonts w:ascii="Georgia" w:hAnsi="Georgia"/>
-          <w:sz w:val="24"/>
-          <w:szCs w:val="24"/>
-        </w:rPr>
-        <w:t xml:space="preserve"> in cui sono anche indicati i </w:t>
-      </w:r>
-      <w:proofErr w:type="spellStart"/>
-      <w:r>
-        <w:rPr>
-          <w:rFonts w:ascii="Georgia" w:hAnsi="Georgia"/>
-          <w:sz w:val="24"/>
-          <w:szCs w:val="24"/>
-        </w:rPr>
-        <w:t>nodeI</w:t>
-      </w:r>
-      <w:r>
-        <w:rPr>
-          <w:rFonts w:ascii="Georgia" w:hAnsi="Georgia"/>
-          <w:sz w:val="24"/>
-          <w:szCs w:val="24"/>
-        </w:rPr>
-        <w:t>d</w:t>
-      </w:r>
-      <w:proofErr w:type="spellEnd"/>
-      <w:r>
-        <w:rPr>
-          <w:rFonts w:ascii="Georgia" w:hAnsi="Georgia"/>
-          <w:sz w:val="24"/>
-          <w:szCs w:val="24"/>
-        </w:rPr>
-        <w:t xml:space="preserve"> delle informazioni da recuperare e le modalità di recupero cioè tramite </w:t>
-      </w:r>
-      <w:proofErr w:type="spellStart"/>
-      <w:r>
-        <w:rPr>
-          <w:rFonts w:ascii="Georgia" w:hAnsi="Georgia"/>
-          <w:sz w:val="24"/>
-          <w:szCs w:val="24"/>
-        </w:rPr>
-        <w:t>subscription</w:t>
-      </w:r>
-      <w:proofErr w:type="spellEnd"/>
-      <w:r>
-        <w:rPr>
-          <w:rFonts w:ascii="Georgia" w:hAnsi="Georgia"/>
-          <w:sz w:val="24"/>
-          <w:szCs w:val="24"/>
-        </w:rPr>
-        <w:t xml:space="preserve"> o polling ( </w:t>
-      </w:r>
-      <w:proofErr w:type="spellStart"/>
-      <w:r>
-        <w:rPr>
-          <w:rFonts w:ascii="Georgia" w:hAnsi="Georgia"/>
-          <w:sz w:val="24"/>
-          <w:szCs w:val="24"/>
-        </w:rPr>
-        <w:t>read</w:t>
-      </w:r>
-      <w:proofErr w:type="spellEnd"/>
-      <w:r>
-        <w:rPr>
-          <w:rFonts w:ascii="Georgia" w:hAnsi="Georgia"/>
-          <w:sz w:val="24"/>
-          <w:szCs w:val="24"/>
-        </w:rPr>
-        <w:t>/</w:t>
-      </w:r>
-      <w:proofErr w:type="spellStart"/>
-      <w:r>
-        <w:rPr>
-          <w:rFonts w:ascii="Georgia" w:hAnsi="Georgia"/>
-          <w:sz w:val="24"/>
-          <w:szCs w:val="24"/>
-        </w:rPr>
-        <w:t>write</w:t>
-      </w:r>
-      <w:proofErr w:type="spellEnd"/>
-      <w:r>
-        <w:rPr>
-          <w:rFonts w:ascii="Georgia" w:hAnsi="Georgia"/>
-          <w:sz w:val="24"/>
-          <w:szCs w:val="24"/>
-        </w:rPr>
-        <w:t xml:space="preserve"> ).</w:t>
-      </w:r>
-    </w:p>
-    <w:p>
-      <w:pPr>
-        <w:jc w:val="both"/>
-        <w:rPr>
-          <w:rFonts w:ascii="Georgia" w:hAnsi="Georgia"/>
-          <w:sz w:val="24"/>
-          <w:szCs w:val="24"/>
-        </w:rPr>
-      </w:pPr>
-      <w:r>
-        <w:rPr>
-          <w:rFonts w:ascii="Georgia" w:hAnsi="Georgia"/>
-          <w:sz w:val="24"/>
-          <w:szCs w:val="24"/>
-        </w:rPr>
-        <w:t>I valori prelevati dal modulo client devono essere sincronizzati con le copie locali dell’</w:t>
-      </w:r>
-      <w:proofErr w:type="spellStart"/>
-      <w:r>
-        <w:rPr>
-          <w:rFonts w:ascii="Georgia" w:hAnsi="Georgia"/>
-          <w:sz w:val="24"/>
-          <w:szCs w:val="24"/>
-        </w:rPr>
-        <w:t>aggregation</w:t>
-      </w:r>
-      <w:proofErr w:type="spellEnd"/>
-      <w:r>
-        <w:rPr>
-          <w:rFonts w:ascii="Georgia" w:hAnsi="Georgia"/>
-          <w:sz w:val="24"/>
-          <w:szCs w:val="24"/>
-        </w:rPr>
-        <w:t xml:space="preserve"> server cioè le </w:t>
-      </w:r>
-      <w:proofErr w:type="spellStart"/>
-      <w:r>
-        <w:rPr>
-          <w:rFonts w:ascii="Georgia" w:hAnsi="Georgia"/>
-          <w:sz w:val="24"/>
-          <w:szCs w:val="24"/>
-        </w:rPr>
-        <w:t>variable</w:t>
-      </w:r>
-      <w:proofErr w:type="spellEnd"/>
-      <w:r>
-        <w:rPr>
-          <w:rFonts w:ascii="Georgia" w:hAnsi="Georgia"/>
-          <w:sz w:val="24"/>
-          <w:szCs w:val="24"/>
-        </w:rPr>
-        <w:t xml:space="preserve"> degli </w:t>
-      </w:r>
-      <w:proofErr w:type="spellStart"/>
-      <w:r>
-        <w:rPr>
-          <w:rFonts w:ascii="Georgia" w:hAnsi="Georgia"/>
-          <w:sz w:val="24"/>
-          <w:szCs w:val="24"/>
-        </w:rPr>
-        <w:t>AggregatedServer</w:t>
-      </w:r>
-      <w:proofErr w:type="spellEnd"/>
-      <w:r>
-        <w:rPr>
-          <w:rFonts w:ascii="Georgia" w:hAnsi="Georgia"/>
-          <w:sz w:val="24"/>
-          <w:szCs w:val="24"/>
-        </w:rPr>
-        <w:t xml:space="preserve"> , per tale scop</w:t>
-      </w:r>
-      <w:r>
-        <w:rPr>
-          <w:rFonts w:ascii="Georgia" w:hAnsi="Georgia"/>
-          <w:sz w:val="24"/>
-          <w:szCs w:val="24"/>
-        </w:rPr>
-        <w:t>o tali dati devono mantenere come</w:t>
-      </w:r>
-      <w:r>
-        <w:rPr>
-          <w:rFonts w:ascii="Georgia" w:hAnsi="Georgia"/>
-          <w:sz w:val="24"/>
-          <w:szCs w:val="24"/>
-        </w:rPr>
-        <w:t xml:space="preserve"> source </w:t>
-      </w:r>
-      <w:proofErr w:type="spellStart"/>
-      <w:r>
-        <w:rPr>
-          <w:rFonts w:ascii="Georgia" w:hAnsi="Georgia"/>
-          <w:sz w:val="24"/>
-          <w:szCs w:val="24"/>
-        </w:rPr>
-        <w:t>ti</w:t>
-      </w:r>
-      <w:r>
-        <w:rPr>
-          <w:rFonts w:ascii="Georgia" w:hAnsi="Georgia"/>
-          <w:sz w:val="24"/>
-          <w:szCs w:val="24"/>
-        </w:rPr>
-        <w:t>m</w:t>
-      </w:r>
-      <w:r>
-        <w:rPr>
-          <w:rFonts w:ascii="Georgia" w:hAnsi="Georgia"/>
-          <w:sz w:val="24"/>
-          <w:szCs w:val="24"/>
-        </w:rPr>
-        <w:t>e</w:t>
-      </w:r>
-      <w:r>
-        <w:rPr>
-          <w:rFonts w:ascii="Georgia" w:hAnsi="Georgia"/>
-          <w:sz w:val="24"/>
-          <w:szCs w:val="24"/>
-        </w:rPr>
-        <w:t>stamp</w:t>
-      </w:r>
-      <w:proofErr w:type="spellEnd"/>
-      <w:r>
-        <w:rPr>
-          <w:rFonts w:ascii="Georgia" w:hAnsi="Georgia"/>
-          <w:sz w:val="24"/>
-          <w:szCs w:val="24"/>
-        </w:rPr>
-        <w:t xml:space="preserve"> quello del sample server</w:t>
-      </w:r>
-      <w:r>
-        <w:rPr>
-          <w:rFonts w:ascii="Georgia" w:hAnsi="Georgia"/>
-          <w:sz w:val="24"/>
-          <w:szCs w:val="24"/>
-        </w:rPr>
-        <w:t>.</w:t>
-      </w:r>
-    </w:p>
-    <w:p>
-      <w:pPr>
-        <w:pStyle w:val="Titolo1"/>
-      </w:pPr>
-      <w:bookmarkStart w:id="1" w:name="_Toc42270155"/>
-      <w:r>
-        <w:t>File di Configurazione</w:t>
-      </w:r>
-      <w:bookmarkEnd w:id="1"/>
-    </w:p>
-    <w:p>
-      <w:pPr>
-        <w:jc w:val="both"/>
-        <w:rPr>
-          <w:rFonts w:ascii="Georgia" w:hAnsi="Georgia"/>
-          <w:sz w:val="24"/>
-          <w:szCs w:val="24"/>
-        </w:rPr>
-      </w:pPr>
-      <w:r>
-        <w:rPr>
-          <w:rFonts w:ascii="Georgia" w:hAnsi="Georgia"/>
-          <w:sz w:val="24"/>
-          <w:szCs w:val="24"/>
-        </w:rPr>
-        <w:t xml:space="preserve">In questa sezione verranno descritti i file di configurazione </w:t>
-      </w:r>
-      <w:proofErr w:type="spellStart"/>
-      <w:r>
-        <w:rPr>
-          <w:rFonts w:ascii="Georgia" w:hAnsi="Georgia"/>
-          <w:sz w:val="24"/>
-          <w:szCs w:val="24"/>
-        </w:rPr>
-        <w:t>json</w:t>
-      </w:r>
-      <w:proofErr w:type="spellEnd"/>
-      <w:r>
-        <w:rPr>
-          <w:rFonts w:ascii="Georgia" w:hAnsi="Georgia"/>
-          <w:sz w:val="24"/>
-          <w:szCs w:val="24"/>
-        </w:rPr>
-        <w:t xml:space="preserve"> utilizzati per il passaggio delle informazioni di configurazione e per la creazione dei certificati x509v3.</w:t>
-      </w:r>
-    </w:p>
-    <w:p>
-      <w:pPr>
-        <w:pStyle w:val="Titolo2"/>
-      </w:pPr>
-      <w:bookmarkStart w:id="2" w:name="_Toc42270156"/>
-      <w:proofErr w:type="spellStart"/>
-      <w:r>
-        <w:t>C</w:t>
-      </w:r>
-      <w:r>
-        <w:t>onfig.json</w:t>
-      </w:r>
-      <w:bookmarkEnd w:id="2"/>
-      <w:proofErr w:type="spellEnd"/>
-    </w:p>
-    <w:p>
-      <w:pPr>
-        <w:jc w:val="both"/>
-        <w:rPr>
-          <w:rFonts w:ascii="Georgia" w:hAnsi="Georgia"/>
-          <w:sz w:val="24"/>
         </w:rPr>
       </w:pPr>
       <w:r>
@@ -2185,14 +2397,7 @@
           <w:rFonts w:ascii="Georgia" w:hAnsi="Georgia"/>
           <w:sz w:val="24"/>
         </w:rPr>
-        <w:t xml:space="preserve"> e ai dati da tracciare. Di seguito vengono descritti tali campi, per ognuno di essi sarà presentato in basso un esempio di valore e la possi</w:t>
-      </w:r>
-      <w:r>
-        <w:rPr>
-          <w:rFonts w:ascii="Georgia" w:hAnsi="Georgia"/>
-          <w:sz w:val="24"/>
-        </w:rPr>
-        <w:t>bilità dei valori ammissibili :</w:t>
+        <w:t xml:space="preserve"> e ai dati da tracciare. Di seguito vengono descritti tali campi, per ognuno di essi sarà presentato in basso un esempio di valore e la possibilità dei valori ammissibili :</w:t>
       </w:r>
     </w:p>
     <w:p>
@@ -2471,15 +2676,7 @@
           <w:b/>
           <w:sz w:val="24"/>
         </w:rPr>
-        <w:t>variable_ty</w:t>
-      </w:r>
-      <w:r>
-        <w:rPr>
-          <w:rFonts w:ascii="Georgia" w:hAnsi="Georgia"/>
-          <w:b/>
-          <w:sz w:val="24"/>
-        </w:rPr>
-        <w:t>pe</w:t>
+        <w:t>variable_type</w:t>
       </w:r>
       <w:proofErr w:type="spellEnd"/>
       <w:r>
@@ -2525,78 +2722,37 @@
           <w:rFonts w:ascii="Georgia" w:hAnsi="Georgia"/>
           <w:sz w:val="24"/>
         </w:rPr>
-        <w:t xml:space="preserve"> : definisce il tipo di servizio per </w:t>
-      </w:r>
-      <w:r>
-        <w:rPr>
-          <w:rFonts w:ascii="Georgia" w:hAnsi="Georgia"/>
-          <w:sz w:val="24"/>
-        </w:rPr>
-        <w:t>ottenere</w:t>
-      </w:r>
-      <w:r>
-        <w:rPr>
-          <w:rFonts w:ascii="Georgia" w:hAnsi="Georgia"/>
-          <w:sz w:val="24"/>
-        </w:rPr>
-        <w:t xml:space="preserve"> i dati , </w:t>
-      </w:r>
-      <w:r>
-        <w:rPr>
-          <w:rFonts w:ascii="Georgia" w:hAnsi="Georgia"/>
-          <w:sz w:val="24"/>
-        </w:rPr>
-        <w:t xml:space="preserve">i valori </w:t>
-      </w:r>
-      <w:r>
-        <w:rPr>
-          <w:rFonts w:ascii="Georgia" w:hAnsi="Georgia"/>
-          <w:sz w:val="24"/>
-        </w:rPr>
-        <w:t>ammissibili</w:t>
-      </w:r>
-      <w:r>
-        <w:rPr>
-          <w:rFonts w:ascii="Georgia" w:hAnsi="Georgia"/>
-          <w:sz w:val="24"/>
-        </w:rPr>
-        <w:t xml:space="preserve"> sono due , </w:t>
-      </w:r>
-      <w:r>
-        <w:rPr>
-          <w:rFonts w:ascii="Georgia" w:hAnsi="Georgia"/>
-          <w:i/>
-          <w:sz w:val="24"/>
-        </w:rPr>
-        <w:t>polling</w:t>
-      </w:r>
-      <w:r>
-        <w:rPr>
-          <w:rFonts w:ascii="Georgia" w:hAnsi="Georgia"/>
-          <w:sz w:val="24"/>
-        </w:rPr>
-        <w:t xml:space="preserve"> </w:t>
-      </w:r>
-      <w:r>
-        <w:rPr>
-          <w:rFonts w:ascii="Georgia" w:hAnsi="Georgia"/>
-          <w:sz w:val="24"/>
-        </w:rPr>
-        <w:t xml:space="preserve"> </w:t>
-      </w:r>
-      <w:r>
-        <w:rPr>
-          <w:rFonts w:ascii="Georgia" w:hAnsi="Georgia"/>
-          <w:sz w:val="24"/>
-        </w:rPr>
-        <w:t>per abilitare un accesso ai dati utilizzando i s</w:t>
-      </w:r>
-      <w:r>
-        <w:rPr>
-          <w:rFonts w:ascii="Georgia" w:hAnsi="Georgia"/>
-          <w:sz w:val="24"/>
-        </w:rPr>
-        <w:t xml:space="preserve">ervizi </w:t>
+        <w:t xml:space="preserve"> : </w:t>
+      </w:r>
+      <w:r>
+        <w:rPr>
+          <w:rFonts w:ascii="Georgia" w:hAnsi="Georgia"/>
+          <w:sz w:val="24"/>
+        </w:rPr>
+        <w:t xml:space="preserve">definisce il tipo di servizio per </w:t>
+      </w:r>
+      <w:proofErr w:type="spellStart"/>
+      <w:r>
+        <w:rPr>
+          <w:rFonts w:ascii="Georgia" w:hAnsi="Georgia"/>
+          <w:sz w:val="24"/>
+        </w:rPr>
+        <w:t>otternere</w:t>
+      </w:r>
+      <w:proofErr w:type="spellEnd"/>
+      <w:r>
+        <w:rPr>
+          <w:rFonts w:ascii="Georgia" w:hAnsi="Georgia"/>
+          <w:sz w:val="24"/>
+        </w:rPr>
+        <w:t xml:space="preserve"> i dati , i valo</w:t>
+      </w:r>
+      <w:r>
+        <w:rPr>
+          <w:rFonts w:ascii="Georgia" w:hAnsi="Georgia"/>
+          <w:sz w:val="24"/>
+        </w:rPr>
+        <w:t xml:space="preserve">ri ammissibili  sono tre  </w:t>
       </w:r>
       <w:proofErr w:type="spellStart"/>
       <w:r>
@@ -2612,7 +2768,7 @@
           <w:rFonts w:ascii="Georgia" w:hAnsi="Georgia"/>
           <w:sz w:val="24"/>
         </w:rPr>
-        <w:t>/</w:t>
+        <w:t xml:space="preserve"> , </w:t>
       </w:r>
       <w:proofErr w:type="spellStart"/>
       <w:r>
@@ -2628,13 +2784,12 @@
           <w:rFonts w:ascii="Georgia" w:hAnsi="Georgia"/>
           <w:sz w:val="24"/>
         </w:rPr>
-        <w:t xml:space="preserve"> e </w:t>
-      </w:r>
-      <w:proofErr w:type="spellStart"/>
-      <w:r>
-        <w:rPr>
-          <w:rFonts w:ascii="Georgia" w:hAnsi="Georgia"/>
-          <w:i/>
+        <w:t xml:space="preserve"> , </w:t>
+      </w:r>
+      <w:proofErr w:type="spellStart"/>
+      <w:r>
+        <w:rPr>
+          <w:rFonts w:ascii="Georgia" w:hAnsi="Georgia"/>
           <w:sz w:val="24"/>
         </w:rPr>
         <w:t>subscribe</w:t>
@@ -2645,14 +2800,7 @@
           <w:rFonts w:ascii="Georgia" w:hAnsi="Georgia"/>
           <w:sz w:val="24"/>
         </w:rPr>
-        <w:t xml:space="preserve"> </w:t>
-      </w:r>
-      <w:r>
-        <w:rPr>
-          <w:rFonts w:ascii="Georgia" w:hAnsi="Georgia"/>
-          <w:sz w:val="24"/>
-        </w:rPr>
-        <w:t>per abilitare l'accesso ai dati in modalità pub/sub</w:t>
+        <w:t xml:space="preserve"> ,</w:t>
       </w:r>
     </w:p>
     <w:p>
@@ -2675,6 +2823,98 @@
           <w:b/>
           <w:sz w:val="24"/>
         </w:rPr>
+        <w:t>new_value</w:t>
+      </w:r>
+      <w:proofErr w:type="spellEnd"/>
+      <w:r>
+        <w:rPr>
+          <w:rFonts w:ascii="Georgia" w:hAnsi="Georgia"/>
+          <w:b/>
+          <w:sz w:val="24"/>
+        </w:rPr>
+        <w:t xml:space="preserve"> </w:t>
+      </w:r>
+      <w:r>
+        <w:rPr>
+          <w:rFonts w:ascii="Georgia" w:hAnsi="Georgia"/>
+          <w:sz w:val="24"/>
+        </w:rPr>
+        <w:t>:</w:t>
+      </w:r>
+      <w:r>
+        <w:rPr>
+          <w:rFonts w:ascii="Georgia" w:hAnsi="Georgia"/>
+          <w:sz w:val="24"/>
+        </w:rPr>
+        <w:t xml:space="preserve"> </w:t>
+      </w:r>
+      <w:r>
+        <w:rPr>
+          <w:rFonts w:ascii="Georgia" w:hAnsi="Georgia"/>
+          <w:sz w:val="24"/>
+        </w:rPr>
+        <w:t>da settare solo se si sceg</w:t>
+      </w:r>
+      <w:r>
+        <w:rPr>
+          <w:rFonts w:ascii="Georgia" w:hAnsi="Georgia"/>
+          <w:sz w:val="24"/>
+        </w:rPr>
+        <w:t xml:space="preserve">lie come valore di </w:t>
+      </w:r>
+      <w:proofErr w:type="spellStart"/>
+      <w:r>
+        <w:rPr>
+          <w:rFonts w:ascii="Georgia" w:hAnsi="Georgia"/>
+          <w:sz w:val="24"/>
+        </w:rPr>
+        <w:t>service_req</w:t>
+      </w:r>
+      <w:proofErr w:type="spellEnd"/>
+      <w:r>
+        <w:rPr>
+          <w:rFonts w:ascii="Georgia" w:hAnsi="Georgia"/>
+          <w:sz w:val="24"/>
+        </w:rPr>
+        <w:t xml:space="preserve"> </w:t>
+      </w:r>
+      <w:proofErr w:type="spellStart"/>
+      <w:r>
+        <w:rPr>
+          <w:rFonts w:ascii="Georgia" w:hAnsi="Georgia"/>
+          <w:sz w:val="24"/>
+        </w:rPr>
+        <w:t>write</w:t>
+      </w:r>
+      <w:proofErr w:type="spellEnd"/>
+      <w:r>
+        <w:rPr>
+          <w:rFonts w:ascii="Georgia" w:hAnsi="Georgia"/>
+          <w:sz w:val="24"/>
+        </w:rPr>
+        <w:t xml:space="preserve"> , inserire il nuovo valore che si vuole scrivere</w:t>
+      </w:r>
+    </w:p>
+    <w:p>
+      <w:pPr>
+        <w:pStyle w:val="Paragrafoelenco"/>
+        <w:numPr>
+          <w:ilvl w:val="0"/>
+          <w:numId w:val="2"/>
+        </w:numPr>
+        <w:jc w:val="both"/>
+        <w:rPr>
+          <w:rFonts w:ascii="Georgia" w:hAnsi="Georgia"/>
+          <w:sz w:val="24"/>
+        </w:rPr>
+      </w:pPr>
+      <w:proofErr w:type="spellStart"/>
+      <w:r>
+        <w:rPr>
+          <w:rFonts w:ascii="Georgia" w:hAnsi="Georgia"/>
+          <w:b/>
+          <w:sz w:val="24"/>
+        </w:rPr>
         <w:t>publish_interval</w:t>
       </w:r>
       <w:proofErr w:type="spellEnd"/>
@@ -2776,339 +3016,389 @@
           <w:sz w:val="24"/>
           <w:szCs w:val="24"/>
         </w:rPr>
+        <w:t>In basso viene riportato un esempio di come riempire i campi del suddetto file.</w:t>
+      </w:r>
+    </w:p>
+    <w:p>
+      <w:r>
+        <w:rPr>
+          <w:rFonts w:ascii="Courier New" w:hAnsi="Courier New" w:cs="Courier New"/>
+          <w:sz w:val="20"/>
+        </w:rPr>
+        <w:t>{</w:t>
+      </w:r>
+    </w:p>
+    <w:p>
+      <w:pPr>
+        <w:rPr>
+          <w:rFonts w:ascii="Courier New" w:hAnsi="Courier New" w:cs="Courier New"/>
+          <w:sz w:val="20"/>
+        </w:rPr>
+      </w:pPr>
+      <w:r>
+        <w:rPr>
+          <w:rFonts w:ascii="Courier New" w:hAnsi="Courier New" w:cs="Courier New"/>
+          <w:sz w:val="20"/>
+        </w:rPr>
+        <w:t xml:space="preserve">   "sample_server1" : {</w:t>
+      </w:r>
+    </w:p>
+    <w:p>
+      <w:pPr>
+        <w:rPr>
+          <w:rFonts w:ascii="Courier New" w:hAnsi="Courier New" w:cs="Courier New"/>
+          <w:sz w:val="20"/>
+        </w:rPr>
+      </w:pPr>
+      <w:r>
+        <w:rPr>
+          <w:rFonts w:ascii="Courier New" w:hAnsi="Courier New" w:cs="Courier New"/>
+          <w:sz w:val="20"/>
+        </w:rPr>
+        <w:t xml:space="preserve">        "</w:t>
+      </w:r>
+      <w:proofErr w:type="spellStart"/>
+      <w:r>
+        <w:rPr>
+          <w:rFonts w:ascii="Courier New" w:hAnsi="Courier New" w:cs="Courier New"/>
+          <w:sz w:val="20"/>
+        </w:rPr>
+        <w:t>endpoint</w:t>
+      </w:r>
+      <w:proofErr w:type="spellEnd"/>
+      <w:r>
+        <w:rPr>
+          <w:rFonts w:ascii="Courier New" w:hAnsi="Courier New" w:cs="Courier New"/>
+          <w:sz w:val="20"/>
+        </w:rPr>
+        <w:t>":"</w:t>
+      </w:r>
+      <w:proofErr w:type="spellStart"/>
+      <w:r>
+        <w:rPr>
+          <w:rFonts w:ascii="Courier New" w:hAnsi="Courier New" w:cs="Courier New"/>
+          <w:sz w:val="20"/>
+        </w:rPr>
+        <w:t>opc.tcp</w:t>
+      </w:r>
+      <w:proofErr w:type="spellEnd"/>
+      <w:r>
+        <w:rPr>
+          <w:rFonts w:ascii="Courier New" w:hAnsi="Courier New" w:cs="Courier New"/>
+          <w:sz w:val="20"/>
+        </w:rPr>
+        <w:t>://pc-mario:51210/UA/</w:t>
+      </w:r>
+      <w:proofErr w:type="spellStart"/>
+      <w:r>
+        <w:rPr>
+          <w:rFonts w:ascii="Courier New" w:hAnsi="Courier New" w:cs="Courier New"/>
+          <w:sz w:val="20"/>
+        </w:rPr>
+        <w:t>SampleServer</w:t>
+      </w:r>
+      <w:proofErr w:type="spellEnd"/>
+      <w:r>
+        <w:rPr>
+          <w:rFonts w:ascii="Courier New" w:hAnsi="Courier New" w:cs="Courier New"/>
+          <w:sz w:val="20"/>
+        </w:rPr>
+        <w:t>",</w:t>
+      </w:r>
+    </w:p>
+    <w:p>
+      <w:pPr>
+        <w:rPr>
+          <w:rFonts w:ascii="Courier New" w:hAnsi="Courier New" w:cs="Courier New"/>
+          <w:sz w:val="20"/>
+        </w:rPr>
+      </w:pPr>
+      <w:r>
+        <w:rPr>
+          <w:rFonts w:ascii="Courier New" w:hAnsi="Courier New" w:cs="Courier New"/>
+          <w:sz w:val="20"/>
+        </w:rPr>
+        <w:t xml:space="preserve">        "</w:t>
+      </w:r>
+      <w:proofErr w:type="spellStart"/>
+      <w:r>
+        <w:rPr>
+          <w:rFonts w:ascii="Courier New" w:hAnsi="Courier New" w:cs="Courier New"/>
+          <w:sz w:val="20"/>
+        </w:rPr>
+        <w:t>security_policy":"None</w:t>
+      </w:r>
+      <w:proofErr w:type="spellEnd"/>
+      <w:r>
+        <w:rPr>
+          <w:rFonts w:ascii="Courier New" w:hAnsi="Courier New" w:cs="Courier New"/>
+          <w:sz w:val="20"/>
+        </w:rPr>
+        <w:t>",</w:t>
+      </w:r>
+    </w:p>
+    <w:p>
+      <w:pPr>
+        <w:rPr>
+          <w:rFonts w:ascii="Courier New" w:hAnsi="Courier New" w:cs="Courier New"/>
+          <w:sz w:val="20"/>
+        </w:rPr>
+      </w:pPr>
+      <w:r>
+        <w:rPr>
+          <w:rFonts w:ascii="Courier New" w:hAnsi="Courier New" w:cs="Courier New"/>
+          <w:sz w:val="20"/>
+        </w:rPr>
+        <w:t xml:space="preserve">        "</w:t>
+      </w:r>
+      <w:proofErr w:type="spellStart"/>
+      <w:r>
+        <w:rPr>
+          <w:rFonts w:ascii="Courier New" w:hAnsi="Courier New" w:cs="Courier New"/>
+          <w:sz w:val="20"/>
+        </w:rPr>
+        <w:t>security_mode":"None</w:t>
+      </w:r>
+      <w:proofErr w:type="spellEnd"/>
+      <w:r>
+        <w:rPr>
+          <w:rFonts w:ascii="Courier New" w:hAnsi="Courier New" w:cs="Courier New"/>
+          <w:sz w:val="20"/>
+        </w:rPr>
+        <w:t>",</w:t>
+      </w:r>
+    </w:p>
+    <w:p>
+      <w:pPr>
+        <w:rPr>
+          <w:rFonts w:ascii="Courier New" w:hAnsi="Courier New" w:cs="Courier New"/>
+          <w:sz w:val="20"/>
+        </w:rPr>
+      </w:pPr>
+      <w:r>
+        <w:rPr>
+          <w:rFonts w:ascii="Courier New" w:hAnsi="Courier New" w:cs="Courier New"/>
+          <w:sz w:val="20"/>
+        </w:rPr>
+        <w:t xml:space="preserve">        "</w:t>
+      </w:r>
+      <w:proofErr w:type="spellStart"/>
+      <w:r>
+        <w:rPr>
+          <w:rFonts w:ascii="Courier New" w:hAnsi="Courier New" w:cs="Courier New"/>
+          <w:sz w:val="20"/>
+        </w:rPr>
+        <w:t>node_id":"ns</w:t>
+      </w:r>
+      <w:proofErr w:type="spellEnd"/>
+      <w:r>
+        <w:rPr>
+          <w:rFonts w:ascii="Courier New" w:hAnsi="Courier New" w:cs="Courier New"/>
+          <w:sz w:val="20"/>
+        </w:rPr>
+        <w:t>=2;i=10852",</w:t>
+      </w:r>
+    </w:p>
+    <w:p>
+      <w:pPr>
+        <w:rPr>
+          <w:rFonts w:ascii="Courier New" w:hAnsi="Courier New" w:cs="Courier New"/>
+          <w:sz w:val="20"/>
+        </w:rPr>
+      </w:pPr>
+      <w:r>
+        <w:rPr>
+          <w:rFonts w:ascii="Courier New" w:hAnsi="Courier New" w:cs="Courier New"/>
+          <w:sz w:val="20"/>
+        </w:rPr>
+        <w:t xml:space="preserve">        "variable_</w:t>
+      </w:r>
+      <w:proofErr w:type="spellStart"/>
+      <w:r>
+        <w:rPr>
+          <w:rFonts w:ascii="Courier New" w:hAnsi="Courier New" w:cs="Courier New"/>
+          <w:sz w:val="20"/>
+        </w:rPr>
+        <w:t>type</w:t>
+      </w:r>
+      <w:proofErr w:type="spellEnd"/>
+      <w:r>
+        <w:rPr>
+          <w:rFonts w:ascii="Courier New" w:hAnsi="Courier New" w:cs="Courier New"/>
+          <w:sz w:val="20"/>
+        </w:rPr>
+        <w:t>":"</w:t>
+      </w:r>
+      <w:proofErr w:type="spellStart"/>
+      <w:r>
+        <w:rPr>
+          <w:rFonts w:ascii="Courier New" w:hAnsi="Courier New" w:cs="Courier New"/>
+          <w:sz w:val="20"/>
+        </w:rPr>
+        <w:t>DataValue</w:t>
+      </w:r>
+      <w:proofErr w:type="spellEnd"/>
+      <w:r>
+        <w:rPr>
+          <w:rFonts w:ascii="Courier New" w:hAnsi="Courier New" w:cs="Courier New"/>
+          <w:sz w:val="20"/>
+        </w:rPr>
+        <w:t>",</w:t>
+      </w:r>
+    </w:p>
+    <w:p>
+      <w:pPr>
+        <w:rPr>
+          <w:rFonts w:ascii="Courier New" w:hAnsi="Courier New" w:cs="Courier New"/>
+          <w:sz w:val="20"/>
+        </w:rPr>
+      </w:pPr>
+      <w:r>
+        <w:rPr>
+          <w:rFonts w:ascii="Courier New" w:hAnsi="Courier New" w:cs="Courier New"/>
+          <w:sz w:val="20"/>
+        </w:rPr>
+        <w:t xml:space="preserve">        "service_</w:t>
+      </w:r>
+      <w:proofErr w:type="spellStart"/>
+      <w:r>
+        <w:rPr>
+          <w:rFonts w:ascii="Courier New" w:hAnsi="Courier New" w:cs="Courier New"/>
+          <w:sz w:val="20"/>
+        </w:rPr>
+        <w:t>req</w:t>
+      </w:r>
+      <w:proofErr w:type="spellEnd"/>
+      <w:r>
+        <w:rPr>
+          <w:rFonts w:ascii="Courier New" w:hAnsi="Courier New" w:cs="Courier New"/>
+          <w:sz w:val="20"/>
+        </w:rPr>
+        <w:t>":"</w:t>
+      </w:r>
+      <w:proofErr w:type="spellStart"/>
+      <w:r>
+        <w:rPr>
+          <w:rFonts w:ascii="Courier New" w:hAnsi="Courier New" w:cs="Courier New"/>
+          <w:sz w:val="20"/>
+        </w:rPr>
+        <w:t>read</w:t>
+      </w:r>
+      <w:bookmarkStart w:id="3" w:name="_GoBack"/>
+      <w:bookmarkEnd w:id="3"/>
+      <w:proofErr w:type="spellEnd"/>
+      <w:r>
+        <w:rPr>
+          <w:rFonts w:ascii="Courier New" w:hAnsi="Courier New" w:cs="Courier New"/>
+          <w:sz w:val="20"/>
+        </w:rPr>
+        <w:t>",</w:t>
+      </w:r>
+    </w:p>
+    <w:p>
+      <w:pPr>
+        <w:rPr>
+          <w:rFonts w:ascii="Courier New" w:hAnsi="Courier New" w:cs="Courier New"/>
+          <w:sz w:val="20"/>
+        </w:rPr>
+      </w:pPr>
+      <w:r>
+        <w:rPr>
+          <w:rFonts w:ascii="Courier New" w:hAnsi="Courier New" w:cs="Courier New"/>
+          <w:sz w:val="20"/>
+        </w:rPr>
+        <w:tab/>
+        <w:t xml:space="preserve">  “</w:t>
+      </w:r>
+      <w:proofErr w:type="spellStart"/>
+      <w:r>
+        <w:rPr>
+          <w:rFonts w:ascii="Courier New" w:hAnsi="Courier New" w:cs="Courier New"/>
+          <w:sz w:val="20"/>
+        </w:rPr>
+        <w:t>new_value</w:t>
+      </w:r>
+      <w:proofErr w:type="spellEnd"/>
+      <w:r>
+        <w:rPr>
+          <w:rFonts w:ascii="Courier New" w:hAnsi="Courier New" w:cs="Courier New"/>
+          <w:sz w:val="20"/>
+        </w:rPr>
+        <w:t>”: “”,</w:t>
+      </w:r>
+    </w:p>
+    <w:p>
+      <w:pPr>
+        <w:rPr>
+          <w:rFonts w:ascii="Courier New" w:hAnsi="Courier New" w:cs="Courier New"/>
+          <w:sz w:val="20"/>
+        </w:rPr>
+      </w:pPr>
+      <w:r>
+        <w:rPr>
+          <w:rFonts w:ascii="Courier New" w:hAnsi="Courier New" w:cs="Courier New"/>
+          <w:sz w:val="20"/>
+        </w:rPr>
+        <w:t xml:space="preserve">        "</w:t>
+      </w:r>
+      <w:proofErr w:type="spellStart"/>
+      <w:r>
+        <w:rPr>
+          <w:rFonts w:ascii="Courier New" w:hAnsi="Courier New" w:cs="Courier New"/>
+          <w:sz w:val="20"/>
+        </w:rPr>
+        <w:t>publish_interval</w:t>
+      </w:r>
+      <w:proofErr w:type="spellEnd"/>
+      <w:r>
+        <w:rPr>
+          <w:rFonts w:ascii="Courier New" w:hAnsi="Courier New" w:cs="Courier New"/>
+          <w:sz w:val="20"/>
+        </w:rPr>
+        <w:t>": ""</w:t>
+      </w:r>
+    </w:p>
+    <w:p>
+      <w:pPr>
+        <w:rPr>
+          <w:rFonts w:ascii="Courier New" w:hAnsi="Courier New" w:cs="Courier New"/>
+          <w:sz w:val="20"/>
+        </w:rPr>
+      </w:pPr>
+      <w:r>
+        <w:rPr>
+          <w:rFonts w:ascii="Courier New" w:hAnsi="Courier New" w:cs="Courier New"/>
+          <w:sz w:val="20"/>
+        </w:rPr>
+        <w:t xml:space="preserve">    },</w:t>
+      </w:r>
+    </w:p>
+    <w:p>
+      <w:pPr>
+        <w:rPr>
+          <w:rFonts w:ascii="Courier New" w:hAnsi="Courier New" w:cs="Courier New"/>
+          <w:sz w:val="20"/>
+        </w:rPr>
+      </w:pPr>
+      <w:r>
+        <w:rPr>
+          <w:rFonts w:ascii="Courier New" w:hAnsi="Courier New" w:cs="Courier New"/>
+          <w:sz w:val="20"/>
+        </w:rPr>
+        <w:t>}</w:t>
+      </w:r>
+    </w:p>
+    <w:p>
+      <w:pPr>
+        <w:pStyle w:val="Titolo2"/>
+      </w:pPr>
+      <w:bookmarkStart w:id="4" w:name="_Toc42365928"/>
+      <w:proofErr w:type="spellStart"/>
+      <w:r>
         <w:lastRenderedPageBreak/>
-        <w:t>In basso viene riportato un esempio di come riempire i campi del suddetto file.</w:t>
-      </w:r>
-    </w:p>
-    <w:p>
-      <w:r>
-        <w:rPr>
-          <w:rFonts w:ascii="Courier New" w:hAnsi="Courier New" w:cs="Courier New"/>
-          <w:sz w:val="20"/>
-        </w:rPr>
-        <w:t>{</w:t>
-      </w:r>
-    </w:p>
-    <w:p>
-      <w:pPr>
-        <w:rPr>
-          <w:rFonts w:ascii="Courier New" w:hAnsi="Courier New" w:cs="Courier New"/>
-          <w:sz w:val="20"/>
-        </w:rPr>
-      </w:pPr>
-      <w:r>
-        <w:rPr>
-          <w:rFonts w:ascii="Courier New" w:hAnsi="Courier New" w:cs="Courier New"/>
-          <w:sz w:val="20"/>
-        </w:rPr>
-        <w:t xml:space="preserve">   "sample_server1" : {</w:t>
-      </w:r>
-    </w:p>
-    <w:p>
-      <w:pPr>
-        <w:rPr>
-          <w:rFonts w:ascii="Courier New" w:hAnsi="Courier New" w:cs="Courier New"/>
-          <w:sz w:val="20"/>
-        </w:rPr>
-      </w:pPr>
-      <w:r>
-        <w:rPr>
-          <w:rFonts w:ascii="Courier New" w:hAnsi="Courier New" w:cs="Courier New"/>
-          <w:sz w:val="20"/>
-        </w:rPr>
-        <w:t xml:space="preserve">        "</w:t>
-      </w:r>
-      <w:proofErr w:type="spellStart"/>
-      <w:r>
-        <w:rPr>
-          <w:rFonts w:ascii="Courier New" w:hAnsi="Courier New" w:cs="Courier New"/>
-          <w:sz w:val="20"/>
-        </w:rPr>
-        <w:t>endpoint</w:t>
-      </w:r>
-      <w:proofErr w:type="spellEnd"/>
-      <w:r>
-        <w:rPr>
-          <w:rFonts w:ascii="Courier New" w:hAnsi="Courier New" w:cs="Courier New"/>
-          <w:sz w:val="20"/>
-        </w:rPr>
-        <w:t>":"</w:t>
-      </w:r>
-      <w:proofErr w:type="spellStart"/>
-      <w:r>
-        <w:rPr>
-          <w:rFonts w:ascii="Courier New" w:hAnsi="Courier New" w:cs="Courier New"/>
-          <w:sz w:val="20"/>
-        </w:rPr>
-        <w:t>opc.tcp</w:t>
-      </w:r>
-      <w:proofErr w:type="spellEnd"/>
-      <w:r>
-        <w:rPr>
-          <w:rFonts w:ascii="Courier New" w:hAnsi="Courier New" w:cs="Courier New"/>
-          <w:sz w:val="20"/>
-        </w:rPr>
-        <w:t>://pc-mario:51210/UA/</w:t>
-      </w:r>
-      <w:proofErr w:type="spellStart"/>
-      <w:r>
-        <w:rPr>
-          <w:rFonts w:ascii="Courier New" w:hAnsi="Courier New" w:cs="Courier New"/>
-          <w:sz w:val="20"/>
-        </w:rPr>
-        <w:t>SampleServer</w:t>
-      </w:r>
-      <w:proofErr w:type="spellEnd"/>
-      <w:r>
-        <w:rPr>
-          <w:rFonts w:ascii="Courier New" w:hAnsi="Courier New" w:cs="Courier New"/>
-          <w:sz w:val="20"/>
-        </w:rPr>
-        <w:t>",</w:t>
-      </w:r>
-    </w:p>
-    <w:p>
-      <w:pPr>
-        <w:rPr>
-          <w:rFonts w:ascii="Courier New" w:hAnsi="Courier New" w:cs="Courier New"/>
-          <w:sz w:val="20"/>
-        </w:rPr>
-      </w:pPr>
-      <w:r>
-        <w:rPr>
-          <w:rFonts w:ascii="Courier New" w:hAnsi="Courier New" w:cs="Courier New"/>
-          <w:sz w:val="20"/>
-        </w:rPr>
-        <w:t xml:space="preserve">        "</w:t>
-      </w:r>
-      <w:proofErr w:type="spellStart"/>
-      <w:r>
-        <w:rPr>
-          <w:rFonts w:ascii="Courier New" w:hAnsi="Courier New" w:cs="Courier New"/>
-          <w:sz w:val="20"/>
-        </w:rPr>
-        <w:t>security_policy":"None</w:t>
-      </w:r>
-      <w:proofErr w:type="spellEnd"/>
-      <w:r>
-        <w:rPr>
-          <w:rFonts w:ascii="Courier New" w:hAnsi="Courier New" w:cs="Courier New"/>
-          <w:sz w:val="20"/>
-        </w:rPr>
-        <w:t>",</w:t>
-      </w:r>
-    </w:p>
-    <w:p>
-      <w:pPr>
-        <w:rPr>
-          <w:rFonts w:ascii="Courier New" w:hAnsi="Courier New" w:cs="Courier New"/>
-          <w:sz w:val="20"/>
-        </w:rPr>
-      </w:pPr>
-      <w:r>
-        <w:rPr>
-          <w:rFonts w:ascii="Courier New" w:hAnsi="Courier New" w:cs="Courier New"/>
-          <w:sz w:val="20"/>
-        </w:rPr>
-        <w:t xml:space="preserve">        "</w:t>
-      </w:r>
-      <w:proofErr w:type="spellStart"/>
-      <w:r>
-        <w:rPr>
-          <w:rFonts w:ascii="Courier New" w:hAnsi="Courier New" w:cs="Courier New"/>
-          <w:sz w:val="20"/>
-        </w:rPr>
-        <w:t>security_mode":"None</w:t>
-      </w:r>
-      <w:proofErr w:type="spellEnd"/>
-      <w:r>
-        <w:rPr>
-          <w:rFonts w:ascii="Courier New" w:hAnsi="Courier New" w:cs="Courier New"/>
-          <w:sz w:val="20"/>
-        </w:rPr>
-        <w:t>",</w:t>
-      </w:r>
-    </w:p>
-    <w:p>
-      <w:pPr>
-        <w:rPr>
-          <w:rFonts w:ascii="Courier New" w:hAnsi="Courier New" w:cs="Courier New"/>
-          <w:sz w:val="20"/>
-        </w:rPr>
-      </w:pPr>
-      <w:r>
-        <w:rPr>
-          <w:rFonts w:ascii="Courier New" w:hAnsi="Courier New" w:cs="Courier New"/>
-          <w:sz w:val="20"/>
-        </w:rPr>
-        <w:t xml:space="preserve">        "</w:t>
-      </w:r>
-      <w:proofErr w:type="spellStart"/>
-      <w:r>
-        <w:rPr>
-          <w:rFonts w:ascii="Courier New" w:hAnsi="Courier New" w:cs="Courier New"/>
-          <w:sz w:val="20"/>
-        </w:rPr>
-        <w:t>node_id":"ns</w:t>
-      </w:r>
-      <w:proofErr w:type="spellEnd"/>
-      <w:r>
-        <w:rPr>
-          <w:rFonts w:ascii="Courier New" w:hAnsi="Courier New" w:cs="Courier New"/>
-          <w:sz w:val="20"/>
-        </w:rPr>
-        <w:t>=2;i=10852",</w:t>
-      </w:r>
-    </w:p>
-    <w:p>
-      <w:pPr>
-        <w:rPr>
-          <w:rFonts w:ascii="Courier New" w:hAnsi="Courier New" w:cs="Courier New"/>
-          <w:sz w:val="20"/>
-        </w:rPr>
-      </w:pPr>
-      <w:r>
-        <w:rPr>
-          <w:rFonts w:ascii="Courier New" w:hAnsi="Courier New" w:cs="Courier New"/>
-          <w:sz w:val="20"/>
-        </w:rPr>
-        <w:t xml:space="preserve">        "variable_</w:t>
-      </w:r>
-      <w:proofErr w:type="spellStart"/>
-      <w:r>
-        <w:rPr>
-          <w:rFonts w:ascii="Courier New" w:hAnsi="Courier New" w:cs="Courier New"/>
-          <w:sz w:val="20"/>
-        </w:rPr>
-        <w:t>type</w:t>
-      </w:r>
-      <w:proofErr w:type="spellEnd"/>
-      <w:r>
-        <w:rPr>
-          <w:rFonts w:ascii="Courier New" w:hAnsi="Courier New" w:cs="Courier New"/>
-          <w:sz w:val="20"/>
-        </w:rPr>
-        <w:t>":"</w:t>
-      </w:r>
-      <w:proofErr w:type="spellStart"/>
-      <w:r>
-        <w:rPr>
-          <w:rFonts w:ascii="Courier New" w:hAnsi="Courier New" w:cs="Courier New"/>
-          <w:sz w:val="20"/>
-        </w:rPr>
-        <w:t>DataValue</w:t>
-      </w:r>
-      <w:proofErr w:type="spellEnd"/>
-      <w:r>
-        <w:rPr>
-          <w:rFonts w:ascii="Courier New" w:hAnsi="Courier New" w:cs="Courier New"/>
-          <w:sz w:val="20"/>
-        </w:rPr>
-        <w:t>",</w:t>
-      </w:r>
-    </w:p>
-    <w:p>
-      <w:pPr>
-        <w:rPr>
-          <w:rFonts w:ascii="Courier New" w:hAnsi="Courier New" w:cs="Courier New"/>
-          <w:sz w:val="20"/>
-        </w:rPr>
-      </w:pPr>
-      <w:r>
-        <w:rPr>
-          <w:rFonts w:ascii="Courier New" w:hAnsi="Courier New" w:cs="Courier New"/>
-          <w:sz w:val="20"/>
-        </w:rPr>
-        <w:t xml:space="preserve">        "service_</w:t>
-      </w:r>
-      <w:proofErr w:type="spellStart"/>
-      <w:r>
-        <w:rPr>
-          <w:rFonts w:ascii="Courier New" w:hAnsi="Courier New" w:cs="Courier New"/>
-          <w:sz w:val="20"/>
-        </w:rPr>
-        <w:t>req</w:t>
-      </w:r>
-      <w:proofErr w:type="spellEnd"/>
-      <w:r>
-        <w:rPr>
-          <w:rFonts w:ascii="Courier New" w:hAnsi="Courier New" w:cs="Courier New"/>
-          <w:sz w:val="20"/>
-        </w:rPr>
-        <w:t>":"polling",</w:t>
-      </w:r>
-    </w:p>
-    <w:p>
-      <w:pPr>
-        <w:rPr>
-          <w:rFonts w:ascii="Courier New" w:hAnsi="Courier New" w:cs="Courier New"/>
-          <w:sz w:val="20"/>
-        </w:rPr>
-      </w:pPr>
-      <w:r>
-        <w:rPr>
-          <w:rFonts w:ascii="Courier New" w:hAnsi="Courier New" w:cs="Courier New"/>
-          <w:sz w:val="20"/>
-        </w:rPr>
-        <w:t xml:space="preserve">        "</w:t>
-      </w:r>
-      <w:proofErr w:type="spellStart"/>
-      <w:r>
-        <w:rPr>
-          <w:rFonts w:ascii="Courier New" w:hAnsi="Courier New" w:cs="Courier New"/>
-          <w:sz w:val="20"/>
-        </w:rPr>
-        <w:t>publish_interval</w:t>
-      </w:r>
-      <w:proofErr w:type="spellEnd"/>
-      <w:r>
-        <w:rPr>
-          <w:rFonts w:ascii="Courier New" w:hAnsi="Courier New" w:cs="Courier New"/>
-          <w:sz w:val="20"/>
-        </w:rPr>
-        <w:t>": ""</w:t>
-      </w:r>
-    </w:p>
-    <w:p>
-      <w:pPr>
-        <w:rPr>
-          <w:rFonts w:ascii="Courier New" w:hAnsi="Courier New" w:cs="Courier New"/>
-          <w:sz w:val="20"/>
-        </w:rPr>
-      </w:pPr>
-      <w:r>
-        <w:rPr>
-          <w:rFonts w:ascii="Courier New" w:hAnsi="Courier New" w:cs="Courier New"/>
-          <w:sz w:val="20"/>
-        </w:rPr>
-        <w:t xml:space="preserve">    },</w:t>
-      </w:r>
-    </w:p>
-    <w:p>
-      <w:pPr>
-        <w:rPr>
-          <w:rFonts w:ascii="Courier New" w:hAnsi="Courier New" w:cs="Courier New"/>
-          <w:sz w:val="20"/>
-        </w:rPr>
-      </w:pPr>
-      <w:r>
-        <w:rPr>
-          <w:rFonts w:ascii="Courier New" w:hAnsi="Courier New" w:cs="Courier New"/>
-          <w:sz w:val="20"/>
-        </w:rPr>
-        <w:t>}</w:t>
-      </w:r>
-    </w:p>
-    <w:p>
-      <w:pPr>
-        <w:pStyle w:val="Titolo2"/>
-      </w:pPr>
-      <w:bookmarkStart w:id="3" w:name="_Toc42270157"/>
-      <w:proofErr w:type="spellStart"/>
-      <w:r>
         <w:t>Openssl_conf.json</w:t>
       </w:r>
-      <w:bookmarkEnd w:id="3"/>
+      <w:bookmarkEnd w:id="4"/>
       <w:proofErr w:type="spellEnd"/>
     </w:p>
     <w:p>
@@ -3281,20 +3571,285 @@
           <w:sz w:val="24"/>
           <w:szCs w:val="24"/>
         </w:rPr>
-        <w:t>ssl_confing_file_</w:t>
-      </w:r>
-      <w:r>
-        <w:rPr>
-          <w:rFonts w:ascii="Georgia" w:hAnsi="Georgia"/>
-          <w:b/>
-          <w:sz w:val="24"/>
-          <w:szCs w:val="24"/>
+        <w:t>ssl_confing_file_name</w:t>
+      </w:r>
+      <w:proofErr w:type="spellEnd"/>
+      <w:r>
+        <w:rPr>
+          <w:rFonts w:ascii="Georgia" w:hAnsi="Georgia"/>
+          <w:sz w:val="24"/>
+          <w:szCs w:val="24"/>
+        </w:rPr>
+        <w:t xml:space="preserve"> </w:t>
+      </w:r>
+      <w:r>
+        <w:rPr>
+          <w:rFonts w:ascii="Georgia" w:hAnsi="Georgia"/>
+          <w:sz w:val="24"/>
+          <w:szCs w:val="24"/>
+        </w:rPr>
+        <w:t xml:space="preserve"> va inserito il nome del file di configurazione di </w:t>
+      </w:r>
+      <w:proofErr w:type="spellStart"/>
+      <w:r>
+        <w:rPr>
+          <w:rFonts w:ascii="Georgia" w:hAnsi="Georgia"/>
+          <w:sz w:val="24"/>
+          <w:szCs w:val="24"/>
+        </w:rPr>
+        <w:t>openssl</w:t>
+      </w:r>
+      <w:proofErr w:type="spellEnd"/>
+      <w:r>
+        <w:rPr>
+          <w:rFonts w:ascii="Georgia" w:hAnsi="Georgia"/>
+          <w:sz w:val="24"/>
+          <w:szCs w:val="24"/>
+        </w:rPr>
+        <w:t xml:space="preserve">. </w:t>
+      </w:r>
+    </w:p>
+    <w:p>
+      <w:pPr>
+        <w:jc w:val="both"/>
+        <w:rPr>
+          <w:rFonts w:ascii="Georgia" w:hAnsi="Georgia"/>
+          <w:sz w:val="24"/>
+          <w:szCs w:val="24"/>
+        </w:rPr>
+      </w:pPr>
+      <w:r>
+        <w:rPr>
+          <w:rFonts w:ascii="Georgia" w:hAnsi="Georgia"/>
+          <w:sz w:val="24"/>
+          <w:szCs w:val="24"/>
+        </w:rPr>
+        <w:t>In basso viene riportato un esempio di come riempire i campi del suddetto file.</w:t>
+      </w:r>
+    </w:p>
+    <w:p>
+      <w:pPr>
+        <w:jc w:val="both"/>
+        <w:rPr>
+          <w:rFonts w:ascii="Courier New" w:hAnsi="Courier New" w:cs="Courier New"/>
+          <w:sz w:val="20"/>
+          <w:szCs w:val="20"/>
+        </w:rPr>
+      </w:pPr>
+      <w:r>
+        <w:rPr>
+          <w:rFonts w:ascii="Courier New" w:hAnsi="Courier New" w:cs="Courier New"/>
+          <w:sz w:val="20"/>
+          <w:szCs w:val="20"/>
+        </w:rPr>
+        <w:t>{</w:t>
+      </w:r>
+    </w:p>
+    <w:p>
+      <w:pPr>
+        <w:jc w:val="both"/>
+        <w:rPr>
+          <w:rFonts w:ascii="Courier New" w:hAnsi="Courier New" w:cs="Courier New"/>
+          <w:sz w:val="20"/>
+          <w:szCs w:val="20"/>
+        </w:rPr>
+      </w:pPr>
+      <w:r>
+        <w:rPr>
+          <w:rFonts w:ascii="Courier New" w:hAnsi="Courier New" w:cs="Courier New"/>
+          <w:sz w:val="20"/>
+          <w:szCs w:val="20"/>
+        </w:rPr>
+        <w:t xml:space="preserve">    "ssl_installation_</w:t>
+      </w:r>
+      <w:proofErr w:type="spellStart"/>
+      <w:r>
+        <w:rPr>
+          <w:rFonts w:ascii="Courier New" w:hAnsi="Courier New" w:cs="Courier New"/>
+          <w:sz w:val="20"/>
+          <w:szCs w:val="20"/>
+        </w:rPr>
+        <w:t>path</w:t>
+      </w:r>
+      <w:proofErr w:type="spellEnd"/>
+      <w:r>
+        <w:rPr>
+          <w:rFonts w:ascii="Courier New" w:hAnsi="Courier New" w:cs="Courier New"/>
+          <w:sz w:val="20"/>
+          <w:szCs w:val="20"/>
+        </w:rPr>
+        <w:t xml:space="preserve">":"C:\Program </w:t>
+      </w:r>
+      <w:proofErr w:type="spellStart"/>
+      <w:r>
+        <w:rPr>
+          <w:rFonts w:ascii="Courier New" w:hAnsi="Courier New" w:cs="Courier New"/>
+          <w:sz w:val="20"/>
+          <w:szCs w:val="20"/>
+        </w:rPr>
+        <w:t>Files</w:t>
+      </w:r>
+      <w:proofErr w:type="spellEnd"/>
+      <w:r>
+        <w:rPr>
+          <w:rFonts w:ascii="Courier New" w:hAnsi="Courier New" w:cs="Courier New"/>
+          <w:sz w:val="20"/>
+          <w:szCs w:val="20"/>
+        </w:rPr>
+        <w:t>\OpenSSL-Win64\bin\</w:t>
+      </w:r>
+      <w:proofErr w:type="spellStart"/>
+      <w:r>
+        <w:rPr>
+          <w:rFonts w:ascii="Courier New" w:hAnsi="Courier New" w:cs="Courier New"/>
+          <w:sz w:val="20"/>
+          <w:szCs w:val="20"/>
+        </w:rPr>
+        <w:t>openssl.cfg</w:t>
+      </w:r>
+      <w:proofErr w:type="spellEnd"/>
+      <w:r>
+        <w:rPr>
+          <w:rFonts w:ascii="Courier New" w:hAnsi="Courier New" w:cs="Courier New"/>
+          <w:sz w:val="20"/>
+          <w:szCs w:val="20"/>
+        </w:rPr>
+        <w:t>",</w:t>
+      </w:r>
+    </w:p>
+    <w:p>
+      <w:pPr>
+        <w:jc w:val="both"/>
+        <w:rPr>
+          <w:rFonts w:ascii="Courier New" w:hAnsi="Courier New" w:cs="Courier New"/>
+          <w:sz w:val="20"/>
+          <w:szCs w:val="20"/>
+        </w:rPr>
+      </w:pPr>
+      <w:r>
+        <w:rPr>
+          <w:rFonts w:ascii="Courier New" w:hAnsi="Courier New" w:cs="Courier New"/>
+          <w:sz w:val="20"/>
+          <w:szCs w:val="20"/>
+        </w:rPr>
+        <w:t xml:space="preserve">    "ssl_confing_file_</w:t>
+      </w:r>
+      <w:proofErr w:type="spellStart"/>
+      <w:r>
+        <w:rPr>
+          <w:rFonts w:ascii="Courier New" w:hAnsi="Courier New" w:cs="Courier New"/>
+          <w:sz w:val="20"/>
+          <w:szCs w:val="20"/>
         </w:rPr>
         <w:t>name</w:t>
       </w:r>
       <w:proofErr w:type="spellEnd"/>
       <w:r>
         <w:rPr>
+          <w:rFonts w:ascii="Courier New" w:hAnsi="Courier New" w:cs="Courier New"/>
+          <w:sz w:val="20"/>
+          <w:szCs w:val="20"/>
+        </w:rPr>
+        <w:t>":"</w:t>
+      </w:r>
+      <w:proofErr w:type="spellStart"/>
+      <w:r>
+        <w:rPr>
+          <w:rFonts w:ascii="Courier New" w:hAnsi="Courier New" w:cs="Courier New"/>
+          <w:sz w:val="20"/>
+          <w:szCs w:val="20"/>
+        </w:rPr>
+        <w:t>openssl.cfg</w:t>
+      </w:r>
+      <w:proofErr w:type="spellEnd"/>
+      <w:r>
+        <w:rPr>
+          <w:rFonts w:ascii="Courier New" w:hAnsi="Courier New" w:cs="Courier New"/>
+          <w:sz w:val="20"/>
+          <w:szCs w:val="20"/>
+        </w:rPr>
+        <w:t>"</w:t>
+      </w:r>
+    </w:p>
+    <w:p>
+      <w:pPr>
+        <w:jc w:val="both"/>
+        <w:rPr>
+          <w:rFonts w:ascii="Courier New" w:hAnsi="Courier New" w:cs="Courier New"/>
+          <w:sz w:val="20"/>
+          <w:szCs w:val="20"/>
+        </w:rPr>
+      </w:pPr>
+      <w:r>
+        <w:rPr>
+          <w:rFonts w:ascii="Courier New" w:hAnsi="Courier New" w:cs="Courier New"/>
+          <w:sz w:val="20"/>
+          <w:szCs w:val="20"/>
+        </w:rPr>
+        <w:t>}</w:t>
+      </w:r>
+    </w:p>
+    <w:p>
+      <w:pPr>
+        <w:pStyle w:val="Titolo1"/>
+      </w:pPr>
+      <w:bookmarkStart w:id="5" w:name="_Toc42365929"/>
+      <w:r>
+        <w:t>Implementazione</w:t>
+      </w:r>
+      <w:bookmarkEnd w:id="5"/>
+    </w:p>
+    <w:p>
+      <w:pPr>
+        <w:rPr>
+          <w:rFonts w:ascii="Georgia" w:hAnsi="Georgia"/>
+          <w:sz w:val="24"/>
+          <w:szCs w:val="24"/>
+        </w:rPr>
+      </w:pPr>
+      <w:r>
+        <w:rPr>
+          <w:rFonts w:ascii="Georgia" w:hAnsi="Georgia"/>
+          <w:sz w:val="24"/>
+          <w:szCs w:val="24"/>
+        </w:rPr>
+        <w:t>In questa sezione saranno mostrati i dettagli implementativi</w:t>
+      </w:r>
+      <w:r>
+        <w:rPr>
+          <w:rFonts w:ascii="Georgia" w:hAnsi="Georgia"/>
+          <w:sz w:val="24"/>
+          <w:szCs w:val="24"/>
+        </w:rPr>
+        <w:t xml:space="preserve"> , </w:t>
+      </w:r>
+      <w:r>
+        <w:rPr>
+          <w:rFonts w:ascii="Georgia" w:hAnsi="Georgia"/>
+          <w:sz w:val="24"/>
+          <w:szCs w:val="24"/>
+        </w:rPr>
+        <w:t xml:space="preserve">discusse le scelte progettuali e le funzionalità sviluppate nei file </w:t>
+      </w:r>
+      <w:r>
+        <w:rPr>
+          <w:rFonts w:ascii="Georgia" w:hAnsi="Georgia"/>
+          <w:i/>
+          <w:sz w:val="24"/>
+          <w:szCs w:val="24"/>
+        </w:rPr>
+        <w:t>aggregationServer.py</w:t>
+      </w:r>
+      <w:r>
+        <w:rPr>
+          <w:rFonts w:ascii="Georgia" w:hAnsi="Georgia"/>
+          <w:sz w:val="24"/>
+          <w:szCs w:val="24"/>
+        </w:rPr>
+        <w:t xml:space="preserve">, </w:t>
+      </w:r>
+      <w:r>
+        <w:rPr>
           <w:rFonts w:ascii="Georgia" w:hAnsi="Georgia"/>
           <w:sz w:val="24"/>
           <w:szCs w:val="24"/>
@@ -3304,36 +3859,55 @@
       <w:r>
         <w:rPr>
           <w:rFonts w:ascii="Georgia" w:hAnsi="Georgia"/>
-          <w:sz w:val="24"/>
-          <w:szCs w:val="24"/>
-        </w:rPr>
-        <w:t xml:space="preserve"> va inserito il nome del file di configurazione </w:t>
-      </w:r>
-      <w:r>
-        <w:rPr>
-          <w:rFonts w:ascii="Georgia" w:hAnsi="Georgia"/>
-          <w:sz w:val="24"/>
-          <w:szCs w:val="24"/>
-        </w:rPr>
-        <w:t xml:space="preserve">di </w:t>
-      </w:r>
-      <w:proofErr w:type="spellStart"/>
-      <w:r>
-        <w:rPr>
-          <w:rFonts w:ascii="Georgia" w:hAnsi="Georgia"/>
-          <w:sz w:val="24"/>
-          <w:szCs w:val="24"/>
-        </w:rPr>
-        <w:t>openssl</w:t>
-      </w:r>
-      <w:proofErr w:type="spellEnd"/>
-      <w:r>
-        <w:rPr>
-          <w:rFonts w:ascii="Georgia" w:hAnsi="Georgia"/>
-          <w:sz w:val="24"/>
-          <w:szCs w:val="24"/>
-        </w:rPr>
-        <w:t xml:space="preserve">. </w:t>
+          <w:i/>
+          <w:sz w:val="24"/>
+          <w:szCs w:val="24"/>
+        </w:rPr>
+        <w:t>C</w:t>
+      </w:r>
+      <w:r>
+        <w:rPr>
+          <w:rFonts w:ascii="Georgia" w:hAnsi="Georgia"/>
+          <w:i/>
+          <w:sz w:val="24"/>
+          <w:szCs w:val="24"/>
+        </w:rPr>
+        <w:t>lient.py</w:t>
+      </w:r>
+      <w:r>
+        <w:rPr>
+          <w:rFonts w:ascii="Georgia" w:hAnsi="Georgia"/>
+          <w:sz w:val="24"/>
+          <w:szCs w:val="24"/>
+        </w:rPr>
+        <w:t xml:space="preserve">, </w:t>
+      </w:r>
+      <w:r>
+        <w:rPr>
+          <w:rFonts w:ascii="Georgia" w:hAnsi="Georgia"/>
+          <w:i/>
+          <w:sz w:val="24"/>
+          <w:szCs w:val="24"/>
+        </w:rPr>
+        <w:t>Thread_client.py</w:t>
+      </w:r>
+      <w:r>
+        <w:rPr>
+          <w:rFonts w:ascii="Georgia" w:hAnsi="Georgia"/>
+          <w:i/>
+          <w:sz w:val="24"/>
+          <w:szCs w:val="24"/>
+        </w:rPr>
+        <w:t xml:space="preserve"> </w:t>
+      </w:r>
+      <w:r>
+        <w:rPr>
+          <w:rFonts w:ascii="Georgia" w:hAnsi="Georgia"/>
+          <w:i/>
+          <w:sz w:val="24"/>
+          <w:szCs w:val="24"/>
+        </w:rPr>
+        <w:t>.</w:t>
       </w:r>
     </w:p>
     <w:p>
@@ -3351,454 +3925,259 @@
           <w:sz w:val="24"/>
           <w:szCs w:val="24"/>
         </w:rPr>
-        <w:t>In basso viene riportato un esempio di come riempire i campi del suddetto file.</w:t>
+        <w:t xml:space="preserve">L'elaborato è stato sviluppato in ambiente Windows </w:t>
+      </w:r>
+      <w:r>
+        <w:rPr>
+          <w:rFonts w:ascii="Georgia" w:hAnsi="Georgia"/>
+          <w:sz w:val="24"/>
+          <w:szCs w:val="24"/>
+        </w:rPr>
+        <w:t>( Windows 10 Professional )</w:t>
+      </w:r>
+      <w:r>
+        <w:rPr>
+          <w:rFonts w:ascii="Georgia" w:hAnsi="Georgia"/>
+          <w:sz w:val="24"/>
+          <w:szCs w:val="24"/>
+        </w:rPr>
+        <w:t xml:space="preserve">, per tale motivo le scelte implementative sono mirate all'esecuzione su tale piattaforma ( gestione dei </w:t>
+      </w:r>
+      <w:proofErr w:type="spellStart"/>
+      <w:r>
+        <w:rPr>
+          <w:rFonts w:ascii="Georgia" w:hAnsi="Georgia"/>
+          <w:sz w:val="24"/>
+          <w:szCs w:val="24"/>
+        </w:rPr>
+        <w:t>path</w:t>
+      </w:r>
+      <w:proofErr w:type="spellEnd"/>
+      <w:r>
+        <w:rPr>
+          <w:rFonts w:ascii="Georgia" w:hAnsi="Georgia"/>
+          <w:sz w:val="24"/>
+          <w:szCs w:val="24"/>
+        </w:rPr>
+        <w:t xml:space="preserve"> ), da ciò ne consegue che potrebbero incorrere errori durante l'esecuzione su altre piattaforme diverse da quella presa in co</w:t>
+      </w:r>
+      <w:r>
+        <w:rPr>
+          <w:rFonts w:ascii="Georgia" w:hAnsi="Georgia"/>
+          <w:sz w:val="24"/>
+          <w:szCs w:val="24"/>
+        </w:rPr>
+        <w:t>n</w:t>
+      </w:r>
+      <w:r>
+        <w:rPr>
+          <w:rFonts w:ascii="Georgia" w:hAnsi="Georgia"/>
+          <w:sz w:val="24"/>
+          <w:szCs w:val="24"/>
+        </w:rPr>
+        <w:t>siderazione.</w:t>
       </w:r>
     </w:p>
     <w:p>
       <w:pPr>
         <w:jc w:val="both"/>
         <w:rPr>
-          <w:rFonts w:ascii="Courier New" w:hAnsi="Courier New" w:cs="Courier New"/>
-          <w:sz w:val="20"/>
-          <w:szCs w:val="20"/>
-        </w:rPr>
-      </w:pPr>
-      <w:r>
-        <w:rPr>
-          <w:rFonts w:ascii="Courier New" w:hAnsi="Courier New" w:cs="Courier New"/>
-          <w:sz w:val="20"/>
-          <w:szCs w:val="20"/>
-        </w:rPr>
-        <w:t>{</w:t>
-      </w:r>
-    </w:p>
-    <w:p>
-      <w:pPr>
-        <w:jc w:val="both"/>
-        <w:rPr>
-          <w:rFonts w:ascii="Courier New" w:hAnsi="Courier New" w:cs="Courier New"/>
-          <w:sz w:val="20"/>
-          <w:szCs w:val="20"/>
-        </w:rPr>
-      </w:pPr>
-      <w:r>
-        <w:rPr>
-          <w:rFonts w:ascii="Courier New" w:hAnsi="Courier New" w:cs="Courier New"/>
-          <w:sz w:val="20"/>
-          <w:szCs w:val="20"/>
-        </w:rPr>
-        <w:t xml:space="preserve">    "ssl_installation_</w:t>
-      </w:r>
-      <w:proofErr w:type="spellStart"/>
-      <w:r>
-        <w:rPr>
-          <w:rFonts w:ascii="Courier New" w:hAnsi="Courier New" w:cs="Courier New"/>
-          <w:sz w:val="20"/>
-          <w:szCs w:val="20"/>
-        </w:rPr>
-        <w:t>path</w:t>
-      </w:r>
-      <w:proofErr w:type="spellEnd"/>
-      <w:r>
-        <w:rPr>
-          <w:rFonts w:ascii="Courier New" w:hAnsi="Courier New" w:cs="Courier New"/>
-          <w:sz w:val="20"/>
-          <w:szCs w:val="20"/>
-        </w:rPr>
-        <w:t xml:space="preserve">":"C:\Program </w:t>
-      </w:r>
-      <w:proofErr w:type="spellStart"/>
-      <w:r>
-        <w:rPr>
-          <w:rFonts w:ascii="Courier New" w:hAnsi="Courier New" w:cs="Courier New"/>
-          <w:sz w:val="20"/>
-          <w:szCs w:val="20"/>
-        </w:rPr>
-        <w:t>Files</w:t>
-      </w:r>
-      <w:proofErr w:type="spellEnd"/>
-      <w:r>
-        <w:rPr>
-          <w:rFonts w:ascii="Courier New" w:hAnsi="Courier New" w:cs="Courier New"/>
-          <w:sz w:val="20"/>
-          <w:szCs w:val="20"/>
-        </w:rPr>
-        <w:t>\OpenSSL-Win64\bin\</w:t>
-      </w:r>
-      <w:proofErr w:type="spellStart"/>
-      <w:r>
-        <w:rPr>
-          <w:rFonts w:ascii="Courier New" w:hAnsi="Courier New" w:cs="Courier New"/>
-          <w:sz w:val="20"/>
-          <w:szCs w:val="20"/>
-        </w:rPr>
-        <w:t>openssl.cfg</w:t>
-      </w:r>
-      <w:proofErr w:type="spellEnd"/>
-      <w:r>
-        <w:rPr>
-          <w:rFonts w:ascii="Courier New" w:hAnsi="Courier New" w:cs="Courier New"/>
-          <w:sz w:val="20"/>
-          <w:szCs w:val="20"/>
-        </w:rPr>
-        <w:t>",</w:t>
-      </w:r>
-    </w:p>
-    <w:p>
-      <w:pPr>
-        <w:jc w:val="both"/>
-        <w:rPr>
-          <w:rFonts w:ascii="Courier New" w:hAnsi="Courier New" w:cs="Courier New"/>
-          <w:sz w:val="20"/>
-          <w:szCs w:val="20"/>
-        </w:rPr>
-      </w:pPr>
-      <w:r>
-        <w:rPr>
-          <w:rFonts w:ascii="Courier New" w:hAnsi="Courier New" w:cs="Courier New"/>
-          <w:sz w:val="20"/>
-          <w:szCs w:val="20"/>
-        </w:rPr>
-        <w:t xml:space="preserve">    "ssl_confing_file_</w:t>
-      </w:r>
-      <w:proofErr w:type="spellStart"/>
-      <w:r>
-        <w:rPr>
-          <w:rFonts w:ascii="Courier New" w:hAnsi="Courier New" w:cs="Courier New"/>
-          <w:sz w:val="20"/>
-          <w:szCs w:val="20"/>
-        </w:rPr>
-        <w:t>name</w:t>
-      </w:r>
-      <w:proofErr w:type="spellEnd"/>
-      <w:r>
-        <w:rPr>
-          <w:rFonts w:ascii="Courier New" w:hAnsi="Courier New" w:cs="Courier New"/>
-          <w:sz w:val="20"/>
-          <w:szCs w:val="20"/>
-        </w:rPr>
-        <w:t>":"</w:t>
-      </w:r>
-      <w:proofErr w:type="spellStart"/>
-      <w:r>
-        <w:rPr>
-          <w:rFonts w:ascii="Courier New" w:hAnsi="Courier New" w:cs="Courier New"/>
-          <w:sz w:val="20"/>
-          <w:szCs w:val="20"/>
-        </w:rPr>
-        <w:t>openssl.cfg</w:t>
-      </w:r>
-      <w:proofErr w:type="spellEnd"/>
-      <w:r>
-        <w:rPr>
-          <w:rFonts w:ascii="Courier New" w:hAnsi="Courier New" w:cs="Courier New"/>
-          <w:sz w:val="20"/>
-          <w:szCs w:val="20"/>
-        </w:rPr>
-        <w:t>"</w:t>
-      </w:r>
-    </w:p>
-    <w:p>
-      <w:pPr>
-        <w:jc w:val="both"/>
-        <w:rPr>
-          <w:rFonts w:ascii="Courier New" w:hAnsi="Courier New" w:cs="Courier New"/>
-          <w:sz w:val="20"/>
-          <w:szCs w:val="20"/>
-        </w:rPr>
-      </w:pPr>
-      <w:r>
-        <w:rPr>
-          <w:rFonts w:ascii="Courier New" w:hAnsi="Courier New" w:cs="Courier New"/>
-          <w:sz w:val="20"/>
-          <w:szCs w:val="20"/>
-        </w:rPr>
-        <w:t>}</w:t>
+          <w:rFonts w:ascii="Georgia" w:hAnsi="Georgia"/>
+          <w:sz w:val="24"/>
+          <w:szCs w:val="24"/>
+        </w:rPr>
+      </w:pPr>
+      <w:r>
+        <w:rPr>
+          <w:rFonts w:ascii="Georgia" w:hAnsi="Georgia"/>
+          <w:sz w:val="24"/>
+          <w:szCs w:val="24"/>
+        </w:rPr>
+        <w:t xml:space="preserve">Il codice è stato sviluppato utilizzando l’ultima versione di </w:t>
+      </w:r>
+      <w:proofErr w:type="spellStart"/>
+      <w:r>
+        <w:rPr>
+          <w:rFonts w:ascii="Georgia" w:hAnsi="Georgia"/>
+          <w:sz w:val="24"/>
+          <w:szCs w:val="24"/>
+        </w:rPr>
+        <w:t>python</w:t>
+      </w:r>
+      <w:proofErr w:type="spellEnd"/>
+      <w:r>
+        <w:rPr>
+          <w:rFonts w:ascii="Georgia" w:hAnsi="Georgia"/>
+          <w:sz w:val="24"/>
+          <w:szCs w:val="24"/>
+        </w:rPr>
+        <w:t xml:space="preserve"> cioè la 3.8. Come editor è stato utilizzato </w:t>
+      </w:r>
+      <w:proofErr w:type="spellStart"/>
+      <w:r>
+        <w:rPr>
+          <w:rFonts w:ascii="Georgia" w:hAnsi="Georgia"/>
+          <w:i/>
+          <w:sz w:val="24"/>
+          <w:szCs w:val="24"/>
+        </w:rPr>
+        <w:t>VScod</w:t>
+      </w:r>
+      <w:r>
+        <w:rPr>
+          <w:rFonts w:ascii="Georgia" w:hAnsi="Georgia"/>
+          <w:sz w:val="24"/>
+          <w:szCs w:val="24"/>
+        </w:rPr>
+        <w:t>e</w:t>
+      </w:r>
+      <w:proofErr w:type="spellEnd"/>
+      <w:r>
+        <w:rPr>
+          <w:rFonts w:ascii="Georgia" w:hAnsi="Georgia"/>
+          <w:sz w:val="24"/>
+          <w:szCs w:val="24"/>
+        </w:rPr>
+        <w:t>.</w:t>
+      </w:r>
+    </w:p>
+    <w:p>
+      <w:pPr>
+        <w:pStyle w:val="Titolo2"/>
+      </w:pPr>
+      <w:bookmarkStart w:id="6" w:name="_Toc42365930"/>
+      <w:r>
+        <w:t>aggregation</w:t>
+      </w:r>
+      <w:r>
+        <w:t>Server</w:t>
+      </w:r>
+      <w:r>
+        <w:t>.py</w:t>
+      </w:r>
+      <w:bookmarkEnd w:id="6"/>
+    </w:p>
+    <w:p>
+      <w:r>
+        <w:t>( Descrivere in maniera dettagliata il file aggragtionServer.py )</w:t>
+      </w:r>
+    </w:p>
+    <w:p>
+      <w:pPr>
+        <w:pStyle w:val="Titolo2"/>
+      </w:pPr>
+      <w:bookmarkStart w:id="7" w:name="_Toc42365931"/>
+      <w:r>
+        <w:t>Client</w:t>
+      </w:r>
+      <w:r>
+        <w:t>.py</w:t>
+      </w:r>
+      <w:bookmarkEnd w:id="7"/>
+    </w:p>
+    <w:p>
+      <w:r>
+        <w:t>( Descrivere in maniera dettagliata il file Client.py )</w:t>
+      </w:r>
+    </w:p>
+    <w:p>
+      <w:pPr>
+        <w:pStyle w:val="Titolo2"/>
+        <w:rPr>
+          <w:rFonts w:ascii="Georgia" w:hAnsi="Georgia"/>
+          <w:sz w:val="24"/>
+          <w:szCs w:val="24"/>
+        </w:rPr>
+      </w:pPr>
+      <w:bookmarkStart w:id="8" w:name="_Toc42365932"/>
+      <w:r>
+        <w:rPr>
+          <w:rFonts w:ascii="Georgia" w:hAnsi="Georgia"/>
+          <w:sz w:val="24"/>
+          <w:szCs w:val="24"/>
+        </w:rPr>
+        <w:t>Thread_client.py</w:t>
+      </w:r>
+      <w:bookmarkEnd w:id="8"/>
+    </w:p>
+    <w:p>
+      <w:r>
+        <w:t>( Descrivere in maniera dettagliata il file Client.py )</w:t>
       </w:r>
     </w:p>
     <w:p>
       <w:pPr>
         <w:pStyle w:val="Titolo1"/>
       </w:pPr>
-      <w:bookmarkStart w:id="4" w:name="_Toc42270158"/>
-      <w:r>
-        <w:t>Implementazione</w:t>
-      </w:r>
-      <w:bookmarkEnd w:id="4"/>
-    </w:p>
-    <w:p>
-      <w:pPr>
-        <w:jc w:val="both"/>
-        <w:rPr>
-          <w:rFonts w:ascii="Georgia" w:hAnsi="Georgia"/>
-          <w:i/>
-          <w:sz w:val="24"/>
-          <w:szCs w:val="24"/>
-        </w:rPr>
-      </w:pPr>
-      <w:r>
-        <w:rPr>
-          <w:rFonts w:ascii="Georgia" w:hAnsi="Georgia"/>
-          <w:sz w:val="24"/>
-          <w:szCs w:val="24"/>
-        </w:rPr>
-        <w:t>In questa sezione saranno mostrati i dettagli implementativi</w:t>
-      </w:r>
-      <w:r>
-        <w:rPr>
-          <w:rFonts w:ascii="Georgia" w:hAnsi="Georgia"/>
-          <w:sz w:val="24"/>
-          <w:szCs w:val="24"/>
-        </w:rPr>
-        <w:t xml:space="preserve"> , </w:t>
-      </w:r>
-      <w:r>
-        <w:rPr>
-          <w:rFonts w:ascii="Georgia" w:hAnsi="Georgia"/>
-          <w:sz w:val="24"/>
-          <w:szCs w:val="24"/>
-        </w:rPr>
-        <w:t xml:space="preserve">discusse le scelte progettuali e le funzionalità sviluppate nei file </w:t>
-      </w:r>
-      <w:r>
-        <w:rPr>
-          <w:rFonts w:ascii="Georgia" w:hAnsi="Georgia"/>
-          <w:i/>
-          <w:sz w:val="24"/>
-          <w:szCs w:val="24"/>
-        </w:rPr>
-        <w:t>aggregationServer.py</w:t>
-      </w:r>
-      <w:r>
-        <w:rPr>
-          <w:rFonts w:ascii="Georgia" w:hAnsi="Georgia"/>
-          <w:sz w:val="24"/>
-          <w:szCs w:val="24"/>
-        </w:rPr>
-        <w:t xml:space="preserve">  e </w:t>
-      </w:r>
-      <w:r>
-        <w:rPr>
-          <w:rFonts w:ascii="Georgia" w:hAnsi="Georgia"/>
-          <w:i/>
-          <w:sz w:val="24"/>
-          <w:szCs w:val="24"/>
-        </w:rPr>
-        <w:t>C</w:t>
-      </w:r>
-      <w:r>
-        <w:rPr>
-          <w:rFonts w:ascii="Georgia" w:hAnsi="Georgia"/>
-          <w:i/>
-          <w:sz w:val="24"/>
-          <w:szCs w:val="24"/>
-        </w:rPr>
-        <w:t>lient.py.</w:t>
-      </w:r>
-    </w:p>
-    <w:p>
-      <w:pPr>
-        <w:jc w:val="both"/>
-        <w:rPr>
-          <w:rFonts w:ascii="Georgia" w:hAnsi="Georgia"/>
-          <w:sz w:val="24"/>
-          <w:szCs w:val="24"/>
-        </w:rPr>
-      </w:pPr>
-      <w:r>
-        <w:rPr>
-          <w:rFonts w:ascii="Georgia" w:hAnsi="Georgia"/>
-          <w:sz w:val="24"/>
-          <w:szCs w:val="24"/>
-        </w:rPr>
-        <w:t xml:space="preserve">L'elaborato è stato sviluppato in ambiente Windows </w:t>
-      </w:r>
-      <w:r>
-        <w:rPr>
-          <w:rFonts w:ascii="Georgia" w:hAnsi="Georgia"/>
-          <w:sz w:val="24"/>
-          <w:szCs w:val="24"/>
-        </w:rPr>
-        <w:t>( Windows 10 Professional )</w:t>
-      </w:r>
-      <w:r>
-        <w:rPr>
-          <w:rFonts w:ascii="Georgia" w:hAnsi="Georgia"/>
-          <w:sz w:val="24"/>
-          <w:szCs w:val="24"/>
-        </w:rPr>
-        <w:t xml:space="preserve">, per tale motivo le scelte implementative sono mirate all'esecuzione su tale piattaforma ( gestione dei </w:t>
-      </w:r>
-      <w:proofErr w:type="spellStart"/>
-      <w:r>
-        <w:rPr>
-          <w:rFonts w:ascii="Georgia" w:hAnsi="Georgia"/>
-          <w:sz w:val="24"/>
-          <w:szCs w:val="24"/>
-        </w:rPr>
-        <w:t>path</w:t>
-      </w:r>
-      <w:proofErr w:type="spellEnd"/>
-      <w:r>
-        <w:rPr>
-          <w:rFonts w:ascii="Georgia" w:hAnsi="Georgia"/>
-          <w:sz w:val="24"/>
-          <w:szCs w:val="24"/>
-        </w:rPr>
-        <w:t xml:space="preserve"> ), da ciò ne consegue che potrebbero incorrere errori durante l'esecuzione su altre piattaforme diverse da quella presa in co</w:t>
-      </w:r>
-      <w:r>
-        <w:rPr>
-          <w:rFonts w:ascii="Georgia" w:hAnsi="Georgia"/>
-          <w:sz w:val="24"/>
-          <w:szCs w:val="24"/>
-        </w:rPr>
-        <w:t>n</w:t>
-      </w:r>
-      <w:r>
-        <w:rPr>
-          <w:rFonts w:ascii="Georgia" w:hAnsi="Georgia"/>
-          <w:sz w:val="24"/>
-          <w:szCs w:val="24"/>
-        </w:rPr>
-        <w:t>siderazione.</w:t>
-      </w:r>
-    </w:p>
-    <w:p>
-      <w:pPr>
-        <w:jc w:val="both"/>
-        <w:rPr>
-          <w:rFonts w:ascii="Georgia" w:hAnsi="Georgia"/>
-          <w:sz w:val="24"/>
-          <w:szCs w:val="24"/>
-        </w:rPr>
-      </w:pPr>
-      <w:r>
-        <w:rPr>
-          <w:rFonts w:ascii="Georgia" w:hAnsi="Georgia"/>
-          <w:sz w:val="24"/>
-          <w:szCs w:val="24"/>
-        </w:rPr>
-        <w:t xml:space="preserve">Il codice è stato sviluppato utilizzando l’ultima versione di </w:t>
-      </w:r>
-      <w:proofErr w:type="spellStart"/>
-      <w:r>
-        <w:rPr>
-          <w:rFonts w:ascii="Georgia" w:hAnsi="Georgia"/>
-          <w:sz w:val="24"/>
-          <w:szCs w:val="24"/>
-        </w:rPr>
-        <w:t>python</w:t>
-      </w:r>
-      <w:proofErr w:type="spellEnd"/>
-      <w:r>
-        <w:rPr>
-          <w:rFonts w:ascii="Georgia" w:hAnsi="Georgia"/>
-          <w:sz w:val="24"/>
-          <w:szCs w:val="24"/>
-        </w:rPr>
-        <w:t xml:space="preserve"> cioè la 3.8. Come editor è stato utilizzato </w:t>
-      </w:r>
-      <w:proofErr w:type="spellStart"/>
-      <w:r>
-        <w:rPr>
-          <w:rFonts w:ascii="Georgia" w:hAnsi="Georgia"/>
-          <w:i/>
-          <w:sz w:val="24"/>
-          <w:szCs w:val="24"/>
-        </w:rPr>
-        <w:t>VScod</w:t>
-      </w:r>
-      <w:r>
-        <w:rPr>
-          <w:rFonts w:ascii="Georgia" w:hAnsi="Georgia"/>
-          <w:sz w:val="24"/>
-          <w:szCs w:val="24"/>
-        </w:rPr>
-        <w:t>e</w:t>
-      </w:r>
-      <w:proofErr w:type="spellEnd"/>
-      <w:r>
-        <w:rPr>
-          <w:rFonts w:ascii="Georgia" w:hAnsi="Georgia"/>
-          <w:sz w:val="24"/>
-          <w:szCs w:val="24"/>
-        </w:rPr>
-        <w:t>.</w:t>
-      </w:r>
-    </w:p>
-    <w:p>
-      <w:pPr>
-        <w:pStyle w:val="Titolo2"/>
-      </w:pPr>
-      <w:bookmarkStart w:id="5" w:name="_Toc42270159"/>
-      <w:proofErr w:type="spellStart"/>
+      <w:bookmarkStart w:id="9" w:name="_Toc42365933"/>
+      <w:r>
+        <w:t>Risultati</w:t>
+      </w:r>
+      <w:bookmarkEnd w:id="9"/>
+    </w:p>
+    <w:p>
+      <w:r>
+        <w:t>(</w:t>
+      </w:r>
+      <w:r>
+        <w:t xml:space="preserve"> Qui potremmo discutere i risul</w:t>
+      </w:r>
+      <w:r>
+        <w:t>tati delle esecuzioni con screen )</w:t>
+      </w:r>
+    </w:p>
+    <w:p>
+      <w:pPr>
+        <w:pStyle w:val="Titolo1"/>
+      </w:pPr>
+      <w:bookmarkStart w:id="10" w:name="_Toc42365934"/>
+      <w:r>
+        <w:t xml:space="preserve">Note sulle funzioni dello </w:t>
+      </w:r>
+      <w:proofErr w:type="spellStart"/>
+      <w:r>
+        <w:t>stack</w:t>
+      </w:r>
+      <w:bookmarkEnd w:id="10"/>
+      <w:proofErr w:type="spellEnd"/>
+    </w:p>
+    <w:p>
+      <w:r>
+        <w:t>(</w:t>
+      </w:r>
+      <w:r>
+        <w:t xml:space="preserve"> Inserire note sulle </w:t>
+      </w:r>
+      <w:proofErr w:type="spellStart"/>
+      <w:r>
+        <w:t>func</w:t>
+      </w:r>
+      <w:proofErr w:type="spellEnd"/>
+      <w:r>
+        <w:t xml:space="preserve"> dello </w:t>
+      </w:r>
+      <w:proofErr w:type="spellStart"/>
+      <w:r>
+        <w:t>stack</w:t>
+      </w:r>
+      <w:proofErr w:type="spellEnd"/>
+      <w:r>
+        <w:t xml:space="preserve"> </w:t>
+      </w:r>
+      <w:r>
+        <w:t>)</w:t>
+      </w:r>
+    </w:p>
+    <w:p>
+      <w:pPr>
+        <w:pStyle w:val="Titolo1"/>
+      </w:pPr>
+      <w:bookmarkStart w:id="11" w:name="_Toc42365935"/>
       <w:r>
         <w:lastRenderedPageBreak/>
-        <w:t>Aggregation</w:t>
-      </w:r>
-      <w:proofErr w:type="spellEnd"/>
-      <w:r>
-        <w:t xml:space="preserve"> Server</w:t>
-      </w:r>
-      <w:bookmarkEnd w:id="5"/>
-    </w:p>
-    <w:p>
-      <w:r>
-        <w:t>( Descrivere in maniera dettagliata il file aggragtionServer.py )</w:t>
-      </w:r>
-    </w:p>
-    <w:p>
-      <w:pPr>
-        <w:pStyle w:val="Titolo2"/>
-      </w:pPr>
-      <w:bookmarkStart w:id="6" w:name="_Toc42270160"/>
-      <w:r>
-        <w:t>Client</w:t>
-      </w:r>
-      <w:bookmarkEnd w:id="6"/>
-    </w:p>
-    <w:p>
-      <w:r>
-        <w:t xml:space="preserve">( Descrivere in maniera dettagliata il file </w:t>
-      </w:r>
-      <w:r>
-        <w:t>Client</w:t>
-      </w:r>
-      <w:r>
-        <w:t>.py )</w:t>
-      </w:r>
-    </w:p>
-    <w:p>
-      <w:pPr>
-        <w:pStyle w:val="Titolo1"/>
-      </w:pPr>
-      <w:r>
-        <w:t>Risultati</w:t>
-      </w:r>
-    </w:p>
-    <w:p>
-      <w:r>
-        <w:t xml:space="preserve">( Qui potremmo discutere i </w:t>
-      </w:r>
-      <w:proofErr w:type="spellStart"/>
-      <w:r>
-        <w:t>risulatati</w:t>
-      </w:r>
-      <w:proofErr w:type="spellEnd"/>
-      <w:r>
-        <w:t xml:space="preserve"> delle esecuzioni con screen )</w:t>
-      </w:r>
-    </w:p>
-    <w:p>
-      <w:pPr>
-        <w:pStyle w:val="Titolo1"/>
-      </w:pPr>
-      <w:bookmarkStart w:id="7" w:name="_Toc42270161"/>
-      <w:r>
         <w:t>Altri Dettagli</w:t>
       </w:r>
-      <w:bookmarkEnd w:id="7"/>
+      <w:bookmarkEnd w:id="11"/>
     </w:p>
     <w:p>
       <w:pPr>
@@ -3851,17 +4230,7 @@
           <w:sz w:val="24"/>
           <w:szCs w:val="24"/>
         </w:rPr>
-        <w:t>repos</w:t>
-      </w:r>
-      <w:bookmarkStart w:id="8" w:name="_GoBack"/>
-      <w:bookmarkEnd w:id="8"/>
-      <w:r>
-        <w:rPr>
-          <w:rFonts w:ascii="Georgia" w:hAnsi="Georgia"/>
-          <w:sz w:val="24"/>
-          <w:szCs w:val="24"/>
-        </w:rPr>
-        <w:t>itory</w:t>
+        <w:t>repository</w:t>
       </w:r>
       <w:proofErr w:type="spellEnd"/>
       <w:r>
@@ -5455,582 +5824,6 @@
 </w:styles>
 </file>
 
-<file path=word/glossary/document.xml><?xml version="1.0" encoding="utf-8"?>
-<w:glossaryDocument xmlns:wpc="http://schemas.microsoft.com/office/word/2010/wordprocessingCanvas" xmlns:mc="http://schemas.openxmlformats.org/markup-compatibility/2006" xmlns:o="urn:schemas-microsoft-com:office:office" xmlns:r="http://schemas.openxmlformats.org/officeDocument/2006/relationships" xmlns:m="http://schemas.openxmlformats.org/officeDocument/2006/math" xmlns:v="urn:schemas-microsoft-com:vml" xmlns:wp14="http://schemas.microsoft.com/office/word/2010/wordprocessingDrawing" xmlns:wp="http://schemas.openxmlformats.org/drawingml/2006/wordprocessingDrawing" xmlns:w10="urn:schemas-microsoft-com:office:word" xmlns:w="http://schemas.openxmlformats.org/wordprocessingml/2006/main" xmlns:w14="http://schemas.microsoft.com/office/word/2010/wordml" xmlns:wpg="http://schemas.microsoft.com/office/word/2010/wordprocessingGroup" xmlns:wpi="http://schemas.microsoft.com/office/word/2010/wordprocessingInk" xmlns:wne="http://schemas.microsoft.com/office/word/2006/wordml" xmlns:wps="http://schemas.microsoft.com/office/word/2010/wordprocessingShape" mc:Ignorable="w14 wp14"/>
-</file>
-
-<file path=word/glossary/fontTable.xml><?xml version="1.0" encoding="utf-8"?>
-<w:fonts xmlns:mc="http://schemas.openxmlformats.org/markup-compatibility/2006" xmlns:r="http://schemas.openxmlformats.org/officeDocument/2006/relationships" xmlns:w="http://schemas.openxmlformats.org/wordprocessingml/2006/main" xmlns:w14="http://schemas.microsoft.com/office/word/2010/wordml" mc:Ignorable="w14">
-  <w:font w:name="Symbol">
-    <w:panose1 w:val="05050102010706020507"/>
-    <w:charset w:val="02"/>
-    <w:family w:val="roman"/>
-    <w:pitch w:val="variable"/>
-    <w:sig w:usb0="00000000" w:usb1="10000000" w:usb2="00000000" w:usb3="00000000" w:csb0="80000000" w:csb1="00000000"/>
-  </w:font>
-  <w:font w:name="Times New Roman">
-    <w:panose1 w:val="02020603050405020304"/>
-    <w:charset w:val="00"/>
-    <w:family w:val="roman"/>
-    <w:pitch w:val="variable"/>
-    <w:sig w:usb0="E0002EFF" w:usb1="C000785B" w:usb2="00000009" w:usb3="00000000" w:csb0="000001FF" w:csb1="00000000"/>
-  </w:font>
-  <w:font w:name="Courier New">
-    <w:panose1 w:val="02070309020205020404"/>
-    <w:charset w:val="00"/>
-    <w:family w:val="modern"/>
-    <w:pitch w:val="fixed"/>
-    <w:sig w:usb0="E0002EFF" w:usb1="C0007843" w:usb2="00000009" w:usb3="00000000" w:csb0="000001FF" w:csb1="00000000"/>
-  </w:font>
-  <w:font w:name="Wingdings">
-    <w:panose1 w:val="05000000000000000000"/>
-    <w:charset w:val="02"/>
-    <w:family w:val="auto"/>
-    <w:pitch w:val="variable"/>
-    <w:sig w:usb0="00000000" w:usb1="10000000" w:usb2="00000000" w:usb3="00000000" w:csb0="80000000" w:csb1="00000000"/>
-  </w:font>
-  <w:font w:name="Calibri">
-    <w:panose1 w:val="020F0502020204030204"/>
-    <w:charset w:val="00"/>
-    <w:family w:val="swiss"/>
-    <w:pitch w:val="variable"/>
-    <w:sig w:usb0="E4002EFF" w:usb1="C000247B" w:usb2="00000009" w:usb3="00000000" w:csb0="000001FF" w:csb1="00000000"/>
-  </w:font>
-  <w:font w:name="Cambria">
-    <w:panose1 w:val="02040503050406030204"/>
-    <w:charset w:val="00"/>
-    <w:family w:val="roman"/>
-    <w:pitch w:val="variable"/>
-    <w:sig w:usb0="E00006FF" w:usb1="420024FF" w:usb2="02000000" w:usb3="00000000" w:csb0="0000019F" w:csb1="00000000"/>
-  </w:font>
-  <w:font w:name="Tahoma">
-    <w:panose1 w:val="020B0604030504040204"/>
-    <w:charset w:val="00"/>
-    <w:family w:val="swiss"/>
-    <w:pitch w:val="variable"/>
-    <w:sig w:usb0="E1002EFF" w:usb1="C000605B" w:usb2="00000029" w:usb3="00000000" w:csb0="000101FF" w:csb1="00000000"/>
-  </w:font>
-  <w:font w:name="Georgia">
-    <w:panose1 w:val="02040502050405020303"/>
-    <w:charset w:val="00"/>
-    <w:family w:val="roman"/>
-    <w:pitch w:val="variable"/>
-    <w:sig w:usb0="00000287" w:usb1="00000000" w:usb2="00000000" w:usb3="00000000" w:csb0="0000009F" w:csb1="00000000"/>
-  </w:font>
-</w:fonts>
-</file>
-
-<file path=word/glossary/settings.xml><?xml version="1.0" encoding="utf-8"?>
-<w:settings xmlns:mc="http://schemas.openxmlformats.org/markup-compatibility/2006" xmlns:o="urn:schemas-microsoft-com:office:office" xmlns:r="http://schemas.openxmlformats.org/officeDocument/2006/relationships" xmlns:m="http://schemas.openxmlformats.org/officeDocument/2006/math" xmlns:v="urn:schemas-microsoft-com:vml" xmlns:w10="urn:schemas-microsoft-com:office:word" xmlns:w="http://schemas.openxmlformats.org/wordprocessingml/2006/main" xmlns:w14="http://schemas.microsoft.com/office/word/2010/wordml" xmlns:sl="http://schemas.openxmlformats.org/schemaLibrary/2006/main" mc:Ignorable="w14">
-  <w:view w:val="normal"/>
-  <w:defaultTabStop w:val="708"/>
-  <w:hyphenationZone w:val="283"/>
-  <w:characterSpacingControl w:val="doNotCompress"/>
-  <w:compat>
-    <w:useFELayout/>
-    <w:compatSetting w:name="compatibilityMode" w:uri="http://schemas.microsoft.com/office/word" w:val="14"/>
-    <w:compatSetting w:name="overrideTableStyleFontSizeAndJustification" w:uri="http://schemas.microsoft.com/office/word" w:val="1"/>
-    <w:compatSetting w:name="enableOpenTypeFeatures" w:uri="http://schemas.microsoft.com/office/word" w:val="1"/>
-    <w:compatSetting w:name="doNotFlipMirrorIndents" w:uri="http://schemas.microsoft.com/office/word" w:val="1"/>
-  </w:compat>
-  <w:rsids>
-    <w:rsidRoot w:val="001675F7"/>
-    <w:rsid w:val="001675F7"/>
-    <w:rsid w:val="002E3B9F"/>
-    <w:rsid w:val="003E7CB3"/>
-    <w:rsid w:val="00720C17"/>
-    <w:rsid w:val="007C5868"/>
-    <w:rsid w:val="00C062F7"/>
-    <w:rsid w:val="00E058A4"/>
-    <w:rsid w:val="00F64EB8"/>
-  </w:rsids>
-  <m:mathPr>
-    <m:mathFont m:val="Cambria Math"/>
-    <m:brkBin m:val="before"/>
-    <m:brkBinSub m:val="--"/>
-    <m:smallFrac m:val="0"/>
-    <m:dispDef/>
-    <m:lMargin m:val="0"/>
-    <m:rMargin m:val="0"/>
-    <m:defJc m:val="centerGroup"/>
-    <m:wrapIndent m:val="1440"/>
-    <m:intLim m:val="subSup"/>
-    <m:naryLim m:val="undOvr"/>
-  </m:mathPr>
-  <w:themeFontLang w:val="it-IT"/>
-  <w:clrSchemeMapping w:bg1="light1" w:t1="dark1" w:bg2="light2" w:t2="dark2" w:accent1="accent1" w:accent2="accent2" w:accent3="accent3" w:accent4="accent4" w:accent5="accent5" w:accent6="accent6" w:hyperlink="hyperlink" w:followedHyperlink="followedHyperlink"/>
-  <w:decimalSymbol w:val=","/>
-  <w:listSeparator w:val=";"/>
-</w:settings>
-</file>
-
-<file path=word/glossary/styles.xml><?xml version="1.0" encoding="utf-8"?>
-<w:styles xmlns:mc="http://schemas.openxmlformats.org/markup-compatibility/2006" xmlns:r="http://schemas.openxmlformats.org/officeDocument/2006/relationships" xmlns:w="http://schemas.openxmlformats.org/wordprocessingml/2006/main" xmlns:w14="http://schemas.microsoft.com/office/word/2010/wordml" mc:Ignorable="w14">
-  <w:docDefaults>
-    <w:rPrDefault>
-      <w:rPr>
-        <w:rFonts w:asciiTheme="minorHAnsi" w:eastAsiaTheme="minorEastAsia" w:hAnsiTheme="minorHAnsi" w:cstheme="minorBidi"/>
-        <w:sz w:val="22"/>
-        <w:szCs w:val="22"/>
-        <w:lang w:val="it-IT" w:eastAsia="it-IT" w:bidi="ar-SA"/>
-      </w:rPr>
-    </w:rPrDefault>
-    <w:pPrDefault>
-      <w:pPr>
-        <w:spacing w:after="200" w:line="276" w:lineRule="auto"/>
-      </w:pPr>
-    </w:pPrDefault>
-  </w:docDefaults>
-  <w:latentStyles w:defLockedState="0" w:defUIPriority="99" w:defSemiHidden="1" w:defUnhideWhenUsed="1" w:defQFormat="0" w:count="267">
-    <w:lsdException w:name="Normal" w:semiHidden="0" w:uiPriority="0" w:unhideWhenUsed="0" w:qFormat="1"/>
-    <w:lsdException w:name="heading 1" w:semiHidden="0" w:uiPriority="9" w:unhideWhenUsed="0" w:qFormat="1"/>
-    <w:lsdException w:name="heading 2" w:uiPriority="9" w:qFormat="1"/>
-    <w:lsdException w:name="heading 3" w:uiPriority="9" w:qFormat="1"/>
-    <w:lsdException w:name="heading 4" w:uiPriority="9" w:qFormat="1"/>
-    <w:lsdException w:name="heading 5" w:uiPriority="9" w:qFormat="1"/>
-    <w:lsdException w:name="heading 6" w:uiPriority="9" w:qFormat="1"/>
-    <w:lsdException w:name="heading 7" w:uiPriority="9" w:qFormat="1"/>
-    <w:lsdException w:name="heading 8" w:uiPriority="9" w:qFormat="1"/>
-    <w:lsdException w:name="heading 9" w:uiPriority="9" w:qFormat="1"/>
-    <w:lsdException w:name="toc 1" w:uiPriority="39"/>
-    <w:lsdException w:name="toc 2" w:uiPriority="39"/>
-    <w:lsdException w:name="toc 3" w:uiPriority="39"/>
-    <w:lsdException w:name="toc 4" w:uiPriority="39"/>
-    <w:lsdException w:name="toc 5" w:uiPriority="39"/>
-    <w:lsdException w:name="toc 6" w:uiPriority="39"/>
-    <w:lsdException w:name="toc 7" w:uiPriority="39"/>
-    <w:lsdException w:name="toc 8" w:uiPriority="39"/>
-    <w:lsdException w:name="toc 9" w:uiPriority="39"/>
-    <w:lsdException w:name="caption" w:uiPriority="35" w:qFormat="1"/>
-    <w:lsdException w:name="Title" w:semiHidden="0" w:uiPriority="10" w:unhideWhenUsed="0" w:qFormat="1"/>
-    <w:lsdException w:name="Default Paragraph Font" w:uiPriority="1"/>
-    <w:lsdException w:name="Subtitle" w:semiHidden="0" w:uiPriority="11" w:unhideWhenUsed="0" w:qFormat="1"/>
-    <w:lsdException w:name="Strong" w:semiHidden="0" w:uiPriority="22" w:unhideWhenUsed="0" w:qFormat="1"/>
-    <w:lsdException w:name="Emphasis" w:semiHidden="0" w:uiPriority="20" w:unhideWhenUsed="0" w:qFormat="1"/>
-    <w:lsdException w:name="Table Grid" w:semiHidden="0" w:uiPriority="59" w:unhideWhenUsed="0"/>
-    <w:lsdException w:name="Placeholder Text" w:unhideWhenUsed="0"/>
-    <w:lsdException w:name="No Spacing" w:semiHidden="0" w:uiPriority="1" w:unhideWhenUsed="0" w:qFormat="1"/>
-    <w:lsdException w:name="Light Shading" w:semiHidden="0" w:uiPriority="60" w:unhideWhenUsed="0"/>
-    <w:lsdException w:name="Light List" w:semiHidden="0" w:uiPriority="61" w:unhideWhenUsed="0"/>
-    <w:lsdException w:name="Light Grid" w:semiHidden="0" w:uiPriority="62" w:unhideWhenUsed="0"/>
-    <w:lsdException w:name="Medium Shading 1" w:semiHidden="0" w:uiPriority="63" w:unhideWhenUsed="0"/>
-    <w:lsdException w:name="Medium Shading 2" w:semiHidden="0" w:uiPriority="64" w:unhideWhenUsed="0"/>
-    <w:lsdException w:name="Medium List 1" w:semiHidden="0" w:uiPriority="65" w:unhideWhenUsed="0"/>
-    <w:lsdException w:name="Medium List 2" w:semiHidden="0" w:uiPriority="66" w:unhideWhenUsed="0"/>
-    <w:lsdException w:name="Medium Grid 1" w:semiHidden="0" w:uiPriority="67" w:unhideWhenUsed="0"/>
-    <w:lsdException w:name="Medium Grid 2" w:semiHidden="0" w:uiPriority="68" w:unhideWhenUsed="0"/>
-    <w:lsdException w:name="Medium Grid 3" w:semiHidden="0" w:uiPriority="69" w:unhideWhenUsed="0"/>
-    <w:lsdException w:name="Dark List" w:semiHidden="0" w:uiPriority="70" w:unhideWhenUsed="0"/>
-    <w:lsdException w:name="Colorful Shading" w:semiHidden="0" w:uiPriority="71" w:unhideWhenUsed="0"/>
-    <w:lsdException w:name="Colorful List" w:semiHidden="0" w:uiPriority="72" w:unhideWhenUsed="0"/>
-    <w:lsdException w:name="Colorful Grid" w:semiHidden="0" w:uiPriority="73" w:unhideWhenUsed="0"/>
-    <w:lsdException w:name="Light Shading Accent 1" w:semiHidden="0" w:uiPriority="60" w:unhideWhenUsed="0"/>
-    <w:lsdException w:name="Light List Accent 1" w:semiHidden="0" w:uiPriority="61" w:unhideWhenUsed="0"/>
-    <w:lsdException w:name="Light Grid Accent 1" w:semiHidden="0" w:uiPriority="62" w:unhideWhenUsed="0"/>
-    <w:lsdException w:name="Medium Shading 1 Accent 1" w:semiHidden="0" w:uiPriority="63" w:unhideWhenUsed="0"/>
-    <w:lsdException w:name="Medium Shading 2 Accent 1" w:semiHidden="0" w:uiPriority="64" w:unhideWhenUsed="0"/>
-    <w:lsdException w:name="Medium List 1 Accent 1" w:semiHidden="0" w:uiPriority="65" w:unhideWhenUsed="0"/>
-    <w:lsdException w:name="Revision" w:unhideWhenUsed="0"/>
-    <w:lsdException w:name="List Paragraph" w:semiHidden="0" w:uiPriority="34" w:unhideWhenUsed="0" w:qFormat="1"/>
-    <w:lsdException w:name="Quote" w:semiHidden="0" w:uiPriority="29" w:unhideWhenUsed="0" w:qFormat="1"/>
-    <w:lsdException w:name="Intense Quote" w:semiHidden="0" w:uiPriority="30" w:unhideWhenUsed="0" w:qFormat="1"/>
-    <w:lsdException w:name="Medium List 2 Accent 1" w:semiHidden="0" w:uiPriority="66" w:unhideWhenUsed="0"/>
-    <w:lsdException w:name="Medium Grid 1 Accent 1" w:semiHidden="0" w:uiPriority="67" w:unhideWhenUsed="0"/>
-    <w:lsdException w:name="Medium Grid 2 Accent 1" w:semiHidden="0" w:uiPriority="68" w:unhideWhenUsed="0"/>
-    <w:lsdException w:name="Medium Grid 3 Accent 1" w:semiHidden="0" w:uiPriority="69" w:unhideWhenUsed="0"/>
-    <w:lsdException w:name="Dark List Accent 1" w:semiHidden="0" w:uiPriority="70" w:unhideWhenUsed="0"/>
-    <w:lsdException w:name="Colorful Shading Accent 1" w:semiHidden="0" w:uiPriority="71" w:unhideWhenUsed="0"/>
-    <w:lsdException w:name="Colorful List Accent 1" w:semiHidden="0" w:uiPriority="72" w:unhideWhenUsed="0"/>
-    <w:lsdException w:name="Colorful Grid Accent 1" w:semiHidden="0" w:uiPriority="73" w:unhideWhenUsed="0"/>
-    <w:lsdException w:name="Light Shading Accent 2" w:semiHidden="0" w:uiPriority="60" w:unhideWhenUsed="0"/>
-    <w:lsdException w:name="Light List Accent 2" w:semiHidden="0" w:uiPriority="61" w:unhideWhenUsed="0"/>
-    <w:lsdException w:name="Light Grid Accent 2" w:semiHidden="0" w:uiPriority="62" w:unhideWhenUsed="0"/>
-    <w:lsdException w:name="Medium Shading 1 Accent 2" w:semiHidden="0" w:uiPriority="63" w:unhideWhenUsed="0"/>
-    <w:lsdException w:name="Medium Shading 2 Accent 2" w:semiHidden="0" w:uiPriority="64" w:unhideWhenUsed="0"/>
-    <w:lsdException w:name="Medium List 1 Accent 2" w:semiHidden="0" w:uiPriority="65" w:unhideWhenUsed="0"/>
-    <w:lsdException w:name="Medium List 2 Accent 2" w:semiHidden="0" w:uiPriority="66" w:unhideWhenUsed="0"/>
-    <w:lsdException w:name="Medium Grid 1 Accent 2" w:semiHidden="0" w:uiPriority="67" w:unhideWhenUsed="0"/>
-    <w:lsdException w:name="Medium Grid 2 Accent 2" w:semiHidden="0" w:uiPriority="68" w:unhideWhenUsed="0"/>
-    <w:lsdException w:name="Medium Grid 3 Accent 2" w:semiHidden="0" w:uiPriority="69" w:unhideWhenUsed="0"/>
-    <w:lsdException w:name="Dark List Accent 2" w:semiHidden="0" w:uiPriority="70" w:unhideWhenUsed="0"/>
-    <w:lsdException w:name="Colorful Shading Accent 2" w:semiHidden="0" w:uiPriority="71" w:unhideWhenUsed="0"/>
-    <w:lsdException w:name="Colorful List Accent 2" w:semiHidden="0" w:uiPriority="72" w:unhideWhenUsed="0"/>
-    <w:lsdException w:name="Colorful Grid Accent 2" w:semiHidden="0" w:uiPriority="73" w:unhideWhenUsed="0"/>
-    <w:lsdException w:name="Light Shading Accent 3" w:semiHidden="0" w:uiPriority="60" w:unhideWhenUsed="0"/>
-    <w:lsdException w:name="Light List Accent 3" w:semiHidden="0" w:uiPriority="61" w:unhideWhenUsed="0"/>
-    <w:lsdException w:name="Light Grid Accent 3" w:semiHidden="0" w:uiPriority="62" w:unhideWhenUsed="0"/>
-    <w:lsdException w:name="Medium Shading 1 Accent 3" w:semiHidden="0" w:uiPriority="63" w:unhideWhenUsed="0"/>
-    <w:lsdException w:name="Medium Shading 2 Accent 3" w:semiHidden="0" w:uiPriority="64" w:unhideWhenUsed="0"/>
-    <w:lsdException w:name="Medium List 1 Accent 3" w:semiHidden="0" w:uiPriority="65" w:unhideWhenUsed="0"/>
-    <w:lsdException w:name="Medium List 2 Accent 3" w:semiHidden="0" w:uiPriority="66" w:unhideWhenUsed="0"/>
-    <w:lsdException w:name="Medium Grid 1 Accent 3" w:semiHidden="0" w:uiPriority="67" w:unhideWhenUsed="0"/>
-    <w:lsdException w:name="Medium Grid 2 Accent 3" w:semiHidden="0" w:uiPriority="68" w:unhideWhenUsed="0"/>
-    <w:lsdException w:name="Medium Grid 3 Accent 3" w:semiHidden="0" w:uiPriority="69" w:unhideWhenUsed="0"/>
-    <w:lsdException w:name="Dark List Accent 3" w:semiHidden="0" w:uiPriority="70" w:unhideWhenUsed="0"/>
-    <w:lsdException w:name="Colorful Shading Accent 3" w:semiHidden="0" w:uiPriority="71" w:unhideWhenUsed="0"/>
-    <w:lsdException w:name="Colorful List Accent 3" w:semiHidden="0" w:uiPriority="72" w:unhideWhenUsed="0"/>
-    <w:lsdException w:name="Colorful Grid Accent 3" w:semiHidden="0" w:uiPriority="73" w:unhideWhenUsed="0"/>
-    <w:lsdException w:name="Light Shading Accent 4" w:semiHidden="0" w:uiPriority="60" w:unhideWhenUsed="0"/>
-    <w:lsdException w:name="Light List Accent 4" w:semiHidden="0" w:uiPriority="61" w:unhideWhenUsed="0"/>
-    <w:lsdException w:name="Light Grid Accent 4" w:semiHidden="0" w:uiPriority="62" w:unhideWhenUsed="0"/>
-    <w:lsdException w:name="Medium Shading 1 Accent 4" w:semiHidden="0" w:uiPriority="63" w:unhideWhenUsed="0"/>
-    <w:lsdException w:name="Medium Shading 2 Accent 4" w:semiHidden="0" w:uiPriority="64" w:unhideWhenUsed="0"/>
-    <w:lsdException w:name="Medium List 1 Accent 4" w:semiHidden="0" w:uiPriority="65" w:unhideWhenUsed="0"/>
-    <w:lsdException w:name="Medium List 2 Accent 4" w:semiHidden="0" w:uiPriority="66" w:unhideWhenUsed="0"/>
-    <w:lsdException w:name="Medium Grid 1 Accent 4" w:semiHidden="0" w:uiPriority="67" w:unhideWhenUsed="0"/>
-    <w:lsdException w:name="Medium Grid 2 Accent 4" w:semiHidden="0" w:uiPriority="68" w:unhideWhenUsed="0"/>
-    <w:lsdException w:name="Medium Grid 3 Accent 4" w:semiHidden="0" w:uiPriority="69" w:unhideWhenUsed="0"/>
-    <w:lsdException w:name="Dark List Accent 4" w:semiHidden="0" w:uiPriority="70" w:unhideWhenUsed="0"/>
-    <w:lsdException w:name="Colorful Shading Accent 4" w:semiHidden="0" w:uiPriority="71" w:unhideWhenUsed="0"/>
-    <w:lsdException w:name="Colorful List Accent 4" w:semiHidden="0" w:uiPriority="72" w:unhideWhenUsed="0"/>
-    <w:lsdException w:name="Colorful Grid Accent 4" w:semiHidden="0" w:uiPriority="73" w:unhideWhenUsed="0"/>
-    <w:lsdException w:name="Light Shading Accent 5" w:semiHidden="0" w:uiPriority="60" w:unhideWhenUsed="0"/>
-    <w:lsdException w:name="Light List Accent 5" w:semiHidden="0" w:uiPriority="61" w:unhideWhenUsed="0"/>
-    <w:lsdException w:name="Light Grid Accent 5" w:semiHidden="0" w:uiPriority="62" w:unhideWhenUsed="0"/>
-    <w:lsdException w:name="Medium Shading 1 Accent 5" w:semiHidden="0" w:uiPriority="63" w:unhideWhenUsed="0"/>
-    <w:lsdException w:name="Medium Shading 2 Accent 5" w:semiHidden="0" w:uiPriority="64" w:unhideWhenUsed="0"/>
-    <w:lsdException w:name="Medium List 1 Accent 5" w:semiHidden="0" w:uiPriority="65" w:unhideWhenUsed="0"/>
-    <w:lsdException w:name="Medium List 2 Accent 5" w:semiHidden="0" w:uiPriority="66" w:unhideWhenUsed="0"/>
-    <w:lsdException w:name="Medium Grid 1 Accent 5" w:semiHidden="0" w:uiPriority="67" w:unhideWhenUsed="0"/>
-    <w:lsdException w:name="Medium Grid 2 Accent 5" w:semiHidden="0" w:uiPriority="68" w:unhideWhenUsed="0"/>
-    <w:lsdException w:name="Medium Grid 3 Accent 5" w:semiHidden="0" w:uiPriority="69" w:unhideWhenUsed="0"/>
-    <w:lsdException w:name="Dark List Accent 5" w:semiHidden="0" w:uiPriority="70" w:unhideWhenUsed="0"/>
-    <w:lsdException w:name="Colorful Shading Accent 5" w:semiHidden="0" w:uiPriority="71" w:unhideWhenUsed="0"/>
-    <w:lsdException w:name="Colorful List Accent 5" w:semiHidden="0" w:uiPriority="72" w:unhideWhenUsed="0"/>
-    <w:lsdException w:name="Colorful Grid Accent 5" w:semiHidden="0" w:uiPriority="73" w:unhideWhenUsed="0"/>
-    <w:lsdException w:name="Light Shading Accent 6" w:semiHidden="0" w:uiPriority="60" w:unhideWhenUsed="0"/>
-    <w:lsdException w:name="Light List Accent 6" w:semiHidden="0" w:uiPriority="61" w:unhideWhenUsed="0"/>
-    <w:lsdException w:name="Light Grid Accent 6" w:semiHidden="0" w:uiPriority="62" w:unhideWhenUsed="0"/>
-    <w:lsdException w:name="Medium Shading 1 Accent 6" w:semiHidden="0" w:uiPriority="63" w:unhideWhenUsed="0"/>
-    <w:lsdException w:name="Medium Shading 2 Accent 6" w:semiHidden="0" w:uiPriority="64" w:unhideWhenUsed="0"/>
-    <w:lsdException w:name="Medium List 1 Accent 6" w:semiHidden="0" w:uiPriority="65" w:unhideWhenUsed="0"/>
-    <w:lsdException w:name="Medium List 2 Accent 6" w:semiHidden="0" w:uiPriority="66" w:unhideWhenUsed="0"/>
-    <w:lsdException w:name="Medium Grid 1 Accent 6" w:semiHidden="0" w:uiPriority="67" w:unhideWhenUsed="0"/>
-    <w:lsdException w:name="Medium Grid 2 Accent 6" w:semiHidden="0" w:uiPriority="68" w:unhideWhenUsed="0"/>
-    <w:lsdException w:name="Medium Grid 3 Accent 6" w:semiHidden="0" w:uiPriority="69" w:unhideWhenUsed="0"/>
-    <w:lsdException w:name="Dark List Accent 6" w:semiHidden="0" w:uiPriority="70" w:unhideWhenUsed="0"/>
-    <w:lsdException w:name="Colorful Shading Accent 6" w:semiHidden="0" w:uiPriority="71" w:unhideWhenUsed="0"/>
-    <w:lsdException w:name="Colorful List Accent 6" w:semiHidden="0" w:uiPriority="72" w:unhideWhenUsed="0"/>
-    <w:lsdException w:name="Colorful Grid Accent 6" w:semiHidden="0" w:uiPriority="73" w:unhideWhenUsed="0"/>
-    <w:lsdException w:name="Subtle Emphasis" w:semiHidden="0" w:uiPriority="19" w:unhideWhenUsed="0" w:qFormat="1"/>
-    <w:lsdException w:name="Intense Emphasis" w:semiHidden="0" w:uiPriority="21" w:unhideWhenUsed="0" w:qFormat="1"/>
-    <w:lsdException w:name="Subtle Reference" w:semiHidden="0" w:uiPriority="31" w:unhideWhenUsed="0" w:qFormat="1"/>
-    <w:lsdException w:name="Intense Reference" w:semiHidden="0" w:uiPriority="32" w:unhideWhenUsed="0" w:qFormat="1"/>
-    <w:lsdException w:name="Book Title" w:semiHidden="0" w:uiPriority="33" w:unhideWhenUsed="0" w:qFormat="1"/>
-    <w:lsdException w:name="Bibliography" w:uiPriority="37"/>
-    <w:lsdException w:name="TOC Heading" w:uiPriority="39" w:qFormat="1"/>
-  </w:latentStyles>
-  <w:style w:type="paragraph" w:default="1" w:styleId="Normale">
-    <w:name w:val="Normal"/>
-    <w:qFormat/>
-  </w:style>
-  <w:style w:type="character" w:default="1" w:styleId="Carpredefinitoparagrafo">
-    <w:name w:val="Default Paragraph Font"/>
-    <w:uiPriority w:val="1"/>
-    <w:semiHidden/>
-    <w:unhideWhenUsed/>
-  </w:style>
-  <w:style w:type="table" w:default="1" w:styleId="Tabellanormale">
-    <w:name w:val="Normal Table"/>
-    <w:uiPriority w:val="99"/>
-    <w:semiHidden/>
-    <w:unhideWhenUsed/>
-    <w:tblPr>
-      <w:tblInd w:w="0" w:type="dxa"/>
-      <w:tblCellMar>
-        <w:top w:w="0" w:type="dxa"/>
-        <w:left w:w="108" w:type="dxa"/>
-        <w:bottom w:w="0" w:type="dxa"/>
-        <w:right w:w="108" w:type="dxa"/>
-      </w:tblCellMar>
-    </w:tblPr>
-  </w:style>
-  <w:style w:type="numbering" w:default="1" w:styleId="Nessunelenco">
-    <w:name w:val="No List"/>
-    <w:uiPriority w:val="99"/>
-    <w:semiHidden/>
-    <w:unhideWhenUsed/>
-  </w:style>
-  <w:style w:type="paragraph" w:customStyle="1" w:styleId="2566923DD6FF46FBB041CAC1B32ACA75">
-    <w:name w:val="2566923DD6FF46FBB041CAC1B32ACA75"/>
-    <w:rsid w:val="001675F7"/>
-  </w:style>
-  <w:style w:type="paragraph" w:customStyle="1" w:styleId="8101F49067A64BDB91308A6ED06DC3D8">
-    <w:name w:val="8101F49067A64BDB91308A6ED06DC3D8"/>
-    <w:rsid w:val="001675F7"/>
-  </w:style>
-  <w:style w:type="paragraph" w:customStyle="1" w:styleId="087A90EE40D44DC8A1DD19E5190E332A">
-    <w:name w:val="087A90EE40D44DC8A1DD19E5190E332A"/>
-    <w:rsid w:val="001675F7"/>
-  </w:style>
-  <w:style w:type="paragraph" w:customStyle="1" w:styleId="18F30898A3E54D9A8CE772632DD1CB51">
-    <w:name w:val="18F30898A3E54D9A8CE772632DD1CB51"/>
-    <w:rsid w:val="001675F7"/>
-  </w:style>
-  <w:style w:type="paragraph" w:customStyle="1" w:styleId="22BD06AFB0B34352A8DAE2806F83FE75">
-    <w:name w:val="22BD06AFB0B34352A8DAE2806F83FE75"/>
-    <w:rsid w:val="001675F7"/>
-  </w:style>
-  <w:style w:type="paragraph" w:customStyle="1" w:styleId="20602D92111C40B7BBC9FA1B626FF6C3">
-    <w:name w:val="20602D92111C40B7BBC9FA1B626FF6C3"/>
-    <w:rsid w:val="001675F7"/>
-  </w:style>
-  <w:style w:type="paragraph" w:customStyle="1" w:styleId="6B7C30E9C15D412AAA1F6346106251F9">
-    <w:name w:val="6B7C30E9C15D412AAA1F6346106251F9"/>
-    <w:rsid w:val="001675F7"/>
-  </w:style>
-  <w:style w:type="paragraph" w:customStyle="1" w:styleId="8337287E2D0341AC9F4935AFD2D65064">
-    <w:name w:val="8337287E2D0341AC9F4935AFD2D65064"/>
-    <w:rsid w:val="002E3B9F"/>
-  </w:style>
-  <w:style w:type="paragraph" w:customStyle="1" w:styleId="753872718DFB42F88375BB01F5316F96">
-    <w:name w:val="753872718DFB42F88375BB01F5316F96"/>
-    <w:rsid w:val="002E3B9F"/>
-  </w:style>
-  <w:style w:type="paragraph" w:customStyle="1" w:styleId="3216577D458D45AEB32C3477DD74D6BF">
-    <w:name w:val="3216577D458D45AEB32C3477DD74D6BF"/>
-    <w:rsid w:val="002E3B9F"/>
-  </w:style>
-</w:styles>
-</file>
-
-<file path=word/glossary/stylesWithEffects.xml><?xml version="1.0" encoding="utf-8"?>
-<w:styles xmlns:wpc="http://schemas.microsoft.com/office/word/2010/wordprocessingCanvas" xmlns:mc="http://schemas.openxmlformats.org/markup-compatibility/2006" xmlns:o="urn:schemas-microsoft-com:office:office" xmlns:r="http://schemas.openxmlformats.org/officeDocument/2006/relationships" xmlns:m="http://schemas.openxmlformats.org/officeDocument/2006/math" xmlns:v="urn:schemas-microsoft-com:vml" xmlns:wp14="http://schemas.microsoft.com/office/word/2010/wordprocessingDrawing" xmlns:wp="http://schemas.openxmlformats.org/drawingml/2006/wordprocessingDrawing" xmlns:w10="urn:schemas-microsoft-com:office:word" xmlns:w="http://schemas.openxmlformats.org/wordprocessingml/2006/main" xmlns:w14="http://schemas.microsoft.com/office/word/2010/wordml" xmlns:wpg="http://schemas.microsoft.com/office/word/2010/wordprocessingGroup" xmlns:wpi="http://schemas.microsoft.com/office/word/2010/wordprocessingInk" xmlns:wne="http://schemas.microsoft.com/office/word/2006/wordml" xmlns:wps="http://schemas.microsoft.com/office/word/2010/wordprocessingShape" mc:Ignorable="w14 wp14">
-  <w:docDefaults>
-    <w:rPrDefault>
-      <w:rPr>
-        <w:rFonts w:asciiTheme="minorHAnsi" w:eastAsiaTheme="minorEastAsia" w:hAnsiTheme="minorHAnsi" w:cstheme="minorBidi"/>
-        <w:sz w:val="22"/>
-        <w:szCs w:val="22"/>
-        <w:lang w:val="it-IT" w:eastAsia="it-IT" w:bidi="ar-SA"/>
-      </w:rPr>
-    </w:rPrDefault>
-    <w:pPrDefault>
-      <w:pPr>
-        <w:spacing w:after="200" w:line="276" w:lineRule="auto"/>
-      </w:pPr>
-    </w:pPrDefault>
-  </w:docDefaults>
-  <w:latentStyles w:defLockedState="0" w:defUIPriority="99" w:defSemiHidden="1" w:defUnhideWhenUsed="1" w:defQFormat="0" w:count="267">
-    <w:lsdException w:name="Normal" w:semiHidden="0" w:uiPriority="0" w:unhideWhenUsed="0" w:qFormat="1"/>
-    <w:lsdException w:name="heading 1" w:semiHidden="0" w:uiPriority="9" w:unhideWhenUsed="0" w:qFormat="1"/>
-    <w:lsdException w:name="heading 2" w:uiPriority="9" w:qFormat="1"/>
-    <w:lsdException w:name="heading 3" w:uiPriority="9" w:qFormat="1"/>
-    <w:lsdException w:name="heading 4" w:uiPriority="9" w:qFormat="1"/>
-    <w:lsdException w:name="heading 5" w:uiPriority="9" w:qFormat="1"/>
-    <w:lsdException w:name="heading 6" w:uiPriority="9" w:qFormat="1"/>
-    <w:lsdException w:name="heading 7" w:uiPriority="9" w:qFormat="1"/>
-    <w:lsdException w:name="heading 8" w:uiPriority="9" w:qFormat="1"/>
-    <w:lsdException w:name="heading 9" w:uiPriority="9" w:qFormat="1"/>
-    <w:lsdException w:name="toc 1" w:uiPriority="39"/>
-    <w:lsdException w:name="toc 2" w:uiPriority="39"/>
-    <w:lsdException w:name="toc 3" w:uiPriority="39"/>
-    <w:lsdException w:name="toc 4" w:uiPriority="39"/>
-    <w:lsdException w:name="toc 5" w:uiPriority="39"/>
-    <w:lsdException w:name="toc 6" w:uiPriority="39"/>
-    <w:lsdException w:name="toc 7" w:uiPriority="39"/>
-    <w:lsdException w:name="toc 8" w:uiPriority="39"/>
-    <w:lsdException w:name="toc 9" w:uiPriority="39"/>
-    <w:lsdException w:name="caption" w:uiPriority="35" w:qFormat="1"/>
-    <w:lsdException w:name="Title" w:semiHidden="0" w:uiPriority="10" w:unhideWhenUsed="0" w:qFormat="1"/>
-    <w:lsdException w:name="Default Paragraph Font" w:uiPriority="1"/>
-    <w:lsdException w:name="Subtitle" w:semiHidden="0" w:uiPriority="11" w:unhideWhenUsed="0" w:qFormat="1"/>
-    <w:lsdException w:name="Strong" w:semiHidden="0" w:uiPriority="22" w:unhideWhenUsed="0" w:qFormat="1"/>
-    <w:lsdException w:name="Emphasis" w:semiHidden="0" w:uiPriority="20" w:unhideWhenUsed="0" w:qFormat="1"/>
-    <w:lsdException w:name="Table Grid" w:semiHidden="0" w:uiPriority="59" w:unhideWhenUsed="0"/>
-    <w:lsdException w:name="Placeholder Text" w:unhideWhenUsed="0"/>
-    <w:lsdException w:name="No Spacing" w:semiHidden="0" w:uiPriority="1" w:unhideWhenUsed="0" w:qFormat="1"/>
-    <w:lsdException w:name="Light Shading" w:semiHidden="0" w:uiPriority="60" w:unhideWhenUsed="0"/>
-    <w:lsdException w:name="Light List" w:semiHidden="0" w:uiPriority="61" w:unhideWhenUsed="0"/>
-    <w:lsdException w:name="Light Grid" w:semiHidden="0" w:uiPriority="62" w:unhideWhenUsed="0"/>
-    <w:lsdException w:name="Medium Shading 1" w:semiHidden="0" w:uiPriority="63" w:unhideWhenUsed="0"/>
-    <w:lsdException w:name="Medium Shading 2" w:semiHidden="0" w:uiPriority="64" w:unhideWhenUsed="0"/>
-    <w:lsdException w:name="Medium List 1" w:semiHidden="0" w:uiPriority="65" w:unhideWhenUsed="0"/>
-    <w:lsdException w:name="Medium List 2" w:semiHidden="0" w:uiPriority="66" w:unhideWhenUsed="0"/>
-    <w:lsdException w:name="Medium Grid 1" w:semiHidden="0" w:uiPriority="67" w:unhideWhenUsed="0"/>
-    <w:lsdException w:name="Medium Grid 2" w:semiHidden="0" w:uiPriority="68" w:unhideWhenUsed="0"/>
-    <w:lsdException w:name="Medium Grid 3" w:semiHidden="0" w:uiPriority="69" w:unhideWhenUsed="0"/>
-    <w:lsdException w:name="Dark List" w:semiHidden="0" w:uiPriority="70" w:unhideWhenUsed="0"/>
-    <w:lsdException w:name="Colorful Shading" w:semiHidden="0" w:uiPriority="71" w:unhideWhenUsed="0"/>
-    <w:lsdException w:name="Colorful List" w:semiHidden="0" w:uiPriority="72" w:unhideWhenUsed="0"/>
-    <w:lsdException w:name="Colorful Grid" w:semiHidden="0" w:uiPriority="73" w:unhideWhenUsed="0"/>
-    <w:lsdException w:name="Light Shading Accent 1" w:semiHidden="0" w:uiPriority="60" w:unhideWhenUsed="0"/>
-    <w:lsdException w:name="Light List Accent 1" w:semiHidden="0" w:uiPriority="61" w:unhideWhenUsed="0"/>
-    <w:lsdException w:name="Light Grid Accent 1" w:semiHidden="0" w:uiPriority="62" w:unhideWhenUsed="0"/>
-    <w:lsdException w:name="Medium Shading 1 Accent 1" w:semiHidden="0" w:uiPriority="63" w:unhideWhenUsed="0"/>
-    <w:lsdException w:name="Medium Shading 2 Accent 1" w:semiHidden="0" w:uiPriority="64" w:unhideWhenUsed="0"/>
-    <w:lsdException w:name="Medium List 1 Accent 1" w:semiHidden="0" w:uiPriority="65" w:unhideWhenUsed="0"/>
-    <w:lsdException w:name="Revision" w:unhideWhenUsed="0"/>
-    <w:lsdException w:name="List Paragraph" w:semiHidden="0" w:uiPriority="34" w:unhideWhenUsed="0" w:qFormat="1"/>
-    <w:lsdException w:name="Quote" w:semiHidden="0" w:uiPriority="29" w:unhideWhenUsed="0" w:qFormat="1"/>
-    <w:lsdException w:name="Intense Quote" w:semiHidden="0" w:uiPriority="30" w:unhideWhenUsed="0" w:qFormat="1"/>
-    <w:lsdException w:name="Medium List 2 Accent 1" w:semiHidden="0" w:uiPriority="66" w:unhideWhenUsed="0"/>
-    <w:lsdException w:name="Medium Grid 1 Accent 1" w:semiHidden="0" w:uiPriority="67" w:unhideWhenUsed="0"/>
-    <w:lsdException w:name="Medium Grid 2 Accent 1" w:semiHidden="0" w:uiPriority="68" w:unhideWhenUsed="0"/>
-    <w:lsdException w:name="Medium Grid 3 Accent 1" w:semiHidden="0" w:uiPriority="69" w:unhideWhenUsed="0"/>
-    <w:lsdException w:name="Dark List Accent 1" w:semiHidden="0" w:uiPriority="70" w:unhideWhenUsed="0"/>
-    <w:lsdException w:name="Colorful Shading Accent 1" w:semiHidden="0" w:uiPriority="71" w:unhideWhenUsed="0"/>
-    <w:lsdException w:name="Colorful List Accent 1" w:semiHidden="0" w:uiPriority="72" w:unhideWhenUsed="0"/>
-    <w:lsdException w:name="Colorful Grid Accent 1" w:semiHidden="0" w:uiPriority="73" w:unhideWhenUsed="0"/>
-    <w:lsdException w:name="Light Shading Accent 2" w:semiHidden="0" w:uiPriority="60" w:unhideWhenUsed="0"/>
-    <w:lsdException w:name="Light List Accent 2" w:semiHidden="0" w:uiPriority="61" w:unhideWhenUsed="0"/>
-    <w:lsdException w:name="Light Grid Accent 2" w:semiHidden="0" w:uiPriority="62" w:unhideWhenUsed="0"/>
-    <w:lsdException w:name="Medium Shading 1 Accent 2" w:semiHidden="0" w:uiPriority="63" w:unhideWhenUsed="0"/>
-    <w:lsdException w:name="Medium Shading 2 Accent 2" w:semiHidden="0" w:uiPriority="64" w:unhideWhenUsed="0"/>
-    <w:lsdException w:name="Medium List 1 Accent 2" w:semiHidden="0" w:uiPriority="65" w:unhideWhenUsed="0"/>
-    <w:lsdException w:name="Medium List 2 Accent 2" w:semiHidden="0" w:uiPriority="66" w:unhideWhenUsed="0"/>
-    <w:lsdException w:name="Medium Grid 1 Accent 2" w:semiHidden="0" w:uiPriority="67" w:unhideWhenUsed="0"/>
-    <w:lsdException w:name="Medium Grid 2 Accent 2" w:semiHidden="0" w:uiPriority="68" w:unhideWhenUsed="0"/>
-    <w:lsdException w:name="Medium Grid 3 Accent 2" w:semiHidden="0" w:uiPriority="69" w:unhideWhenUsed="0"/>
-    <w:lsdException w:name="Dark List Accent 2" w:semiHidden="0" w:uiPriority="70" w:unhideWhenUsed="0"/>
-    <w:lsdException w:name="Colorful Shading Accent 2" w:semiHidden="0" w:uiPriority="71" w:unhideWhenUsed="0"/>
-    <w:lsdException w:name="Colorful List Accent 2" w:semiHidden="0" w:uiPriority="72" w:unhideWhenUsed="0"/>
-    <w:lsdException w:name="Colorful Grid Accent 2" w:semiHidden="0" w:uiPriority="73" w:unhideWhenUsed="0"/>
-    <w:lsdException w:name="Light Shading Accent 3" w:semiHidden="0" w:uiPriority="60" w:unhideWhenUsed="0"/>
-    <w:lsdException w:name="Light List Accent 3" w:semiHidden="0" w:uiPriority="61" w:unhideWhenUsed="0"/>
-    <w:lsdException w:name="Light Grid Accent 3" w:semiHidden="0" w:uiPriority="62" w:unhideWhenUsed="0"/>
-    <w:lsdException w:name="Medium Shading 1 Accent 3" w:semiHidden="0" w:uiPriority="63" w:unhideWhenUsed="0"/>
-    <w:lsdException w:name="Medium Shading 2 Accent 3" w:semiHidden="0" w:uiPriority="64" w:unhideWhenUsed="0"/>
-    <w:lsdException w:name="Medium List 1 Accent 3" w:semiHidden="0" w:uiPriority="65" w:unhideWhenUsed="0"/>
-    <w:lsdException w:name="Medium List 2 Accent 3" w:semiHidden="0" w:uiPriority="66" w:unhideWhenUsed="0"/>
-    <w:lsdException w:name="Medium Grid 1 Accent 3" w:semiHidden="0" w:uiPriority="67" w:unhideWhenUsed="0"/>
-    <w:lsdException w:name="Medium Grid 2 Accent 3" w:semiHidden="0" w:uiPriority="68" w:unhideWhenUsed="0"/>
-    <w:lsdException w:name="Medium Grid 3 Accent 3" w:semiHidden="0" w:uiPriority="69" w:unhideWhenUsed="0"/>
-    <w:lsdException w:name="Dark List Accent 3" w:semiHidden="0" w:uiPriority="70" w:unhideWhenUsed="0"/>
-    <w:lsdException w:name="Colorful Shading Accent 3" w:semiHidden="0" w:uiPriority="71" w:unhideWhenUsed="0"/>
-    <w:lsdException w:name="Colorful List Accent 3" w:semiHidden="0" w:uiPriority="72" w:unhideWhenUsed="0"/>
-    <w:lsdException w:name="Colorful Grid Accent 3" w:semiHidden="0" w:uiPriority="73" w:unhideWhenUsed="0"/>
-    <w:lsdException w:name="Light Shading Accent 4" w:semiHidden="0" w:uiPriority="60" w:unhideWhenUsed="0"/>
-    <w:lsdException w:name="Light List Accent 4" w:semiHidden="0" w:uiPriority="61" w:unhideWhenUsed="0"/>
-    <w:lsdException w:name="Light Grid Accent 4" w:semiHidden="0" w:uiPriority="62" w:unhideWhenUsed="0"/>
-    <w:lsdException w:name="Medium Shading 1 Accent 4" w:semiHidden="0" w:uiPriority="63" w:unhideWhenUsed="0"/>
-    <w:lsdException w:name="Medium Shading 2 Accent 4" w:semiHidden="0" w:uiPriority="64" w:unhideWhenUsed="0"/>
-    <w:lsdException w:name="Medium List 1 Accent 4" w:semiHidden="0" w:uiPriority="65" w:unhideWhenUsed="0"/>
-    <w:lsdException w:name="Medium List 2 Accent 4" w:semiHidden="0" w:uiPriority="66" w:unhideWhenUsed="0"/>
-    <w:lsdException w:name="Medium Grid 1 Accent 4" w:semiHidden="0" w:uiPriority="67" w:unhideWhenUsed="0"/>
-    <w:lsdException w:name="Medium Grid 2 Accent 4" w:semiHidden="0" w:uiPriority="68" w:unhideWhenUsed="0"/>
-    <w:lsdException w:name="Medium Grid 3 Accent 4" w:semiHidden="0" w:uiPriority="69" w:unhideWhenUsed="0"/>
-    <w:lsdException w:name="Dark List Accent 4" w:semiHidden="0" w:uiPriority="70" w:unhideWhenUsed="0"/>
-    <w:lsdException w:name="Colorful Shading Accent 4" w:semiHidden="0" w:uiPriority="71" w:unhideWhenUsed="0"/>
-    <w:lsdException w:name="Colorful List Accent 4" w:semiHidden="0" w:uiPriority="72" w:unhideWhenUsed="0"/>
-    <w:lsdException w:name="Colorful Grid Accent 4" w:semiHidden="0" w:uiPriority="73" w:unhideWhenUsed="0"/>
-    <w:lsdException w:name="Light Shading Accent 5" w:semiHidden="0" w:uiPriority="60" w:unhideWhenUsed="0"/>
-    <w:lsdException w:name="Light List Accent 5" w:semiHidden="0" w:uiPriority="61" w:unhideWhenUsed="0"/>
-    <w:lsdException w:name="Light Grid Accent 5" w:semiHidden="0" w:uiPriority="62" w:unhideWhenUsed="0"/>
-    <w:lsdException w:name="Medium Shading 1 Accent 5" w:semiHidden="0" w:uiPriority="63" w:unhideWhenUsed="0"/>
-    <w:lsdException w:name="Medium Shading 2 Accent 5" w:semiHidden="0" w:uiPriority="64" w:unhideWhenUsed="0"/>
-    <w:lsdException w:name="Medium List 1 Accent 5" w:semiHidden="0" w:uiPriority="65" w:unhideWhenUsed="0"/>
-    <w:lsdException w:name="Medium List 2 Accent 5" w:semiHidden="0" w:uiPriority="66" w:unhideWhenUsed="0"/>
-    <w:lsdException w:name="Medium Grid 1 Accent 5" w:semiHidden="0" w:uiPriority="67" w:unhideWhenUsed="0"/>
-    <w:lsdException w:name="Medium Grid 2 Accent 5" w:semiHidden="0" w:uiPriority="68" w:unhideWhenUsed="0"/>
-    <w:lsdException w:name="Medium Grid 3 Accent 5" w:semiHidden="0" w:uiPriority="69" w:unhideWhenUsed="0"/>
-    <w:lsdException w:name="Dark List Accent 5" w:semiHidden="0" w:uiPriority="70" w:unhideWhenUsed="0"/>
-    <w:lsdException w:name="Colorful Shading Accent 5" w:semiHidden="0" w:uiPriority="71" w:unhideWhenUsed="0"/>
-    <w:lsdException w:name="Colorful List Accent 5" w:semiHidden="0" w:uiPriority="72" w:unhideWhenUsed="0"/>
-    <w:lsdException w:name="Colorful Grid Accent 5" w:semiHidden="0" w:uiPriority="73" w:unhideWhenUsed="0"/>
-    <w:lsdException w:name="Light Shading Accent 6" w:semiHidden="0" w:uiPriority="60" w:unhideWhenUsed="0"/>
-    <w:lsdException w:name="Light List Accent 6" w:semiHidden="0" w:uiPriority="61" w:unhideWhenUsed="0"/>
-    <w:lsdException w:name="Light Grid Accent 6" w:semiHidden="0" w:uiPriority="62" w:unhideWhenUsed="0"/>
-    <w:lsdException w:name="Medium Shading 1 Accent 6" w:semiHidden="0" w:uiPriority="63" w:unhideWhenUsed="0"/>
-    <w:lsdException w:name="Medium Shading 2 Accent 6" w:semiHidden="0" w:uiPriority="64" w:unhideWhenUsed="0"/>
-    <w:lsdException w:name="Medium List 1 Accent 6" w:semiHidden="0" w:uiPriority="65" w:unhideWhenUsed="0"/>
-    <w:lsdException w:name="Medium List 2 Accent 6" w:semiHidden="0" w:uiPriority="66" w:unhideWhenUsed="0"/>
-    <w:lsdException w:name="Medium Grid 1 Accent 6" w:semiHidden="0" w:uiPriority="67" w:unhideWhenUsed="0"/>
-    <w:lsdException w:name="Medium Grid 2 Accent 6" w:semiHidden="0" w:uiPriority="68" w:unhideWhenUsed="0"/>
-    <w:lsdException w:name="Medium Grid 3 Accent 6" w:semiHidden="0" w:uiPriority="69" w:unhideWhenUsed="0"/>
-    <w:lsdException w:name="Dark List Accent 6" w:semiHidden="0" w:uiPriority="70" w:unhideWhenUsed="0"/>
-    <w:lsdException w:name="Colorful Shading Accent 6" w:semiHidden="0" w:uiPriority="71" w:unhideWhenUsed="0"/>
-    <w:lsdException w:name="Colorful List Accent 6" w:semiHidden="0" w:uiPriority="72" w:unhideWhenUsed="0"/>
-    <w:lsdException w:name="Colorful Grid Accent 6" w:semiHidden="0" w:uiPriority="73" w:unhideWhenUsed="0"/>
-    <w:lsdException w:name="Subtle Emphasis" w:semiHidden="0" w:uiPriority="19" w:unhideWhenUsed="0" w:qFormat="1"/>
-    <w:lsdException w:name="Intense Emphasis" w:semiHidden="0" w:uiPriority="21" w:unhideWhenUsed="0" w:qFormat="1"/>
-    <w:lsdException w:name="Subtle Reference" w:semiHidden="0" w:uiPriority="31" w:unhideWhenUsed="0" w:qFormat="1"/>
-    <w:lsdException w:name="Intense Reference" w:semiHidden="0" w:uiPriority="32" w:unhideWhenUsed="0" w:qFormat="1"/>
-    <w:lsdException w:name="Book Title" w:semiHidden="0" w:uiPriority="33" w:unhideWhenUsed="0" w:qFormat="1"/>
-    <w:lsdException w:name="Bibliography" w:uiPriority="37"/>
-    <w:lsdException w:name="TOC Heading" w:uiPriority="39" w:qFormat="1"/>
-  </w:latentStyles>
-  <w:style w:type="paragraph" w:default="1" w:styleId="Normale">
-    <w:name w:val="Normal"/>
-    <w:qFormat/>
-  </w:style>
-  <w:style w:type="character" w:default="1" w:styleId="Carpredefinitoparagrafo">
-    <w:name w:val="Default Paragraph Font"/>
-    <w:uiPriority w:val="1"/>
-    <w:semiHidden/>
-    <w:unhideWhenUsed/>
-  </w:style>
-  <w:style w:type="table" w:default="1" w:styleId="Tabellanormale">
-    <w:name w:val="Normal Table"/>
-    <w:uiPriority w:val="99"/>
-    <w:semiHidden/>
-    <w:unhideWhenUsed/>
-    <w:tblPr>
-      <w:tblInd w:w="0" w:type="dxa"/>
-      <w:tblCellMar>
-        <w:top w:w="0" w:type="dxa"/>
-        <w:left w:w="108" w:type="dxa"/>
-        <w:bottom w:w="0" w:type="dxa"/>
-        <w:right w:w="108" w:type="dxa"/>
-      </w:tblCellMar>
-    </w:tblPr>
-  </w:style>
-  <w:style w:type="numbering" w:default="1" w:styleId="Nessunelenco">
-    <w:name w:val="No List"/>
-    <w:uiPriority w:val="99"/>
-    <w:semiHidden/>
-    <w:unhideWhenUsed/>
-  </w:style>
-  <w:style w:type="paragraph" w:customStyle="1" w:styleId="2566923DD6FF46FBB041CAC1B32ACA75">
-    <w:name w:val="2566923DD6FF46FBB041CAC1B32ACA75"/>
-    <w:rsid w:val="001675F7"/>
-  </w:style>
-  <w:style w:type="paragraph" w:customStyle="1" w:styleId="8101F49067A64BDB91308A6ED06DC3D8">
-    <w:name w:val="8101F49067A64BDB91308A6ED06DC3D8"/>
-    <w:rsid w:val="001675F7"/>
-  </w:style>
-  <w:style w:type="paragraph" w:customStyle="1" w:styleId="087A90EE40D44DC8A1DD19E5190E332A">
-    <w:name w:val="087A90EE40D44DC8A1DD19E5190E332A"/>
-    <w:rsid w:val="001675F7"/>
-  </w:style>
-  <w:style w:type="paragraph" w:customStyle="1" w:styleId="18F30898A3E54D9A8CE772632DD1CB51">
-    <w:name w:val="18F30898A3E54D9A8CE772632DD1CB51"/>
-    <w:rsid w:val="001675F7"/>
-  </w:style>
-  <w:style w:type="paragraph" w:customStyle="1" w:styleId="22BD06AFB0B34352A8DAE2806F83FE75">
-    <w:name w:val="22BD06AFB0B34352A8DAE2806F83FE75"/>
-    <w:rsid w:val="001675F7"/>
-  </w:style>
-  <w:style w:type="paragraph" w:customStyle="1" w:styleId="20602D92111C40B7BBC9FA1B626FF6C3">
-    <w:name w:val="20602D92111C40B7BBC9FA1B626FF6C3"/>
-    <w:rsid w:val="001675F7"/>
-  </w:style>
-  <w:style w:type="paragraph" w:customStyle="1" w:styleId="6B7C30E9C15D412AAA1F6346106251F9">
-    <w:name w:val="6B7C30E9C15D412AAA1F6346106251F9"/>
-    <w:rsid w:val="001675F7"/>
-  </w:style>
-  <w:style w:type="paragraph" w:customStyle="1" w:styleId="8337287E2D0341AC9F4935AFD2D65064">
-    <w:name w:val="8337287E2D0341AC9F4935AFD2D65064"/>
-    <w:rsid w:val="002E3B9F"/>
-  </w:style>
-  <w:style w:type="paragraph" w:customStyle="1" w:styleId="753872718DFB42F88375BB01F5316F96">
-    <w:name w:val="753872718DFB42F88375BB01F5316F96"/>
-    <w:rsid w:val="002E3B9F"/>
-  </w:style>
-  <w:style w:type="paragraph" w:customStyle="1" w:styleId="3216577D458D45AEB32C3477DD74D6BF">
-    <w:name w:val="3216577D458D45AEB32C3477DD74D6BF"/>
-    <w:rsid w:val="002E3B9F"/>
-  </w:style>
-</w:styles>
-</file>
-
-<file path=word/glossary/webSettings.xml><?xml version="1.0" encoding="utf-8"?>
-<w:webSettings xmlns:mc="http://schemas.openxmlformats.org/markup-compatibility/2006" xmlns:r="http://schemas.openxmlformats.org/officeDocument/2006/relationships" xmlns:w="http://schemas.openxmlformats.org/wordprocessingml/2006/main" xmlns:w14="http://schemas.microsoft.com/office/word/2010/wordml" mc:Ignorable="w14">
-  <w:optimizeForBrowser/>
-  <w:allowPNG/>
-</w:webSettings>
-</file>
-
 <file path=word/theme/theme1.xml><?xml version="1.0" encoding="utf-8"?>
 <a:theme xmlns:a="http://schemas.openxmlformats.org/drawingml/2006/main" name="Tema di Office">
   <a:themeElements>
@@ -6340,7 +6133,7 @@
 </file>
 
 <file path=customXml/itemProps2.xml><?xml version="1.0" encoding="utf-8"?>
-<ds:datastoreItem xmlns:ds="http://schemas.openxmlformats.org/officeDocument/2006/customXml" ds:itemID="{A38A7E62-07B9-4A13-B0FC-C734D763213C}">
+<ds:datastoreItem xmlns:ds="http://schemas.openxmlformats.org/officeDocument/2006/customXml" ds:itemID="{4E236E1C-6E1D-4694-8F36-0BB8152367C4}">
   <ds:schemaRefs>
     <ds:schemaRef ds:uri="http://schemas.openxmlformats.org/officeDocument/2006/bibliography"/>
   </ds:schemaRefs>

</xml_diff>

<commit_message>
ReadMe revisioned and updated
</commit_message>
<xml_diff>
--- a/docs/Relazione.docx
+++ b/docs/Relazione.docx
@@ -98,6 +98,7 @@
                 <w:dataBinding w:prefixMappings="xmlns:ns0='http://schemas.openxmlformats.org/package/2006/metadata/core-properties' xmlns:ns1='http://purl.org/dc/elements/1.1/'" w:xpath="/ns0:coreProperties[1]/ns1:title[1]" w:storeItemID="{6C3C8BC8-F283-45AE-878A-BAB7291924A1}"/>
                 <w:text/>
               </w:sdtPr>
+              <w:sdtEndPr/>
               <w:sdtContent>
                 <w:tc>
                   <w:tcPr>
@@ -147,6 +148,7 @@
                 <w:dataBinding w:prefixMappings="xmlns:ns0='http://schemas.openxmlformats.org/package/2006/metadata/core-properties' xmlns:ns1='http://purl.org/dc/elements/1.1/'" w:xpath="/ns0:coreProperties[1]/ns1:subject[1]" w:storeItemID="{6C3C8BC8-F283-45AE-878A-BAB7291924A1}"/>
                 <w:text/>
               </w:sdtPr>
+              <w:sdtEndPr/>
               <w:sdtContent>
                 <w:tc>
                   <w:tcPr>
@@ -707,6 +709,7 @@
           <w:docPartUnique/>
         </w:docPartObj>
       </w:sdtPr>
+      <w:sdtEndPr/>
       <w:sdtContent>
         <w:p>
           <w:pPr>
@@ -3745,25 +3748,7 @@
           <w:b/>
           <w:sz w:val="24"/>
         </w:rPr>
-        <w:t xml:space="preserve">NOTA </w:t>
-      </w:r>
-      <w:proofErr w:type="gramStart"/>
-      <w:r>
-        <w:rPr>
-          <w:rFonts w:ascii="Georgia" w:hAnsi="Georgia"/>
-          <w:b/>
-          <w:sz w:val="24"/>
-        </w:rPr>
-        <w:t>BENE :</w:t>
-      </w:r>
-      <w:proofErr w:type="gramEnd"/>
-      <w:r>
-        <w:rPr>
-          <w:rFonts w:ascii="Georgia" w:hAnsi="Georgia"/>
-          <w:b/>
-          <w:sz w:val="24"/>
-        </w:rPr>
-        <w:t xml:space="preserve"> tutti i </w:t>
+        <w:t xml:space="preserve">NOTA BENE: tutti i </w:t>
       </w:r>
       <w:proofErr w:type="spellStart"/>
       <w:r>
@@ -5797,30 +5782,14 @@
           <w:rFonts w:ascii="Georgia" w:hAnsi="Georgia"/>
           <w:sz w:val="24"/>
         </w:rPr>
-        <w:t xml:space="preserve"> se vogliamo aggiornare continuamente la variabile ad ogni cambiamento di </w:t>
-      </w:r>
-      <w:proofErr w:type="gramStart"/>
-      <w:r>
-        <w:rPr>
-          <w:rFonts w:ascii="Georgia" w:hAnsi="Georgia"/>
-          <w:sz w:val="24"/>
-        </w:rPr>
-        <w:t xml:space="preserve">valore </w:t>
-      </w:r>
-      <w:r>
-        <w:rPr>
-          <w:rFonts w:ascii="Georgia" w:hAnsi="Georgia"/>
-          <w:sz w:val="24"/>
-        </w:rPr>
-        <w:t>.</w:t>
-      </w:r>
-      <w:proofErr w:type="gramEnd"/>
-      <w:r>
-        <w:rPr>
-          <w:rFonts w:ascii="Georgia" w:hAnsi="Georgia"/>
-          <w:sz w:val="24"/>
-        </w:rPr>
-        <w:t xml:space="preserve"> Scegliere u</w:t>
+        <w:t xml:space="preserve"> se vogliamo aggiornare continuamente la variabile ad ogni cambiamento di valore</w:t>
+      </w:r>
+      <w:r>
+        <w:rPr>
+          <w:rFonts w:ascii="Georgia" w:hAnsi="Georgia"/>
+          <w:sz w:val="24"/>
+        </w:rPr>
+        <w:t>. Scegliere u</w:t>
       </w:r>
       <w:r>
         <w:rPr>
@@ -9168,16 +9137,16 @@
           <w:sz w:val="24"/>
           <w:szCs w:val="24"/>
         </w:rPr>
-        <w:t xml:space="preserve"> n</w:t>
-      </w:r>
-      <w:proofErr w:type="spellStart"/>
-      <w:r>
-        <w:rPr>
-          <w:rFonts w:ascii="Georgia" w:hAnsi="Georgia"/>
-          <w:sz w:val="24"/>
-          <w:szCs w:val="24"/>
-        </w:rPr>
-        <w:t>odeid</w:t>
+        <w:t xml:space="preserve"> </w:t>
+      </w:r>
+      <w:proofErr w:type="spellStart"/>
+      <w:r>
+        <w:rPr>
+          <w:rFonts w:ascii="Georgia" w:hAnsi="Georgia"/>
+          <w:sz w:val="24"/>
+          <w:szCs w:val="24"/>
+        </w:rPr>
+        <w:t>nodeid</w:t>
       </w:r>
       <w:proofErr w:type="spellEnd"/>
       <w:r>
@@ -17401,7 +17370,6 @@
         <w:t xml:space="preserve"> in questo </w:t>
       </w:r>
       <w:proofErr w:type="spellStart"/>
-      <w:proofErr w:type="gramStart"/>
       <w:r>
         <w:rPr>
           <w:rFonts w:ascii="Georgia" w:hAnsi="Georgia"/>
@@ -17417,25 +17385,8 @@
           <w:sz w:val="24"/>
           <w:szCs w:val="24"/>
         </w:rPr>
-        <w:t xml:space="preserve"> </w:t>
-      </w:r>
-      <w:r>
-        <w:rPr>
-          <w:rFonts w:ascii="Georgia" w:hAnsi="Georgia"/>
-          <w:sz w:val="24"/>
-          <w:szCs w:val="24"/>
-        </w:rPr>
-        <w:t xml:space="preserve"> </w:t>
-      </w:r>
-      <w:r>
-        <w:rPr>
-          <w:rFonts w:ascii="Georgia" w:hAnsi="Georgia"/>
-          <w:sz w:val="24"/>
-          <w:szCs w:val="24"/>
-        </w:rPr>
-        <w:t>“</w:t>
-      </w:r>
-      <w:proofErr w:type="gramEnd"/>
+        <w:t xml:space="preserve"> “</w:t>
+      </w:r>
       <w:r>
         <w:rPr>
           <w:rFonts w:ascii="Georgia" w:hAnsi="Georgia"/>
@@ -17485,7 +17436,7 @@
           <w:sz w:val="24"/>
           <w:szCs w:val="24"/>
         </w:rPr>
-        <w:t xml:space="preserve"> con la seguente struttura :</w:t>
+        <w:t xml:space="preserve"> con la seguente struttura:</w:t>
       </w:r>
     </w:p>
     <w:p>
@@ -18224,7 +18175,39 @@
           <w:sz w:val="24"/>
           <w:szCs w:val="24"/>
         </w:rPr>
-        <w:t xml:space="preserve">Importante settare opportunamente i campi CN e DNS.1, il campo CN indica il common name dell’applicazione, </w:t>
+        <w:t>Importante settare opportunamente i campi CN e DNS.1</w:t>
+      </w:r>
+      <w:r>
+        <w:rPr>
+          <w:rFonts w:ascii="Georgia" w:hAnsi="Georgia"/>
+          <w:sz w:val="24"/>
+          <w:szCs w:val="24"/>
+        </w:rPr>
+        <w:t>.</w:t>
+      </w:r>
+      <w:r>
+        <w:rPr>
+          <w:rFonts w:ascii="Georgia" w:hAnsi="Georgia"/>
+          <w:sz w:val="24"/>
+          <w:szCs w:val="24"/>
+        </w:rPr>
+        <w:t xml:space="preserve"> </w:t>
+      </w:r>
+      <w:r>
+        <w:rPr>
+          <w:rFonts w:ascii="Georgia" w:hAnsi="Georgia"/>
+          <w:sz w:val="24"/>
+          <w:szCs w:val="24"/>
+        </w:rPr>
+        <w:t>I</w:t>
+      </w:r>
+      <w:r>
+        <w:rPr>
+          <w:rFonts w:ascii="Georgia" w:hAnsi="Georgia"/>
+          <w:sz w:val="24"/>
+          <w:szCs w:val="24"/>
+        </w:rPr>
+        <w:t xml:space="preserve">l campo CN indica il common name dell’applicazione, </w:t>
       </w:r>
       <w:r>
         <w:rPr>
@@ -18370,7 +18353,27 @@
           <w:szCs w:val="24"/>
           <w:lang w:val="en-GB" w:eastAsia="it-IT"/>
         </w:rPr>
-        <w:t xml:space="preserve"> del server </w:t>
+        <w:t xml:space="preserve"> del server</w:t>
+      </w:r>
+      <w:r>
+        <w:rPr>
+          <w:rFonts w:ascii="Georgia" w:eastAsia="Times New Roman" w:hAnsi="Georgia" w:cs="Courier New"/>
+          <w:color w:val="000000"/>
+          <w:sz w:val="24"/>
+          <w:szCs w:val="24"/>
+          <w:lang w:val="en-GB" w:eastAsia="it-IT"/>
+        </w:rPr>
+        <w:t>,</w:t>
+      </w:r>
+      <w:r>
+        <w:rPr>
+          <w:rFonts w:ascii="Georgia" w:eastAsia="Times New Roman" w:hAnsi="Georgia" w:cs="Courier New"/>
+          <w:color w:val="000000"/>
+          <w:sz w:val="24"/>
+          <w:szCs w:val="24"/>
+          <w:lang w:val="en-GB" w:eastAsia="it-IT"/>
+        </w:rPr>
+        <w:t xml:space="preserve"> </w:t>
       </w:r>
       <w:proofErr w:type="spellStart"/>
       <w:r>
@@ -20612,6 +20615,7 @@
         <w:docPartUnique/>
       </w:docPartObj>
     </w:sdtPr>
+    <w:sdtEndPr/>
     <w:sdtContent>
       <w:p>
         <w:pPr>
@@ -22032,7 +22036,7 @@
     <w:lsdException w:name="Table Web 2" w:semiHidden="1" w:unhideWhenUsed="1"/>
     <w:lsdException w:name="Table Web 3" w:semiHidden="1" w:unhideWhenUsed="1"/>
     <w:lsdException w:name="Balloon Text" w:semiHidden="1" w:unhideWhenUsed="1"/>
-    <w:lsdException w:name="Table Grid" w:semiHidden="1" w:uiPriority="59" w:unhideWhenUsed="1"/>
+    <w:lsdException w:name="Table Grid" w:uiPriority="59"/>
     <w:lsdException w:name="Table Theme" w:semiHidden="1" w:unhideWhenUsed="1"/>
     <w:lsdException w:name="Placeholder Text" w:semiHidden="1"/>
     <w:lsdException w:name="No Spacing" w:uiPriority="1" w:qFormat="1"/>

</xml_diff>